<commit_message>
Arreglo Hoja de presentacion
</commit_message>
<xml_diff>
--- a/Lineasequipotenciales.docx
+++ b/Lineasequipotenciales.docx
@@ -354,8 +354,37 @@
           <w:sz w:val="32"/>
           <w:szCs w:val="32"/>
         </w:rPr>
+        <w:t>1</w:t>
+      </w:r>
+      <w:r>
+        <w:rPr>
+          <w:rFonts w:ascii="Arial" w:eastAsia="Gungsuh" w:hAnsi="Arial" w:cs="Arial"/>
+          <w:b/>
+          <w:sz w:val="32"/>
+          <w:szCs w:val="32"/>
+        </w:rPr>
         <w:t>3/03/2017</w:t>
       </w:r>
+      <w:r>
+        <w:rPr>
+          <w:rFonts w:ascii="Arial" w:eastAsia="Gungsuh" w:hAnsi="Arial" w:cs="Arial"/>
+          <w:b/>
+          <w:sz w:val="32"/>
+          <w:szCs w:val="32"/>
+        </w:rPr>
+        <w:t xml:space="preserve">     </w:t>
+      </w:r>
+      <w:r>
+        <w:rPr>
+          <w:rFonts w:ascii="Arial" w:eastAsia="Gungsuh" w:hAnsi="Arial" w:cs="Arial"/>
+          <w:b/>
+          <w:sz w:val="32"/>
+          <w:szCs w:val="32"/>
+        </w:rPr>
+        <w:t xml:space="preserve">  </w:t>
+      </w:r>
+      <w:bookmarkStart w:id="0" w:name="_GoBack"/>
+      <w:bookmarkEnd w:id="0"/>
     </w:p>
     <w:p>
       <w:pPr>
@@ -1204,10 +1233,7 @@
         <w:t xml:space="preserve"> </w:t>
       </w:r>
     </w:p>
-    <w:p>
-      <w:bookmarkStart w:id="0" w:name="_GoBack"/>
-      <w:bookmarkEnd w:id="0"/>
-    </w:p>
+    <w:p/>
     <w:sectPr>
       <w:pgSz w:w="12240" w:h="15840"/>
       <w:pgMar w:top="1417" w:right="1701" w:bottom="1417" w:left="1701" w:header="708" w:footer="708" w:gutter="0"/>
@@ -2167,7 +2193,7 @@
 </file>
 
 <file path=customXml/itemProps1.xml><?xml version="1.0" encoding="utf-8"?>
-<ds:datastoreItem xmlns:ds="http://schemas.openxmlformats.org/officeDocument/2006/customXml" ds:itemID="{0DD16E8A-2F6D-480C-8DBC-A97C8424B86E}">
+<ds:datastoreItem xmlns:ds="http://schemas.openxmlformats.org/officeDocument/2006/customXml" ds:itemID="{6DF2B3D7-B2A6-497E-A499-609765F35F66}">
   <ds:schemaRefs>
     <ds:schemaRef ds:uri="http://schemas.openxmlformats.org/officeDocument/2006/bibliography"/>
   </ds:schemaRefs>

</xml_diff>

<commit_message>
Anexado resumen e introduccion
</commit_message>
<xml_diff>
--- a/Lineasequipotenciales.docx
+++ b/Lineasequipotenciales.docx
@@ -383,8 +383,6 @@
         </w:rPr>
         <w:t xml:space="preserve">  </w:t>
       </w:r>
-      <w:bookmarkStart w:id="0" w:name="_GoBack"/>
-      <w:bookmarkEnd w:id="0"/>
     </w:p>
     <w:p>
       <w:pPr>
@@ -1234,6 +1232,668 @@
       </w:r>
     </w:p>
     <w:p/>
+    <w:p/>
+    <w:p/>
+    <w:p/>
+    <w:p>
+      <w:pPr>
+        <w:pStyle w:val="Prrafodelista"/>
+        <w:numPr>
+          <w:ilvl w:val="0"/>
+          <w:numId w:val="3"/>
+        </w:numPr>
+        <w:jc w:val="center"/>
+        <w:rPr>
+          <w:rFonts w:ascii="Arial" w:eastAsia="Gungsuh" w:hAnsi="Arial" w:cs="Arial"/>
+          <w:b/>
+          <w:sz w:val="40"/>
+          <w:szCs w:val="40"/>
+        </w:rPr>
+      </w:pPr>
+      <w:r>
+        <w:rPr>
+          <w:rFonts w:ascii="Arial" w:eastAsia="Gungsuh" w:hAnsi="Arial" w:cs="Arial"/>
+          <w:b/>
+          <w:sz w:val="40"/>
+          <w:szCs w:val="40"/>
+        </w:rPr>
+        <w:lastRenderedPageBreak/>
+        <w:t xml:space="preserve">Líneas equipotenciales </w:t>
+      </w:r>
+    </w:p>
+    <w:p>
+      <w:pPr>
+        <w:jc w:val="both"/>
+        <w:rPr>
+          <w:rFonts w:ascii="Arial" w:eastAsia="Gungsuh" w:hAnsi="Arial" w:cs="Arial"/>
+          <w:b/>
+          <w:sz w:val="40"/>
+          <w:szCs w:val="40"/>
+        </w:rPr>
+      </w:pPr>
+    </w:p>
+    <w:p>
+      <w:pPr>
+        <w:jc w:val="both"/>
+        <w:rPr>
+          <w:rFonts w:ascii="Arial" w:eastAsia="Gungsuh" w:hAnsi="Arial" w:cs="Arial"/>
+          <w:sz w:val="32"/>
+          <w:szCs w:val="32"/>
+        </w:rPr>
+      </w:pPr>
+      <w:r>
+        <w:rPr>
+          <w:rFonts w:ascii="Arial" w:eastAsia="Gungsuh" w:hAnsi="Arial" w:cs="Arial"/>
+          <w:sz w:val="32"/>
+          <w:szCs w:val="32"/>
+        </w:rPr>
+        <w:t>Una superficie equipotencial es un lugar geométrico donde existen puntos de igual potencial eléctrico. El corte de dichas superficies con un plano genera las líneas equipotenciales, las cuales son ortogonales a las líneas de campo y por ende al campo eléctrico. Los metales son un ejemplo de superficies equipotenciales y estos son usados como electrodos. Cuando se tienen dos electrodos con cargas opuestas se crea una diferencia de potencial eléctrico y así se genera un campo eléctrico, cuyas líneas de campo dependen de la posición y forma de los electrodos. Las líneas de campo y las superficies equipotenciales forman una red de líneas y superficies perpendiculares entre sí. En general las líneas de fuerzas de un campo son curvas y las equipotenciales son superficies curvas.</w:t>
+      </w:r>
+      <w:r>
+        <w:rPr>
+          <w:rFonts w:ascii="Arial" w:eastAsia="Gungsuh" w:hAnsi="Arial" w:cs="Arial"/>
+          <w:sz w:val="32"/>
+          <w:szCs w:val="32"/>
+        </w:rPr>
+        <w:t xml:space="preserve"> </w:t>
+      </w:r>
+    </w:p>
+    <w:p>
+      <w:pPr>
+        <w:jc w:val="both"/>
+        <w:rPr>
+          <w:rFonts w:ascii="Arial" w:eastAsia="Gungsuh" w:hAnsi="Arial" w:cs="Arial"/>
+          <w:sz w:val="32"/>
+          <w:szCs w:val="32"/>
+        </w:rPr>
+      </w:pPr>
+    </w:p>
+    <w:p>
+      <w:pPr>
+        <w:pStyle w:val="Prrafodelista"/>
+        <w:numPr>
+          <w:ilvl w:val="0"/>
+          <w:numId w:val="3"/>
+        </w:numPr>
+        <w:jc w:val="center"/>
+        <w:rPr>
+          <w:rFonts w:ascii="Arial" w:eastAsia="Gungsuh" w:hAnsi="Arial" w:cs="Arial"/>
+          <w:b/>
+          <w:sz w:val="40"/>
+          <w:szCs w:val="40"/>
+        </w:rPr>
+      </w:pPr>
+      <w:r>
+        <w:rPr>
+          <w:rFonts w:ascii="Arial" w:eastAsia="Gungsuh" w:hAnsi="Arial" w:cs="Arial"/>
+          <w:b/>
+          <w:sz w:val="40"/>
+          <w:szCs w:val="40"/>
+        </w:rPr>
+        <w:t xml:space="preserve"> Resumen </w:t>
+      </w:r>
+    </w:p>
+    <w:p>
+      <w:pPr>
+        <w:jc w:val="center"/>
+        <w:rPr>
+          <w:rFonts w:ascii="Arial" w:eastAsia="Gungsuh" w:hAnsi="Arial" w:cs="Arial"/>
+          <w:b/>
+          <w:sz w:val="40"/>
+          <w:szCs w:val="40"/>
+        </w:rPr>
+      </w:pPr>
+    </w:p>
+    <w:p>
+      <w:pPr>
+        <w:jc w:val="both"/>
+        <w:rPr>
+          <w:rFonts w:ascii="Arial" w:eastAsia="Gungsuh" w:hAnsi="Arial" w:cs="Arial"/>
+          <w:sz w:val="32"/>
+          <w:szCs w:val="32"/>
+        </w:rPr>
+      </w:pPr>
+      <w:r>
+        <w:rPr>
+          <w:rFonts w:ascii="Arial" w:eastAsia="Gungsuh" w:hAnsi="Arial" w:cs="Arial"/>
+          <w:sz w:val="32"/>
+          <w:szCs w:val="32"/>
+        </w:rPr>
+        <w:t>En nuestra segunda</w:t>
+      </w:r>
+      <w:r>
+        <w:rPr>
+          <w:rFonts w:ascii="Arial" w:eastAsia="Gungsuh" w:hAnsi="Arial" w:cs="Arial"/>
+          <w:sz w:val="32"/>
+          <w:szCs w:val="32"/>
+        </w:rPr>
+        <w:t xml:space="preserve"> experiencia en el laboratorio de física de campos se nos pidió como requisito utilizar las herramientas de medición como el </w:t>
+      </w:r>
+      <w:r>
+        <w:rPr>
+          <w:rFonts w:ascii="Arial" w:eastAsia="Gungsuh" w:hAnsi="Arial" w:cs="Arial"/>
+          <w:sz w:val="32"/>
+          <w:szCs w:val="32"/>
+        </w:rPr>
+        <w:t xml:space="preserve">multímetro, fuente de voltaje </w:t>
+      </w:r>
+      <w:r>
+        <w:rPr>
+          <w:rFonts w:ascii="Arial" w:eastAsia="Gungsuh" w:hAnsi="Arial" w:cs="Arial"/>
+          <w:sz w:val="32"/>
+          <w:szCs w:val="32"/>
+        </w:rPr>
+        <w:t>con la finalidad de realizar correctamente medidas y analizarlas minuciosamente para obtener l</w:t>
+      </w:r>
+      <w:r>
+        <w:rPr>
+          <w:rFonts w:ascii="Arial" w:eastAsia="Gungsuh" w:hAnsi="Arial" w:cs="Arial"/>
+          <w:sz w:val="32"/>
+          <w:szCs w:val="32"/>
+        </w:rPr>
+        <w:t xml:space="preserve">os datos en concreto para tomar los distintos puntos que interceptan las líneas equipotenciales los cuales se midieron en 4 voltajes diferentes que son (5, 4, 3,2) con el objetivo primordial de taburlalo en un listado con las diferentes medidas en los respectivos ejes x,y.  </w:t>
+      </w:r>
+    </w:p>
+    <w:p>
+      <w:pPr>
+        <w:jc w:val="both"/>
+        <w:rPr>
+          <w:rFonts w:ascii="Arial" w:eastAsia="Gungsuh" w:hAnsi="Arial" w:cs="Arial"/>
+          <w:sz w:val="32"/>
+          <w:szCs w:val="32"/>
+        </w:rPr>
+      </w:pPr>
+    </w:p>
+    <w:p>
+      <w:pPr>
+        <w:jc w:val="both"/>
+        <w:rPr>
+          <w:rFonts w:ascii="Arial" w:eastAsia="Gungsuh" w:hAnsi="Arial" w:cs="Arial"/>
+          <w:sz w:val="32"/>
+          <w:szCs w:val="32"/>
+        </w:rPr>
+      </w:pPr>
+      <w:r>
+        <w:rPr>
+          <w:rFonts w:ascii="Arial" w:eastAsia="Gungsuh" w:hAnsi="Arial" w:cs="Arial"/>
+          <w:sz w:val="32"/>
+          <w:szCs w:val="32"/>
+        </w:rPr>
+        <w:lastRenderedPageBreak/>
+        <w:t xml:space="preserve">También se nos </w:t>
+      </w:r>
+      <w:r>
+        <w:rPr>
+          <w:rFonts w:ascii="Arial" w:eastAsia="Gungsuh" w:hAnsi="Arial" w:cs="Arial"/>
+          <w:sz w:val="32"/>
+          <w:szCs w:val="32"/>
+        </w:rPr>
+        <w:t xml:space="preserve">pidió como material de apoyo hojas </w:t>
+      </w:r>
+      <w:r>
+        <w:rPr>
+          <w:rFonts w:ascii="Arial" w:eastAsia="Gungsuh" w:hAnsi="Arial" w:cs="Arial"/>
+          <w:sz w:val="32"/>
+          <w:szCs w:val="32"/>
+        </w:rPr>
+        <w:t>milimetradas</w:t>
+      </w:r>
+      <w:r>
+        <w:rPr>
+          <w:rFonts w:ascii="Arial" w:eastAsia="Gungsuh" w:hAnsi="Arial" w:cs="Arial"/>
+          <w:sz w:val="32"/>
+          <w:szCs w:val="32"/>
+        </w:rPr>
+        <w:t xml:space="preserve"> en las cuales se </w:t>
+      </w:r>
+      <w:r>
+        <w:rPr>
+          <w:rFonts w:ascii="Arial" w:eastAsia="Gungsuh" w:hAnsi="Arial" w:cs="Arial"/>
+          <w:sz w:val="32"/>
+          <w:szCs w:val="32"/>
+        </w:rPr>
+        <w:t>plasmaran los datos tabulados en clase los cuales se realizaran</w:t>
+      </w:r>
+      <w:r>
+        <w:rPr>
+          <w:rFonts w:ascii="Arial" w:eastAsia="Gungsuh" w:hAnsi="Arial" w:cs="Arial"/>
+          <w:sz w:val="32"/>
+          <w:szCs w:val="32"/>
+        </w:rPr>
+        <w:t xml:space="preserve"> </w:t>
+      </w:r>
+      <w:r>
+        <w:rPr>
+          <w:rFonts w:ascii="Arial" w:eastAsia="Gungsuh" w:hAnsi="Arial" w:cs="Arial"/>
+          <w:sz w:val="32"/>
+          <w:szCs w:val="32"/>
+        </w:rPr>
+        <w:t xml:space="preserve">en </w:t>
+      </w:r>
+      <w:r>
+        <w:rPr>
+          <w:rFonts w:ascii="Arial" w:eastAsia="Gungsuh" w:hAnsi="Arial" w:cs="Arial"/>
+          <w:sz w:val="32"/>
+          <w:szCs w:val="32"/>
+        </w:rPr>
+        <w:t>esa hoja</w:t>
+      </w:r>
+      <w:r>
+        <w:rPr>
+          <w:rFonts w:ascii="Arial" w:eastAsia="Gungsuh" w:hAnsi="Arial" w:cs="Arial"/>
+          <w:sz w:val="32"/>
+          <w:szCs w:val="32"/>
+        </w:rPr>
+        <w:t xml:space="preserve"> milimetrada</w:t>
+      </w:r>
+      <w:r>
+        <w:rPr>
+          <w:rFonts w:ascii="Arial" w:eastAsia="Gungsuh" w:hAnsi="Arial" w:cs="Arial"/>
+          <w:sz w:val="32"/>
+          <w:szCs w:val="32"/>
+        </w:rPr>
+        <w:t xml:space="preserve"> para formar las líneas</w:t>
+      </w:r>
+      <w:r>
+        <w:rPr>
+          <w:rFonts w:ascii="Arial" w:eastAsia="Gungsuh" w:hAnsi="Arial" w:cs="Arial"/>
+          <w:sz w:val="32"/>
+          <w:szCs w:val="32"/>
+        </w:rPr>
+        <w:t xml:space="preserve"> equipotenciales en sus respectivos ejes, que tiene como  objetivo</w:t>
+      </w:r>
+      <w:r>
+        <w:rPr>
+          <w:rFonts w:ascii="Arial" w:eastAsia="Gungsuh" w:hAnsi="Arial" w:cs="Arial"/>
+          <w:sz w:val="32"/>
+          <w:szCs w:val="32"/>
+        </w:rPr>
+        <w:t xml:space="preserve"> fortalecer y ampliar el conocimiento del estudiante sobre esta interesante temática podiendo tabular correctamente los datos </w:t>
+      </w:r>
+      <w:r>
+        <w:rPr>
+          <w:rFonts w:ascii="Arial" w:eastAsia="Gungsuh" w:hAnsi="Arial" w:cs="Arial"/>
+          <w:sz w:val="32"/>
+          <w:szCs w:val="32"/>
+        </w:rPr>
+        <w:t xml:space="preserve">claves que se </w:t>
+      </w:r>
+      <w:r>
+        <w:rPr>
+          <w:rFonts w:ascii="Arial" w:eastAsia="Gungsuh" w:hAnsi="Arial" w:cs="Arial"/>
+          <w:sz w:val="32"/>
+          <w:szCs w:val="32"/>
+        </w:rPr>
+        <w:t>requiere</w:t>
+      </w:r>
+      <w:r>
+        <w:rPr>
+          <w:rFonts w:ascii="Arial" w:eastAsia="Gungsuh" w:hAnsi="Arial" w:cs="Arial"/>
+          <w:sz w:val="32"/>
+          <w:szCs w:val="32"/>
+        </w:rPr>
+        <w:t>n</w:t>
+      </w:r>
+      <w:r>
+        <w:rPr>
+          <w:rFonts w:ascii="Arial" w:eastAsia="Gungsuh" w:hAnsi="Arial" w:cs="Arial"/>
+          <w:sz w:val="32"/>
+          <w:szCs w:val="32"/>
+        </w:rPr>
+        <w:t xml:space="preserve"> para anexar en el informe.  </w:t>
+      </w:r>
+    </w:p>
+    <w:p>
+      <w:pPr>
+        <w:jc w:val="both"/>
+        <w:rPr>
+          <w:rFonts w:ascii="Arial" w:eastAsia="Gungsuh" w:hAnsi="Arial" w:cs="Arial"/>
+          <w:sz w:val="32"/>
+          <w:szCs w:val="32"/>
+        </w:rPr>
+      </w:pPr>
+    </w:p>
+    <w:p>
+      <w:pPr>
+        <w:jc w:val="both"/>
+        <w:rPr>
+          <w:rFonts w:ascii="Arial" w:eastAsia="Gungsuh" w:hAnsi="Arial" w:cs="Arial"/>
+          <w:sz w:val="32"/>
+          <w:szCs w:val="32"/>
+        </w:rPr>
+      </w:pPr>
+      <w:r>
+        <w:rPr>
+          <w:rFonts w:ascii="Arial" w:eastAsia="Gungsuh" w:hAnsi="Arial" w:cs="Arial"/>
+          <w:sz w:val="32"/>
+          <w:szCs w:val="32"/>
+        </w:rPr>
+        <w:t xml:space="preserve">Además se utilizó un recipiente cuadrado con agua con la hoja milimetrada la cual esta va por debajo de este con el objetivo de realizar debidamente las mediciones y obtener datos que tenga concordancia con lo hallado en clase.  </w:t>
+      </w:r>
+    </w:p>
+    <w:p>
+      <w:pPr>
+        <w:jc w:val="both"/>
+        <w:rPr>
+          <w:rFonts w:ascii="Arial" w:eastAsia="Gungsuh" w:hAnsi="Arial" w:cs="Arial"/>
+          <w:sz w:val="32"/>
+          <w:szCs w:val="32"/>
+        </w:rPr>
+      </w:pPr>
+    </w:p>
+    <w:p>
+      <w:pPr>
+        <w:jc w:val="both"/>
+        <w:rPr>
+          <w:rFonts w:ascii="Arial" w:eastAsia="Gungsuh" w:hAnsi="Arial" w:cs="Arial"/>
+          <w:sz w:val="32"/>
+          <w:szCs w:val="32"/>
+        </w:rPr>
+      </w:pPr>
+    </w:p>
+    <w:p>
+      <w:pPr>
+        <w:jc w:val="both"/>
+        <w:rPr>
+          <w:rFonts w:ascii="Arial" w:eastAsia="Gungsuh" w:hAnsi="Arial" w:cs="Arial"/>
+          <w:sz w:val="32"/>
+          <w:szCs w:val="32"/>
+        </w:rPr>
+      </w:pPr>
+      <w:r>
+        <w:rPr>
+          <w:rFonts w:ascii="Arial" w:eastAsia="Gungsuh" w:hAnsi="Arial" w:cs="Arial"/>
+          <w:sz w:val="32"/>
+          <w:szCs w:val="32"/>
+        </w:rPr>
+        <w:t>Este informe pretende estructurar la temática propuesta en el laboratorio de física</w:t>
+      </w:r>
+      <w:r>
+        <w:rPr>
+          <w:rFonts w:ascii="Arial" w:eastAsia="Gungsuh" w:hAnsi="Arial" w:cs="Arial"/>
+          <w:sz w:val="32"/>
+          <w:szCs w:val="32"/>
+        </w:rPr>
+        <w:t xml:space="preserve"> de campos a través de la </w:t>
+      </w:r>
+      <w:r>
+        <w:rPr>
+          <w:rFonts w:ascii="Arial" w:eastAsia="Gungsuh" w:hAnsi="Arial" w:cs="Arial"/>
+          <w:sz w:val="32"/>
+          <w:szCs w:val="32"/>
+        </w:rPr>
+        <w:t>práctica</w:t>
+      </w:r>
+      <w:r>
+        <w:rPr>
+          <w:rFonts w:ascii="Arial" w:eastAsia="Gungsuh" w:hAnsi="Arial" w:cs="Arial"/>
+          <w:sz w:val="32"/>
+          <w:szCs w:val="32"/>
+        </w:rPr>
+        <w:t xml:space="preserve"> y el trabajo en equipo</w:t>
+      </w:r>
+      <w:r>
+        <w:rPr>
+          <w:rFonts w:ascii="Arial" w:eastAsia="Gungsuh" w:hAnsi="Arial" w:cs="Arial"/>
+          <w:sz w:val="32"/>
+          <w:szCs w:val="32"/>
+        </w:rPr>
+        <w:t xml:space="preserve"> ampliando el conocimiento del estudiante que está en proceso de formación y profesional, el análisis y toma de datos claves para formular y anexar un buen informe de laboratorio. </w:t>
+      </w:r>
+    </w:p>
+    <w:p>
+      <w:pPr>
+        <w:jc w:val="both"/>
+        <w:rPr>
+          <w:rFonts w:ascii="Arial" w:eastAsia="Gungsuh" w:hAnsi="Arial" w:cs="Arial"/>
+          <w:sz w:val="32"/>
+          <w:szCs w:val="32"/>
+        </w:rPr>
+      </w:pPr>
+    </w:p>
+    <w:p>
+      <w:pPr>
+        <w:pStyle w:val="Prrafodelista"/>
+        <w:numPr>
+          <w:ilvl w:val="0"/>
+          <w:numId w:val="3"/>
+        </w:numPr>
+        <w:jc w:val="center"/>
+        <w:rPr>
+          <w:rFonts w:ascii="Arial" w:eastAsia="Gungsuh" w:hAnsi="Arial" w:cs="Arial"/>
+          <w:b/>
+          <w:sz w:val="40"/>
+          <w:szCs w:val="32"/>
+        </w:rPr>
+      </w:pPr>
+      <w:r>
+        <w:rPr>
+          <w:rFonts w:ascii="Arial" w:eastAsia="Gungsuh" w:hAnsi="Arial" w:cs="Arial"/>
+          <w:b/>
+          <w:sz w:val="40"/>
+          <w:szCs w:val="32"/>
+        </w:rPr>
+        <w:t xml:space="preserve"> Introducción </w:t>
+      </w:r>
+    </w:p>
+    <w:p>
+      <w:pPr>
+        <w:jc w:val="center"/>
+        <w:rPr>
+          <w:rFonts w:ascii="Arial" w:eastAsia="Gungsuh" w:hAnsi="Arial" w:cs="Arial"/>
+          <w:b/>
+          <w:sz w:val="40"/>
+          <w:szCs w:val="32"/>
+        </w:rPr>
+      </w:pPr>
+    </w:p>
+    <w:p>
+      <w:pPr>
+        <w:jc w:val="both"/>
+        <w:rPr>
+          <w:rFonts w:ascii="Arial" w:eastAsia="Gungsuh" w:hAnsi="Arial" w:cs="Arial"/>
+          <w:sz w:val="32"/>
+          <w:szCs w:val="32"/>
+        </w:rPr>
+      </w:pPr>
+      <w:r>
+        <w:rPr>
+          <w:rFonts w:ascii="Arial" w:eastAsia="Gungsuh" w:hAnsi="Arial" w:cs="Arial"/>
+          <w:sz w:val="32"/>
+          <w:szCs w:val="32"/>
+        </w:rPr>
+        <w:t xml:space="preserve">Las líneas equipotenciales son como las líneas de contorno de un mapa que tuviera trazada las líneas de igual altitud. En este caso la "altitud" es el potencial eléctrico o voltaje. Las líneas equipotenciales son siempre perpendiculares al campo </w:t>
+      </w:r>
+      <w:r>
+        <w:rPr>
+          <w:rFonts w:ascii="Arial" w:eastAsia="Gungsuh" w:hAnsi="Arial" w:cs="Arial"/>
+          <w:sz w:val="32"/>
+          <w:szCs w:val="32"/>
+        </w:rPr>
+        <w:lastRenderedPageBreak/>
+        <w:t>eléctrico. En tres dimensiones esas líneas forman superficies equipotenciales. El movimiento a lo largo de una superficie equipotencial, no realiza trabajo, porque ese movimiento es siempre perpendicular al campo eléctrico.</w:t>
+      </w:r>
+      <w:r>
+        <w:rPr>
+          <w:rFonts w:ascii="Arial" w:eastAsia="Gungsuh" w:hAnsi="Arial" w:cs="Arial"/>
+          <w:sz w:val="32"/>
+          <w:szCs w:val="32"/>
+        </w:rPr>
+        <w:t xml:space="preserve">   </w:t>
+      </w:r>
+      <w:r>
+        <w:rPr>
+          <w:rFonts w:ascii="Arial" w:eastAsia="Gungsuh" w:hAnsi="Arial" w:cs="Arial"/>
+          <w:sz w:val="32"/>
+          <w:szCs w:val="32"/>
+        </w:rPr>
+        <w:t xml:space="preserve"> </w:t>
+      </w:r>
+      <w:r>
+        <w:rPr>
+          <w:rFonts w:ascii="Arial" w:eastAsia="Gungsuh" w:hAnsi="Arial" w:cs="Arial"/>
+          <w:sz w:val="32"/>
+          <w:szCs w:val="32"/>
+        </w:rPr>
+        <w:t xml:space="preserve"> </w:t>
+      </w:r>
+      <w:bookmarkStart w:id="0" w:name="_GoBack"/>
+      <w:bookmarkEnd w:id="0"/>
+    </w:p>
+    <w:p>
+      <w:pPr>
+        <w:rPr>
+          <w:rFonts w:ascii="Arial" w:eastAsia="Gungsuh" w:hAnsi="Arial" w:cs="Arial"/>
+          <w:b/>
+          <w:sz w:val="40"/>
+          <w:szCs w:val="32"/>
+        </w:rPr>
+      </w:pPr>
+    </w:p>
+    <w:p>
+      <w:pPr>
+        <w:rPr>
+          <w:rFonts w:ascii="Arial" w:eastAsia="Gungsuh" w:hAnsi="Arial" w:cs="Arial"/>
+          <w:b/>
+          <w:sz w:val="40"/>
+          <w:szCs w:val="32"/>
+        </w:rPr>
+      </w:pPr>
+      <w:r>
+        <w:rPr>
+          <w:rFonts w:ascii="Arial" w:eastAsia="Gungsuh" w:hAnsi="Arial" w:cs="Arial"/>
+          <w:b/>
+          <w:sz w:val="40"/>
+          <w:szCs w:val="32"/>
+        </w:rPr>
+        <w:t xml:space="preserve"> </w:t>
+      </w:r>
+    </w:p>
+    <w:p>
+      <w:pPr>
+        <w:rPr>
+          <w:rFonts w:ascii="Arial" w:eastAsia="Gungsuh" w:hAnsi="Arial" w:cs="Arial"/>
+          <w:b/>
+          <w:sz w:val="40"/>
+          <w:szCs w:val="32"/>
+        </w:rPr>
+      </w:pPr>
+    </w:p>
+    <w:p>
+      <w:pPr>
+        <w:rPr>
+          <w:rFonts w:ascii="Arial" w:eastAsia="Gungsuh" w:hAnsi="Arial" w:cs="Arial"/>
+          <w:b/>
+          <w:sz w:val="40"/>
+          <w:szCs w:val="32"/>
+        </w:rPr>
+      </w:pPr>
+    </w:p>
+    <w:p>
+      <w:pPr>
+        <w:jc w:val="both"/>
+        <w:rPr>
+          <w:rFonts w:ascii="Arial" w:eastAsia="Gungsuh" w:hAnsi="Arial" w:cs="Arial"/>
+          <w:sz w:val="32"/>
+          <w:szCs w:val="32"/>
+        </w:rPr>
+      </w:pPr>
+      <w:r>
+        <w:rPr>
+          <w:rFonts w:ascii="Arial" w:eastAsia="Gungsuh" w:hAnsi="Arial" w:cs="Arial"/>
+          <w:sz w:val="32"/>
+          <w:szCs w:val="32"/>
+        </w:rPr>
+        <w:t>.</w:t>
+      </w:r>
+    </w:p>
+    <w:p>
+      <w:pPr>
+        <w:jc w:val="both"/>
+        <w:rPr>
+          <w:rFonts w:ascii="Arial" w:eastAsia="Gungsuh" w:hAnsi="Arial" w:cs="Arial"/>
+          <w:sz w:val="32"/>
+          <w:szCs w:val="32"/>
+        </w:rPr>
+      </w:pPr>
+    </w:p>
+    <w:p>
+      <w:pPr>
+        <w:jc w:val="both"/>
+        <w:rPr>
+          <w:rFonts w:ascii="Arial" w:eastAsia="Gungsuh" w:hAnsi="Arial" w:cs="Arial"/>
+          <w:sz w:val="32"/>
+          <w:szCs w:val="32"/>
+        </w:rPr>
+      </w:pPr>
+    </w:p>
+    <w:p>
+      <w:pPr>
+        <w:jc w:val="both"/>
+        <w:rPr>
+          <w:rFonts w:ascii="Arial" w:eastAsia="Gungsuh" w:hAnsi="Arial" w:cs="Arial"/>
+          <w:sz w:val="32"/>
+          <w:szCs w:val="32"/>
+        </w:rPr>
+      </w:pPr>
+    </w:p>
+    <w:p>
+      <w:pPr>
+        <w:pStyle w:val="Prrafodelista"/>
+        <w:jc w:val="both"/>
+        <w:rPr>
+          <w:rFonts w:ascii="Arial" w:eastAsia="Gungsuh" w:hAnsi="Arial" w:cs="Arial"/>
+          <w:b/>
+          <w:sz w:val="40"/>
+          <w:szCs w:val="40"/>
+        </w:rPr>
+      </w:pPr>
+    </w:p>
+    <w:p>
+      <w:pPr>
+        <w:pStyle w:val="Prrafodelista"/>
+        <w:jc w:val="both"/>
+        <w:rPr>
+          <w:rFonts w:ascii="Arial" w:eastAsia="Gungsuh" w:hAnsi="Arial" w:cs="Arial"/>
+          <w:b/>
+          <w:sz w:val="40"/>
+          <w:szCs w:val="40"/>
+        </w:rPr>
+      </w:pPr>
+    </w:p>
+    <w:p>
+      <w:pPr>
+        <w:jc w:val="both"/>
+        <w:rPr>
+          <w:rFonts w:ascii="Arial" w:eastAsia="Gungsuh" w:hAnsi="Arial" w:cs="Arial"/>
+          <w:b/>
+          <w:sz w:val="40"/>
+          <w:szCs w:val="40"/>
+        </w:rPr>
+      </w:pPr>
+    </w:p>
+    <w:p>
+      <w:pPr>
+        <w:pStyle w:val="Prrafodelista"/>
+        <w:rPr>
+          <w:rFonts w:ascii="Arial" w:hAnsi="Arial" w:cs="Arial"/>
+          <w:b/>
+          <w:sz w:val="40"/>
+          <w:szCs w:val="40"/>
+        </w:rPr>
+      </w:pPr>
+    </w:p>
+    <w:p>
+      <w:pPr>
+        <w:pStyle w:val="Prrafodelista"/>
+        <w:rPr>
+          <w:rFonts w:ascii="Arial" w:hAnsi="Arial" w:cs="Arial"/>
+          <w:b/>
+          <w:sz w:val="40"/>
+          <w:szCs w:val="40"/>
+        </w:rPr>
+      </w:pPr>
+    </w:p>
     <w:sectPr>
       <w:pgSz w:w="12240" w:h="15840"/>
       <w:pgMar w:top="1417" w:right="1701" w:bottom="1417" w:left="1701" w:header="708" w:footer="708" w:gutter="0"/>
@@ -1386,8 +2046,226 @@
       </w:rPr>
     </w:lvl>
   </w:abstractNum>
+  <w:abstractNum w:abstractNumId="1" w15:restartNumberingAfterBreak="0">
+    <w:nsid w:val="388809E3"/>
+    <w:multiLevelType w:val="multilevel"/>
+    <w:tmpl w:val="2842EC38"/>
+    <w:lvl w:ilvl="0">
+      <w:start w:val="1"/>
+      <w:numFmt w:val="decimal"/>
+      <w:lvlText w:val="%1."/>
+      <w:lvlJc w:val="left"/>
+      <w:pPr>
+        <w:ind w:left="720" w:hanging="360"/>
+      </w:pPr>
+      <w:rPr>
+        <w:rFonts w:hint="default"/>
+      </w:rPr>
+    </w:lvl>
+    <w:lvl w:ilvl="1">
+      <w:start w:val="1"/>
+      <w:numFmt w:val="decimal"/>
+      <w:isLgl/>
+      <w:lvlText w:val="%1.%2."/>
+      <w:lvlJc w:val="left"/>
+      <w:pPr>
+        <w:ind w:left="1080" w:hanging="720"/>
+      </w:pPr>
+      <w:rPr>
+        <w:rFonts w:hint="default"/>
+        <w:sz w:val="32"/>
+        <w:szCs w:val="32"/>
+      </w:rPr>
+    </w:lvl>
+    <w:lvl w:ilvl="2">
+      <w:start w:val="1"/>
+      <w:numFmt w:val="decimal"/>
+      <w:isLgl/>
+      <w:lvlText w:val="%1.%2.%3."/>
+      <w:lvlJc w:val="left"/>
+      <w:pPr>
+        <w:ind w:left="1440" w:hanging="1080"/>
+      </w:pPr>
+      <w:rPr>
+        <w:rFonts w:hint="default"/>
+      </w:rPr>
+    </w:lvl>
+    <w:lvl w:ilvl="3">
+      <w:start w:val="1"/>
+      <w:numFmt w:val="decimal"/>
+      <w:isLgl/>
+      <w:lvlText w:val="%1.%2.%3.%4."/>
+      <w:lvlJc w:val="left"/>
+      <w:pPr>
+        <w:ind w:left="1440" w:hanging="1080"/>
+      </w:pPr>
+      <w:rPr>
+        <w:rFonts w:hint="default"/>
+      </w:rPr>
+    </w:lvl>
+    <w:lvl w:ilvl="4">
+      <w:start w:val="1"/>
+      <w:numFmt w:val="decimal"/>
+      <w:isLgl/>
+      <w:lvlText w:val="%1.%2.%3.%4.%5."/>
+      <w:lvlJc w:val="left"/>
+      <w:pPr>
+        <w:ind w:left="1800" w:hanging="1440"/>
+      </w:pPr>
+      <w:rPr>
+        <w:rFonts w:hint="default"/>
+      </w:rPr>
+    </w:lvl>
+    <w:lvl w:ilvl="5">
+      <w:start w:val="1"/>
+      <w:numFmt w:val="decimal"/>
+      <w:isLgl/>
+      <w:lvlText w:val="%1.%2.%3.%4.%5.%6."/>
+      <w:lvlJc w:val="left"/>
+      <w:pPr>
+        <w:ind w:left="2160" w:hanging="1800"/>
+      </w:pPr>
+      <w:rPr>
+        <w:rFonts w:hint="default"/>
+      </w:rPr>
+    </w:lvl>
+    <w:lvl w:ilvl="6">
+      <w:start w:val="1"/>
+      <w:numFmt w:val="decimal"/>
+      <w:isLgl/>
+      <w:lvlText w:val="%1.%2.%3.%4.%5.%6.%7."/>
+      <w:lvlJc w:val="left"/>
+      <w:pPr>
+        <w:ind w:left="2520" w:hanging="2160"/>
+      </w:pPr>
+      <w:rPr>
+        <w:rFonts w:hint="default"/>
+      </w:rPr>
+    </w:lvl>
+    <w:lvl w:ilvl="7">
+      <w:start w:val="1"/>
+      <w:numFmt w:val="decimal"/>
+      <w:isLgl/>
+      <w:lvlText w:val="%1.%2.%3.%4.%5.%6.%7.%8."/>
+      <w:lvlJc w:val="left"/>
+      <w:pPr>
+        <w:ind w:left="2520" w:hanging="2160"/>
+      </w:pPr>
+      <w:rPr>
+        <w:rFonts w:hint="default"/>
+      </w:rPr>
+    </w:lvl>
+    <w:lvl w:ilvl="8">
+      <w:start w:val="1"/>
+      <w:numFmt w:val="decimal"/>
+      <w:isLgl/>
+      <w:lvlText w:val="%1.%2.%3.%4.%5.%6.%7.%8.%9."/>
+      <w:lvlJc w:val="left"/>
+      <w:pPr>
+        <w:ind w:left="2880" w:hanging="2520"/>
+      </w:pPr>
+      <w:rPr>
+        <w:rFonts w:hint="default"/>
+      </w:rPr>
+    </w:lvl>
+  </w:abstractNum>
+  <w:abstractNum w:abstractNumId="2" w15:restartNumberingAfterBreak="0">
+    <w:nsid w:val="693261A3"/>
+    <w:multiLevelType w:val="hybridMultilevel"/>
+    <w:tmpl w:val="B2585082"/>
+    <w:lvl w:ilvl="0" w:tplc="240A000F">
+      <w:start w:val="1"/>
+      <w:numFmt w:val="decimal"/>
+      <w:lvlText w:val="%1."/>
+      <w:lvlJc w:val="left"/>
+      <w:pPr>
+        <w:ind w:left="720" w:hanging="360"/>
+      </w:pPr>
+      <w:rPr>
+        <w:rFonts w:hint="default"/>
+      </w:rPr>
+    </w:lvl>
+    <w:lvl w:ilvl="1" w:tplc="240A0019" w:tentative="1">
+      <w:start w:val="1"/>
+      <w:numFmt w:val="lowerLetter"/>
+      <w:lvlText w:val="%2."/>
+      <w:lvlJc w:val="left"/>
+      <w:pPr>
+        <w:ind w:left="1440" w:hanging="360"/>
+      </w:pPr>
+    </w:lvl>
+    <w:lvl w:ilvl="2" w:tplc="240A001B" w:tentative="1">
+      <w:start w:val="1"/>
+      <w:numFmt w:val="lowerRoman"/>
+      <w:lvlText w:val="%3."/>
+      <w:lvlJc w:val="right"/>
+      <w:pPr>
+        <w:ind w:left="2160" w:hanging="180"/>
+      </w:pPr>
+    </w:lvl>
+    <w:lvl w:ilvl="3" w:tplc="240A000F" w:tentative="1">
+      <w:start w:val="1"/>
+      <w:numFmt w:val="decimal"/>
+      <w:lvlText w:val="%4."/>
+      <w:lvlJc w:val="left"/>
+      <w:pPr>
+        <w:ind w:left="2880" w:hanging="360"/>
+      </w:pPr>
+    </w:lvl>
+    <w:lvl w:ilvl="4" w:tplc="240A0019" w:tentative="1">
+      <w:start w:val="1"/>
+      <w:numFmt w:val="lowerLetter"/>
+      <w:lvlText w:val="%5."/>
+      <w:lvlJc w:val="left"/>
+      <w:pPr>
+        <w:ind w:left="3600" w:hanging="360"/>
+      </w:pPr>
+    </w:lvl>
+    <w:lvl w:ilvl="5" w:tplc="240A001B" w:tentative="1">
+      <w:start w:val="1"/>
+      <w:numFmt w:val="lowerRoman"/>
+      <w:lvlText w:val="%6."/>
+      <w:lvlJc w:val="right"/>
+      <w:pPr>
+        <w:ind w:left="4320" w:hanging="180"/>
+      </w:pPr>
+    </w:lvl>
+    <w:lvl w:ilvl="6" w:tplc="240A000F" w:tentative="1">
+      <w:start w:val="1"/>
+      <w:numFmt w:val="decimal"/>
+      <w:lvlText w:val="%7."/>
+      <w:lvlJc w:val="left"/>
+      <w:pPr>
+        <w:ind w:left="5040" w:hanging="360"/>
+      </w:pPr>
+    </w:lvl>
+    <w:lvl w:ilvl="7" w:tplc="240A0019" w:tentative="1">
+      <w:start w:val="1"/>
+      <w:numFmt w:val="lowerLetter"/>
+      <w:lvlText w:val="%8."/>
+      <w:lvlJc w:val="left"/>
+      <w:pPr>
+        <w:ind w:left="5760" w:hanging="360"/>
+      </w:pPr>
+    </w:lvl>
+    <w:lvl w:ilvl="8" w:tplc="240A001B" w:tentative="1">
+      <w:start w:val="1"/>
+      <w:numFmt w:val="lowerRoman"/>
+      <w:lvlText w:val="%9."/>
+      <w:lvlJc w:val="right"/>
+      <w:pPr>
+        <w:ind w:left="6480" w:hanging="180"/>
+      </w:pPr>
+    </w:lvl>
+  </w:abstractNum>
   <w:num w:numId="1">
     <w:abstractNumId w:val="0"/>
+  </w:num>
+  <w:num w:numId="2">
+    <w:abstractNumId w:val="2"/>
+  </w:num>
+  <w:num w:numId="3">
+    <w:abstractNumId w:val="1"/>
   </w:num>
 </w:numbering>
 </file>
@@ -2193,7 +3071,7 @@
 </file>
 
 <file path=customXml/itemProps1.xml><?xml version="1.0" encoding="utf-8"?>
-<ds:datastoreItem xmlns:ds="http://schemas.openxmlformats.org/officeDocument/2006/customXml" ds:itemID="{6DF2B3D7-B2A6-497E-A499-609765F35F66}">
+<ds:datastoreItem xmlns:ds="http://schemas.openxmlformats.org/officeDocument/2006/customXml" ds:itemID="{69A85944-1933-444C-A151-39F6F3B45C77}">
   <ds:schemaRefs>
     <ds:schemaRef ds:uri="http://schemas.openxmlformats.org/officeDocument/2006/bibliography"/>
   </ds:schemaRefs>

</xml_diff>

<commit_message>
Falta objetivos,marco teorico,montaje,procedimiento y discusiones
</commit_message>
<xml_diff>
--- a/Lineasequipotenciales.docx
+++ b/Lineasequipotenciales.docx
@@ -1712,6 +1712,30 @@
         </w:rPr>
         <w:lastRenderedPageBreak/>
         <w:t>eléctrico. En tres dimensiones esas líneas forman superficies equipotenciales. El movimiento a lo largo de una superficie equipotencial, no realiza trabajo, porque ese movimiento es siempre perpendicular al campo eléctrico.</w:t>
+      </w:r>
+      <w:r>
+        <w:rPr>
+          <w:rFonts w:ascii="Arial" w:eastAsia="Gungsuh" w:hAnsi="Arial" w:cs="Arial"/>
+          <w:sz w:val="32"/>
+          <w:szCs w:val="32"/>
+        </w:rPr>
+        <w:t xml:space="preserve">   </w:t>
+      </w:r>
+      <w:r>
+        <w:rPr>
+          <w:rFonts w:ascii="Arial" w:eastAsia="Gungsuh" w:hAnsi="Arial" w:cs="Arial"/>
+          <w:sz w:val="32"/>
+          <w:szCs w:val="32"/>
+        </w:rPr>
+        <w:t xml:space="preserve"> </w:t>
+      </w:r>
+      <w:r>
+        <w:rPr>
+          <w:rFonts w:ascii="Arial" w:eastAsia="Gungsuh" w:hAnsi="Arial" w:cs="Arial"/>
+          <w:sz w:val="32"/>
+          <w:szCs w:val="32"/>
+        </w:rPr>
+        <w:t xml:space="preserve"> </w:t>
       </w:r>
       <w:r>
         <w:rPr>
@@ -3071,7 +3095,7 @@
 </file>
 
 <file path=customXml/itemProps1.xml><?xml version="1.0" encoding="utf-8"?>
-<ds:datastoreItem xmlns:ds="http://schemas.openxmlformats.org/officeDocument/2006/customXml" ds:itemID="{69A85944-1933-444C-A151-39F6F3B45C77}">
+<ds:datastoreItem xmlns:ds="http://schemas.openxmlformats.org/officeDocument/2006/customXml" ds:itemID="{031002F0-85DB-4698-AD6E-A78FCF57DE85}">
   <ds:schemaRefs>
     <ds:schemaRef ds:uri="http://schemas.openxmlformats.org/officeDocument/2006/bibliography"/>
   </ds:schemaRefs>

</xml_diff>

<commit_message>
Objetivos anexados en el informe
</commit_message>
<xml_diff>
--- a/Lineasequipotenciales.docx
+++ b/Lineasequipotenciales.docx
@@ -860,15 +860,7 @@
           <w:sz w:val="32"/>
           <w:szCs w:val="32"/>
         </w:rPr>
-        <w:t>Resistencia eléc</w:t>
-      </w:r>
-      <w:r>
-        <w:rPr>
-          <w:rFonts w:ascii="Arabic Typesetting" w:hAnsi="Arabic Typesetting" w:cs="Arabic Typesetting"/>
-          <w:sz w:val="32"/>
-          <w:szCs w:val="32"/>
-        </w:rPr>
-        <w:t>trica……………………………………………………………………</w:t>
+        <w:t>Voltaje……………………………………………………………………………………</w:t>
       </w:r>
       <w:r>
         <w:rPr>
@@ -877,7 +869,7 @@
           <w:sz w:val="36"/>
           <w:szCs w:val="36"/>
         </w:rPr>
-        <w:t>13</w:t>
+        <w:t>.14</w:t>
       </w:r>
     </w:p>
     <w:p>
@@ -899,7 +891,15 @@
           <w:sz w:val="32"/>
           <w:szCs w:val="32"/>
         </w:rPr>
-        <w:t>Voltaje……………………………………………………………………………………</w:t>
+        <w:t>Fuente de voltaje………………………………………………………………………</w:t>
+      </w:r>
+      <w:r>
+        <w:rPr>
+          <w:rFonts w:ascii="Arabic Typesetting" w:hAnsi="Arabic Typesetting" w:cs="Arabic Typesetting"/>
+          <w:sz w:val="32"/>
+          <w:szCs w:val="32"/>
+        </w:rPr>
+        <w:t>..</w:t>
       </w:r>
       <w:r>
         <w:rPr>
@@ -908,7 +908,7 @@
           <w:sz w:val="36"/>
           <w:szCs w:val="36"/>
         </w:rPr>
-        <w:t>.14</w:t>
+        <w:t>15</w:t>
       </w:r>
     </w:p>
     <w:p>
@@ -930,15 +930,15 @@
           <w:sz w:val="32"/>
           <w:szCs w:val="32"/>
         </w:rPr>
-        <w:t>Fuente de voltaje………………………………………………………………………</w:t>
-      </w:r>
-      <w:r>
-        <w:rPr>
-          <w:rFonts w:ascii="Arabic Typesetting" w:hAnsi="Arabic Typesetting" w:cs="Arabic Typesetting"/>
-          <w:sz w:val="32"/>
-          <w:szCs w:val="32"/>
-        </w:rPr>
-        <w:t>..</w:t>
+        <w:t>Angulo de metal…………………………………………………………………...</w:t>
+      </w:r>
+      <w:r>
+        <w:rPr>
+          <w:rFonts w:ascii="Arabic Typesetting" w:hAnsi="Arabic Typesetting" w:cs="Arabic Typesetting"/>
+          <w:sz w:val="32"/>
+          <w:szCs w:val="32"/>
+        </w:rPr>
+        <w:t>.......</w:t>
       </w:r>
       <w:r>
         <w:rPr>
@@ -947,7 +947,7 @@
           <w:sz w:val="36"/>
           <w:szCs w:val="36"/>
         </w:rPr>
-        <w:t>15</w:t>
+        <w:t>17</w:t>
       </w:r>
     </w:p>
     <w:p>
@@ -969,7 +969,23 @@
           <w:sz w:val="32"/>
           <w:szCs w:val="32"/>
         </w:rPr>
-        <w:t>Protoboard………………………………………………………………………………</w:t>
+        <w:t>Cable caimá</w:t>
+      </w:r>
+      <w:r>
+        <w:rPr>
+          <w:rFonts w:ascii="Arabic Typesetting" w:hAnsi="Arabic Typesetting" w:cs="Arabic Typesetting"/>
+          <w:sz w:val="32"/>
+          <w:szCs w:val="32"/>
+        </w:rPr>
+        <w:t>n………………………………………………………………………</w:t>
+      </w:r>
+      <w:r>
+        <w:rPr>
+          <w:rFonts w:ascii="Arabic Typesetting" w:hAnsi="Arabic Typesetting" w:cs="Arabic Typesetting"/>
+          <w:sz w:val="32"/>
+          <w:szCs w:val="32"/>
+        </w:rPr>
+        <w:t>…….</w:t>
       </w:r>
       <w:r>
         <w:rPr>
@@ -978,7 +994,7 @@
           <w:sz w:val="36"/>
           <w:szCs w:val="36"/>
         </w:rPr>
-        <w:t>.</w:t>
+        <w:t>18</w:t>
       </w:r>
       <w:r>
         <w:rPr>
@@ -987,7 +1003,7 @@
           <w:sz w:val="36"/>
           <w:szCs w:val="36"/>
         </w:rPr>
-        <w:t>16</w:t>
+        <w:t xml:space="preserve"> </w:t>
       </w:r>
     </w:p>
     <w:p>
@@ -1009,93 +1025,6 @@
           <w:sz w:val="32"/>
           <w:szCs w:val="32"/>
         </w:rPr>
-        <w:t>Angulo de metal…………………………………………………………………...</w:t>
-      </w:r>
-      <w:r>
-        <w:rPr>
-          <w:rFonts w:ascii="Arabic Typesetting" w:hAnsi="Arabic Typesetting" w:cs="Arabic Typesetting"/>
-          <w:b/>
-          <w:sz w:val="36"/>
-          <w:szCs w:val="36"/>
-        </w:rPr>
-        <w:t>17</w:t>
-      </w:r>
-    </w:p>
-    <w:p>
-      <w:pPr>
-        <w:numPr>
-          <w:ilvl w:val="1"/>
-          <w:numId w:val="1"/>
-        </w:numPr>
-        <w:contextualSpacing/>
-        <w:rPr>
-          <w:rFonts w:ascii="Arabic Typesetting" w:hAnsi="Arabic Typesetting" w:cs="Arabic Typesetting"/>
-          <w:sz w:val="32"/>
-          <w:szCs w:val="32"/>
-        </w:rPr>
-      </w:pPr>
-      <w:r>
-        <w:rPr>
-          <w:rFonts w:ascii="Arabic Typesetting" w:hAnsi="Arabic Typesetting" w:cs="Arabic Typesetting"/>
-          <w:sz w:val="32"/>
-          <w:szCs w:val="32"/>
-        </w:rPr>
-        <w:t>Cable caimá</w:t>
-      </w:r>
-      <w:r>
-        <w:rPr>
-          <w:rFonts w:ascii="Arabic Typesetting" w:hAnsi="Arabic Typesetting" w:cs="Arabic Typesetting"/>
-          <w:sz w:val="32"/>
-          <w:szCs w:val="32"/>
-        </w:rPr>
-        <w:t>n………………………………………………………………………</w:t>
-      </w:r>
-      <w:r>
-        <w:rPr>
-          <w:rFonts w:ascii="Arabic Typesetting" w:hAnsi="Arabic Typesetting" w:cs="Arabic Typesetting"/>
-          <w:sz w:val="32"/>
-          <w:szCs w:val="32"/>
-        </w:rPr>
-        <w:t>.</w:t>
-      </w:r>
-      <w:r>
-        <w:rPr>
-          <w:rFonts w:ascii="Arabic Typesetting" w:hAnsi="Arabic Typesetting" w:cs="Arabic Typesetting"/>
-          <w:b/>
-          <w:sz w:val="36"/>
-          <w:szCs w:val="36"/>
-        </w:rPr>
-        <w:t>18</w:t>
-      </w:r>
-      <w:r>
-        <w:rPr>
-          <w:rFonts w:ascii="Arabic Typesetting" w:hAnsi="Arabic Typesetting" w:cs="Arabic Typesetting"/>
-          <w:b/>
-          <w:sz w:val="36"/>
-          <w:szCs w:val="36"/>
-        </w:rPr>
-        <w:t xml:space="preserve"> </w:t>
-      </w:r>
-    </w:p>
-    <w:p>
-      <w:pPr>
-        <w:numPr>
-          <w:ilvl w:val="1"/>
-          <w:numId w:val="1"/>
-        </w:numPr>
-        <w:contextualSpacing/>
-        <w:rPr>
-          <w:rFonts w:ascii="Arabic Typesetting" w:hAnsi="Arabic Typesetting" w:cs="Arabic Typesetting"/>
-          <w:sz w:val="32"/>
-          <w:szCs w:val="32"/>
-        </w:rPr>
-      </w:pPr>
-      <w:r>
-        <w:rPr>
-          <w:rFonts w:ascii="Arabic Typesetting" w:hAnsi="Arabic Typesetting" w:cs="Arabic Typesetting"/>
-          <w:sz w:val="32"/>
-          <w:szCs w:val="32"/>
-        </w:rPr>
         <w:t>Recipiente de vidrio cuadrado con agua……………………………………..</w:t>
       </w:r>
       <w:r>
@@ -1231,6 +1160,29 @@
         <w:t xml:space="preserve"> </w:t>
       </w:r>
     </w:p>
+    <w:p>
+      <w:pPr>
+        <w:numPr>
+          <w:ilvl w:val="0"/>
+          <w:numId w:val="1"/>
+        </w:numPr>
+        <w:contextualSpacing/>
+        <w:rPr>
+          <w:rFonts w:ascii="Arabic Typesetting" w:hAnsi="Arabic Typesetting" w:cs="Arabic Typesetting"/>
+          <w:sz w:val="32"/>
+          <w:szCs w:val="32"/>
+        </w:rPr>
+      </w:pPr>
+      <w:r>
+        <w:rPr>
+          <w:rFonts w:ascii="Arabic Typesetting" w:hAnsi="Arabic Typesetting" w:cs="Arabic Typesetting"/>
+          <w:b/>
+          <w:sz w:val="36"/>
+          <w:szCs w:val="36"/>
+        </w:rPr>
+        <w:t>Conclusiones……………………………………………………………………….22</w:t>
+      </w:r>
+    </w:p>
     <w:p/>
     <w:p/>
     <w:p/>
@@ -1238,73 +1190,11 @@
     <w:p>
       <w:pPr>
         <w:pStyle w:val="Prrafodelista"/>
-        <w:numPr>
-          <w:ilvl w:val="0"/>
-          <w:numId w:val="3"/>
-        </w:numPr>
-        <w:jc w:val="center"/>
         <w:rPr>
           <w:rFonts w:ascii="Arial" w:eastAsia="Gungsuh" w:hAnsi="Arial" w:cs="Arial"/>
           <w:b/>
           <w:sz w:val="40"/>
           <w:szCs w:val="40"/>
-        </w:rPr>
-      </w:pPr>
-      <w:r>
-        <w:rPr>
-          <w:rFonts w:ascii="Arial" w:eastAsia="Gungsuh" w:hAnsi="Arial" w:cs="Arial"/>
-          <w:b/>
-          <w:sz w:val="40"/>
-          <w:szCs w:val="40"/>
-        </w:rPr>
-        <w:lastRenderedPageBreak/>
-        <w:t xml:space="preserve">Líneas equipotenciales </w:t>
-      </w:r>
-    </w:p>
-    <w:p>
-      <w:pPr>
-        <w:jc w:val="both"/>
-        <w:rPr>
-          <w:rFonts w:ascii="Arial" w:eastAsia="Gungsuh" w:hAnsi="Arial" w:cs="Arial"/>
-          <w:b/>
-          <w:sz w:val="40"/>
-          <w:szCs w:val="40"/>
-        </w:rPr>
-      </w:pPr>
-    </w:p>
-    <w:p>
-      <w:pPr>
-        <w:jc w:val="both"/>
-        <w:rPr>
-          <w:rFonts w:ascii="Arial" w:eastAsia="Gungsuh" w:hAnsi="Arial" w:cs="Arial"/>
-          <w:sz w:val="32"/>
-          <w:szCs w:val="32"/>
-        </w:rPr>
-      </w:pPr>
-      <w:r>
-        <w:rPr>
-          <w:rFonts w:ascii="Arial" w:eastAsia="Gungsuh" w:hAnsi="Arial" w:cs="Arial"/>
-          <w:sz w:val="32"/>
-          <w:szCs w:val="32"/>
-        </w:rPr>
-        <w:t>Una superficie equipotencial es un lugar geométrico donde existen puntos de igual potencial eléctrico. El corte de dichas superficies con un plano genera las líneas equipotenciales, las cuales son ortogonales a las líneas de campo y por ende al campo eléctrico. Los metales son un ejemplo de superficies equipotenciales y estos son usados como electrodos. Cuando se tienen dos electrodos con cargas opuestas se crea una diferencia de potencial eléctrico y así se genera un campo eléctrico, cuyas líneas de campo dependen de la posición y forma de los electrodos. Las líneas de campo y las superficies equipotenciales forman una red de líneas y superficies perpendiculares entre sí. En general las líneas de fuerzas de un campo son curvas y las equipotenciales son superficies curvas.</w:t>
-      </w:r>
-      <w:r>
-        <w:rPr>
-          <w:rFonts w:ascii="Arial" w:eastAsia="Gungsuh" w:hAnsi="Arial" w:cs="Arial"/>
-          <w:sz w:val="32"/>
-          <w:szCs w:val="32"/>
-        </w:rPr>
-        <w:t xml:space="preserve"> </w:t>
-      </w:r>
-    </w:p>
-    <w:p>
-      <w:pPr>
-        <w:jc w:val="both"/>
-        <w:rPr>
-          <w:rFonts w:ascii="Arial" w:eastAsia="Gungsuh" w:hAnsi="Arial" w:cs="Arial"/>
-          <w:sz w:val="32"/>
-          <w:szCs w:val="32"/>
         </w:rPr>
       </w:pPr>
     </w:p>
@@ -1313,7 +1203,7 @@
         <w:pStyle w:val="Prrafodelista"/>
         <w:numPr>
           <w:ilvl w:val="0"/>
-          <w:numId w:val="3"/>
+          <w:numId w:val="6"/>
         </w:numPr>
         <w:jc w:val="center"/>
         <w:rPr>
@@ -1330,12 +1220,13 @@
           <w:sz w:val="40"/>
           <w:szCs w:val="40"/>
         </w:rPr>
-        <w:t xml:space="preserve"> Resumen </w:t>
-      </w:r>
-    </w:p>
-    <w:p>
-      <w:pPr>
-        <w:jc w:val="center"/>
+        <w:lastRenderedPageBreak/>
+        <w:t xml:space="preserve"> Líneas equipotenciales </w:t>
+      </w:r>
+    </w:p>
+    <w:p>
+      <w:pPr>
+        <w:pStyle w:val="Prrafodelista"/>
         <w:rPr>
           <w:rFonts w:ascii="Arial" w:eastAsia="Gungsuh" w:hAnsi="Arial" w:cs="Arial"/>
           <w:b/>
@@ -1359,100 +1250,7 @@
           <w:sz w:val="32"/>
           <w:szCs w:val="32"/>
         </w:rPr>
-        <w:t>En nuestra segunda</w:t>
-      </w:r>
-      <w:r>
-        <w:rPr>
-          <w:rFonts w:ascii="Arial" w:eastAsia="Gungsuh" w:hAnsi="Arial" w:cs="Arial"/>
-          <w:sz w:val="32"/>
-          <w:szCs w:val="32"/>
-        </w:rPr>
-        <w:t xml:space="preserve"> experiencia en el laboratorio de física de campos se nos pidió como requisito utilizar las herramientas de medición como el </w:t>
-      </w:r>
-      <w:r>
-        <w:rPr>
-          <w:rFonts w:ascii="Arial" w:eastAsia="Gungsuh" w:hAnsi="Arial" w:cs="Arial"/>
-          <w:sz w:val="32"/>
-          <w:szCs w:val="32"/>
-        </w:rPr>
-        <w:t xml:space="preserve">multímetro, fuente de voltaje </w:t>
-      </w:r>
-      <w:r>
-        <w:rPr>
-          <w:rFonts w:ascii="Arial" w:eastAsia="Gungsuh" w:hAnsi="Arial" w:cs="Arial"/>
-          <w:sz w:val="32"/>
-          <w:szCs w:val="32"/>
-        </w:rPr>
-        <w:t>con la finalidad de realizar correctamente medidas y analizarlas minuciosamente para obtener l</w:t>
-      </w:r>
-      <w:r>
-        <w:rPr>
-          <w:rFonts w:ascii="Arial" w:eastAsia="Gungsuh" w:hAnsi="Arial" w:cs="Arial"/>
-          <w:sz w:val="32"/>
-          <w:szCs w:val="32"/>
-        </w:rPr>
-        <w:t xml:space="preserve">os datos en concreto para tomar los distintos puntos que interceptan las líneas equipotenciales los cuales se midieron en 4 voltajes diferentes que son (5, 4, 3,2) con el objetivo primordial de taburlalo en un listado con las diferentes medidas en los respectivos ejes x,y.  </w:t>
-      </w:r>
-    </w:p>
-    <w:p>
-      <w:pPr>
-        <w:jc w:val="both"/>
-        <w:rPr>
-          <w:rFonts w:ascii="Arial" w:eastAsia="Gungsuh" w:hAnsi="Arial" w:cs="Arial"/>
-          <w:sz w:val="32"/>
-          <w:szCs w:val="32"/>
-        </w:rPr>
-      </w:pPr>
-    </w:p>
-    <w:p>
-      <w:pPr>
-        <w:jc w:val="both"/>
-        <w:rPr>
-          <w:rFonts w:ascii="Arial" w:eastAsia="Gungsuh" w:hAnsi="Arial" w:cs="Arial"/>
-          <w:sz w:val="32"/>
-          <w:szCs w:val="32"/>
-        </w:rPr>
-      </w:pPr>
-      <w:r>
-        <w:rPr>
-          <w:rFonts w:ascii="Arial" w:eastAsia="Gungsuh" w:hAnsi="Arial" w:cs="Arial"/>
-          <w:sz w:val="32"/>
-          <w:szCs w:val="32"/>
-        </w:rPr>
-        <w:lastRenderedPageBreak/>
-        <w:t xml:space="preserve">También se nos </w:t>
-      </w:r>
-      <w:r>
-        <w:rPr>
-          <w:rFonts w:ascii="Arial" w:eastAsia="Gungsuh" w:hAnsi="Arial" w:cs="Arial"/>
-          <w:sz w:val="32"/>
-          <w:szCs w:val="32"/>
-        </w:rPr>
-        <w:t xml:space="preserve">pidió como material de apoyo hojas </w:t>
-      </w:r>
-      <w:r>
-        <w:rPr>
-          <w:rFonts w:ascii="Arial" w:eastAsia="Gungsuh" w:hAnsi="Arial" w:cs="Arial"/>
-          <w:sz w:val="32"/>
-          <w:szCs w:val="32"/>
-        </w:rPr>
-        <w:t>milimetradas</w:t>
-      </w:r>
-      <w:r>
-        <w:rPr>
-          <w:rFonts w:ascii="Arial" w:eastAsia="Gungsuh" w:hAnsi="Arial" w:cs="Arial"/>
-          <w:sz w:val="32"/>
-          <w:szCs w:val="32"/>
-        </w:rPr>
-        <w:t xml:space="preserve"> en las cuales se </w:t>
-      </w:r>
-      <w:r>
-        <w:rPr>
-          <w:rFonts w:ascii="Arial" w:eastAsia="Gungsuh" w:hAnsi="Arial" w:cs="Arial"/>
-          <w:sz w:val="32"/>
-          <w:szCs w:val="32"/>
-        </w:rPr>
-        <w:t>plasmaran los datos tabulados en clase los cuales se realizaran</w:t>
+        <w:t>Una superficie equipotencial es un lugar geométrico donde existen puntos de igual potencial eléctrico. El corte de dichas superficies con un plano genera las líneas equipotenciales, las cuales son ortogonales a las líneas de campo y por ende al campo eléctrico. Los metales son un ejemplo de superficies equipotenciales y estos son usados como electrodos. Cuando se tienen dos electrodos con cargas opuestas se crea una diferencia de potencial eléctrico y así se genera un campo eléctrico, cuyas líneas de campo dependen de la posición y forma de los electrodos. Las líneas de campo y las superficies equipotenciales forman una red de líneas y superficies perpendiculares entre sí. En general las líneas de fuerzas de un campo son curvas y las equipotenciales son superficies curvas.</w:t>
       </w:r>
       <w:r>
         <w:rPr>
@@ -1461,184 +1259,6 @@
           <w:szCs w:val="32"/>
         </w:rPr>
         <w:t xml:space="preserve"> </w:t>
-      </w:r>
-      <w:r>
-        <w:rPr>
-          <w:rFonts w:ascii="Arial" w:eastAsia="Gungsuh" w:hAnsi="Arial" w:cs="Arial"/>
-          <w:sz w:val="32"/>
-          <w:szCs w:val="32"/>
-        </w:rPr>
-        <w:t xml:space="preserve">en </w:t>
-      </w:r>
-      <w:r>
-        <w:rPr>
-          <w:rFonts w:ascii="Arial" w:eastAsia="Gungsuh" w:hAnsi="Arial" w:cs="Arial"/>
-          <w:sz w:val="32"/>
-          <w:szCs w:val="32"/>
-        </w:rPr>
-        <w:t>esa hoja</w:t>
-      </w:r>
-      <w:r>
-        <w:rPr>
-          <w:rFonts w:ascii="Arial" w:eastAsia="Gungsuh" w:hAnsi="Arial" w:cs="Arial"/>
-          <w:sz w:val="32"/>
-          <w:szCs w:val="32"/>
-        </w:rPr>
-        <w:t xml:space="preserve"> milimetrada</w:t>
-      </w:r>
-      <w:r>
-        <w:rPr>
-          <w:rFonts w:ascii="Arial" w:eastAsia="Gungsuh" w:hAnsi="Arial" w:cs="Arial"/>
-          <w:sz w:val="32"/>
-          <w:szCs w:val="32"/>
-        </w:rPr>
-        <w:t xml:space="preserve"> para formar las líneas</w:t>
-      </w:r>
-      <w:r>
-        <w:rPr>
-          <w:rFonts w:ascii="Arial" w:eastAsia="Gungsuh" w:hAnsi="Arial" w:cs="Arial"/>
-          <w:sz w:val="32"/>
-          <w:szCs w:val="32"/>
-        </w:rPr>
-        <w:t xml:space="preserve"> equipotenciales en sus respectivos ejes, que tiene como  objetivo</w:t>
-      </w:r>
-      <w:r>
-        <w:rPr>
-          <w:rFonts w:ascii="Arial" w:eastAsia="Gungsuh" w:hAnsi="Arial" w:cs="Arial"/>
-          <w:sz w:val="32"/>
-          <w:szCs w:val="32"/>
-        </w:rPr>
-        <w:t xml:space="preserve"> fortalecer y ampliar el conocimiento del estudiante sobre esta interesante temática podiendo tabular correctamente los datos </w:t>
-      </w:r>
-      <w:r>
-        <w:rPr>
-          <w:rFonts w:ascii="Arial" w:eastAsia="Gungsuh" w:hAnsi="Arial" w:cs="Arial"/>
-          <w:sz w:val="32"/>
-          <w:szCs w:val="32"/>
-        </w:rPr>
-        <w:t xml:space="preserve">claves que se </w:t>
-      </w:r>
-      <w:r>
-        <w:rPr>
-          <w:rFonts w:ascii="Arial" w:eastAsia="Gungsuh" w:hAnsi="Arial" w:cs="Arial"/>
-          <w:sz w:val="32"/>
-          <w:szCs w:val="32"/>
-        </w:rPr>
-        <w:t>requiere</w:t>
-      </w:r>
-      <w:r>
-        <w:rPr>
-          <w:rFonts w:ascii="Arial" w:eastAsia="Gungsuh" w:hAnsi="Arial" w:cs="Arial"/>
-          <w:sz w:val="32"/>
-          <w:szCs w:val="32"/>
-        </w:rPr>
-        <w:t>n</w:t>
-      </w:r>
-      <w:r>
-        <w:rPr>
-          <w:rFonts w:ascii="Arial" w:eastAsia="Gungsuh" w:hAnsi="Arial" w:cs="Arial"/>
-          <w:sz w:val="32"/>
-          <w:szCs w:val="32"/>
-        </w:rPr>
-        <w:t xml:space="preserve"> para anexar en el informe.  </w:t>
-      </w:r>
-    </w:p>
-    <w:p>
-      <w:pPr>
-        <w:jc w:val="both"/>
-        <w:rPr>
-          <w:rFonts w:ascii="Arial" w:eastAsia="Gungsuh" w:hAnsi="Arial" w:cs="Arial"/>
-          <w:sz w:val="32"/>
-          <w:szCs w:val="32"/>
-        </w:rPr>
-      </w:pPr>
-    </w:p>
-    <w:p>
-      <w:pPr>
-        <w:jc w:val="both"/>
-        <w:rPr>
-          <w:rFonts w:ascii="Arial" w:eastAsia="Gungsuh" w:hAnsi="Arial" w:cs="Arial"/>
-          <w:sz w:val="32"/>
-          <w:szCs w:val="32"/>
-        </w:rPr>
-      </w:pPr>
-      <w:r>
-        <w:rPr>
-          <w:rFonts w:ascii="Arial" w:eastAsia="Gungsuh" w:hAnsi="Arial" w:cs="Arial"/>
-          <w:sz w:val="32"/>
-          <w:szCs w:val="32"/>
-        </w:rPr>
-        <w:t xml:space="preserve">Además se utilizó un recipiente cuadrado con agua con la hoja milimetrada la cual esta va por debajo de este con el objetivo de realizar debidamente las mediciones y obtener datos que tenga concordancia con lo hallado en clase.  </w:t>
-      </w:r>
-    </w:p>
-    <w:p>
-      <w:pPr>
-        <w:jc w:val="both"/>
-        <w:rPr>
-          <w:rFonts w:ascii="Arial" w:eastAsia="Gungsuh" w:hAnsi="Arial" w:cs="Arial"/>
-          <w:sz w:val="32"/>
-          <w:szCs w:val="32"/>
-        </w:rPr>
-      </w:pPr>
-    </w:p>
-    <w:p>
-      <w:pPr>
-        <w:jc w:val="both"/>
-        <w:rPr>
-          <w:rFonts w:ascii="Arial" w:eastAsia="Gungsuh" w:hAnsi="Arial" w:cs="Arial"/>
-          <w:sz w:val="32"/>
-          <w:szCs w:val="32"/>
-        </w:rPr>
-      </w:pPr>
-    </w:p>
-    <w:p>
-      <w:pPr>
-        <w:jc w:val="both"/>
-        <w:rPr>
-          <w:rFonts w:ascii="Arial" w:eastAsia="Gungsuh" w:hAnsi="Arial" w:cs="Arial"/>
-          <w:sz w:val="32"/>
-          <w:szCs w:val="32"/>
-        </w:rPr>
-      </w:pPr>
-      <w:r>
-        <w:rPr>
-          <w:rFonts w:ascii="Arial" w:eastAsia="Gungsuh" w:hAnsi="Arial" w:cs="Arial"/>
-          <w:sz w:val="32"/>
-          <w:szCs w:val="32"/>
-        </w:rPr>
-        <w:t>Este informe pretende estructurar la temática propuesta en el laboratorio de física</w:t>
-      </w:r>
-      <w:r>
-        <w:rPr>
-          <w:rFonts w:ascii="Arial" w:eastAsia="Gungsuh" w:hAnsi="Arial" w:cs="Arial"/>
-          <w:sz w:val="32"/>
-          <w:szCs w:val="32"/>
-        </w:rPr>
-        <w:t xml:space="preserve"> de campos a través de la </w:t>
-      </w:r>
-      <w:r>
-        <w:rPr>
-          <w:rFonts w:ascii="Arial" w:eastAsia="Gungsuh" w:hAnsi="Arial" w:cs="Arial"/>
-          <w:sz w:val="32"/>
-          <w:szCs w:val="32"/>
-        </w:rPr>
-        <w:t>práctica</w:t>
-      </w:r>
-      <w:r>
-        <w:rPr>
-          <w:rFonts w:ascii="Arial" w:eastAsia="Gungsuh" w:hAnsi="Arial" w:cs="Arial"/>
-          <w:sz w:val="32"/>
-          <w:szCs w:val="32"/>
-        </w:rPr>
-        <w:t xml:space="preserve"> y el trabajo en equipo</w:t>
-      </w:r>
-      <w:r>
-        <w:rPr>
-          <w:rFonts w:ascii="Arial" w:eastAsia="Gungsuh" w:hAnsi="Arial" w:cs="Arial"/>
-          <w:sz w:val="32"/>
-          <w:szCs w:val="32"/>
-        </w:rPr>
-        <w:t xml:space="preserve"> ampliando el conocimiento del estudiante que está en proceso de formación y profesional, el análisis y toma de datos claves para formular y anexar un buen informe de laboratorio. </w:t>
       </w:r>
     </w:p>
     <w:p>
@@ -1656,13 +1276,365 @@
         <w:pStyle w:val="Prrafodelista"/>
         <w:numPr>
           <w:ilvl w:val="0"/>
-          <w:numId w:val="3"/>
+          <w:numId w:val="6"/>
         </w:numPr>
         <w:jc w:val="center"/>
         <w:rPr>
           <w:rFonts w:ascii="Arial" w:eastAsia="Gungsuh" w:hAnsi="Arial" w:cs="Arial"/>
           <w:b/>
           <w:sz w:val="40"/>
+          <w:szCs w:val="40"/>
+        </w:rPr>
+      </w:pPr>
+      <w:r>
+        <w:rPr>
+          <w:rFonts w:ascii="Arial" w:eastAsia="Gungsuh" w:hAnsi="Arial" w:cs="Arial"/>
+          <w:b/>
+          <w:sz w:val="40"/>
+          <w:szCs w:val="40"/>
+        </w:rPr>
+        <w:t xml:space="preserve"> </w:t>
+      </w:r>
+      <w:r>
+        <w:rPr>
+          <w:rFonts w:ascii="Arial" w:eastAsia="Gungsuh" w:hAnsi="Arial" w:cs="Arial"/>
+          <w:b/>
+          <w:sz w:val="40"/>
+          <w:szCs w:val="40"/>
+        </w:rPr>
+        <w:t>Resumen</w:t>
+      </w:r>
+    </w:p>
+    <w:p>
+      <w:pPr>
+        <w:jc w:val="center"/>
+        <w:rPr>
+          <w:rFonts w:ascii="Arial" w:eastAsia="Gungsuh" w:hAnsi="Arial" w:cs="Arial"/>
+          <w:b/>
+          <w:sz w:val="40"/>
+          <w:szCs w:val="40"/>
+        </w:rPr>
+      </w:pPr>
+    </w:p>
+    <w:p>
+      <w:pPr>
+        <w:jc w:val="both"/>
+        <w:rPr>
+          <w:rFonts w:ascii="Arial" w:eastAsia="Gungsuh" w:hAnsi="Arial" w:cs="Arial"/>
+          <w:sz w:val="32"/>
+          <w:szCs w:val="32"/>
+        </w:rPr>
+      </w:pPr>
+      <w:r>
+        <w:rPr>
+          <w:rFonts w:ascii="Arial" w:eastAsia="Gungsuh" w:hAnsi="Arial" w:cs="Arial"/>
+          <w:sz w:val="32"/>
+          <w:szCs w:val="32"/>
+        </w:rPr>
+        <w:t>En nuestra segunda</w:t>
+      </w:r>
+      <w:r>
+        <w:rPr>
+          <w:rFonts w:ascii="Arial" w:eastAsia="Gungsuh" w:hAnsi="Arial" w:cs="Arial"/>
+          <w:sz w:val="32"/>
+          <w:szCs w:val="32"/>
+        </w:rPr>
+        <w:t xml:space="preserve"> experiencia en el laboratorio de física de campos se nos pidió como requisito utilizar las herramientas de medición como el </w:t>
+      </w:r>
+      <w:r>
+        <w:rPr>
+          <w:rFonts w:ascii="Arial" w:eastAsia="Gungsuh" w:hAnsi="Arial" w:cs="Arial"/>
+          <w:sz w:val="32"/>
+          <w:szCs w:val="32"/>
+        </w:rPr>
+        <w:t xml:space="preserve">multímetro, fuente de voltaje </w:t>
+      </w:r>
+      <w:r>
+        <w:rPr>
+          <w:rFonts w:ascii="Arial" w:eastAsia="Gungsuh" w:hAnsi="Arial" w:cs="Arial"/>
+          <w:sz w:val="32"/>
+          <w:szCs w:val="32"/>
+        </w:rPr>
+        <w:t>con la finalidad de realizar correctamente medidas y analizarlas minuciosamente para obtener l</w:t>
+      </w:r>
+      <w:r>
+        <w:rPr>
+          <w:rFonts w:ascii="Arial" w:eastAsia="Gungsuh" w:hAnsi="Arial" w:cs="Arial"/>
+          <w:sz w:val="32"/>
+          <w:szCs w:val="32"/>
+        </w:rPr>
+        <w:t xml:space="preserve">os datos en concreto para tomar los distintos puntos que interceptan las líneas equipotenciales los cuales se midieron en 4 voltajes diferentes que son (5, 4, 3,2) con el objetivo primordial de taburlalo en un listado con las diferentes medidas en los respectivos ejes x,y.  </w:t>
+      </w:r>
+    </w:p>
+    <w:p>
+      <w:pPr>
+        <w:jc w:val="both"/>
+        <w:rPr>
+          <w:rFonts w:ascii="Arial" w:eastAsia="Gungsuh" w:hAnsi="Arial" w:cs="Arial"/>
+          <w:sz w:val="32"/>
+          <w:szCs w:val="32"/>
+        </w:rPr>
+      </w:pPr>
+    </w:p>
+    <w:p>
+      <w:pPr>
+        <w:jc w:val="both"/>
+        <w:rPr>
+          <w:rFonts w:ascii="Arial" w:eastAsia="Gungsuh" w:hAnsi="Arial" w:cs="Arial"/>
+          <w:sz w:val="32"/>
+          <w:szCs w:val="32"/>
+        </w:rPr>
+      </w:pPr>
+      <w:r>
+        <w:rPr>
+          <w:rFonts w:ascii="Arial" w:eastAsia="Gungsuh" w:hAnsi="Arial" w:cs="Arial"/>
+          <w:sz w:val="32"/>
+          <w:szCs w:val="32"/>
+        </w:rPr>
+        <w:lastRenderedPageBreak/>
+        <w:t xml:space="preserve">También se nos pidió como material de apoyo hojas </w:t>
+      </w:r>
+      <w:r>
+        <w:rPr>
+          <w:rFonts w:ascii="Arial" w:eastAsia="Gungsuh" w:hAnsi="Arial" w:cs="Arial"/>
+          <w:sz w:val="32"/>
+          <w:szCs w:val="32"/>
+        </w:rPr>
+        <w:t>milimetradas</w:t>
+      </w:r>
+      <w:r>
+        <w:rPr>
+          <w:rFonts w:ascii="Arial" w:eastAsia="Gungsuh" w:hAnsi="Arial" w:cs="Arial"/>
+          <w:sz w:val="32"/>
+          <w:szCs w:val="32"/>
+        </w:rPr>
+        <w:t xml:space="preserve"> en las cuales se </w:t>
+      </w:r>
+      <w:r>
+        <w:rPr>
+          <w:rFonts w:ascii="Arial" w:eastAsia="Gungsuh" w:hAnsi="Arial" w:cs="Arial"/>
+          <w:sz w:val="32"/>
+          <w:szCs w:val="32"/>
+        </w:rPr>
+        <w:t>plasmaran los datos tabulados en clase los cuales se realizaran</w:t>
+      </w:r>
+      <w:r>
+        <w:rPr>
+          <w:rFonts w:ascii="Arial" w:eastAsia="Gungsuh" w:hAnsi="Arial" w:cs="Arial"/>
+          <w:sz w:val="32"/>
+          <w:szCs w:val="32"/>
+        </w:rPr>
+        <w:t xml:space="preserve"> </w:t>
+      </w:r>
+      <w:r>
+        <w:rPr>
+          <w:rFonts w:ascii="Arial" w:eastAsia="Gungsuh" w:hAnsi="Arial" w:cs="Arial"/>
+          <w:sz w:val="32"/>
+          <w:szCs w:val="32"/>
+        </w:rPr>
+        <w:t xml:space="preserve">en </w:t>
+      </w:r>
+      <w:r>
+        <w:rPr>
+          <w:rFonts w:ascii="Arial" w:eastAsia="Gungsuh" w:hAnsi="Arial" w:cs="Arial"/>
+          <w:sz w:val="32"/>
+          <w:szCs w:val="32"/>
+        </w:rPr>
+        <w:t>esa hoja</w:t>
+      </w:r>
+      <w:r>
+        <w:rPr>
+          <w:rFonts w:ascii="Arial" w:eastAsia="Gungsuh" w:hAnsi="Arial" w:cs="Arial"/>
+          <w:sz w:val="32"/>
+          <w:szCs w:val="32"/>
+        </w:rPr>
+        <w:t xml:space="preserve"> milimetrada</w:t>
+      </w:r>
+      <w:r>
+        <w:rPr>
+          <w:rFonts w:ascii="Arial" w:eastAsia="Gungsuh" w:hAnsi="Arial" w:cs="Arial"/>
+          <w:sz w:val="32"/>
+          <w:szCs w:val="32"/>
+        </w:rPr>
+        <w:t xml:space="preserve"> para formar las líneas</w:t>
+      </w:r>
+      <w:r>
+        <w:rPr>
+          <w:rFonts w:ascii="Arial" w:eastAsia="Gungsuh" w:hAnsi="Arial" w:cs="Arial"/>
+          <w:sz w:val="32"/>
+          <w:szCs w:val="32"/>
+        </w:rPr>
+        <w:t xml:space="preserve"> equipotenciales en sus respectivos ejes, que tiene como  objetivo</w:t>
+      </w:r>
+      <w:r>
+        <w:rPr>
+          <w:rFonts w:ascii="Arial" w:eastAsia="Gungsuh" w:hAnsi="Arial" w:cs="Arial"/>
+          <w:sz w:val="32"/>
+          <w:szCs w:val="32"/>
+        </w:rPr>
+        <w:t xml:space="preserve"> fortalecer y ampliar el conocimiento del estudiante sobre esta interesante temática podiendo tabular correctamente los datos </w:t>
+      </w:r>
+      <w:r>
+        <w:rPr>
+          <w:rFonts w:ascii="Arial" w:eastAsia="Gungsuh" w:hAnsi="Arial" w:cs="Arial"/>
+          <w:sz w:val="32"/>
+          <w:szCs w:val="32"/>
+        </w:rPr>
+        <w:t xml:space="preserve">claves que se </w:t>
+      </w:r>
+      <w:r>
+        <w:rPr>
+          <w:rFonts w:ascii="Arial" w:eastAsia="Gungsuh" w:hAnsi="Arial" w:cs="Arial"/>
+          <w:sz w:val="32"/>
+          <w:szCs w:val="32"/>
+        </w:rPr>
+        <w:t>requiere</w:t>
+      </w:r>
+      <w:r>
+        <w:rPr>
+          <w:rFonts w:ascii="Arial" w:eastAsia="Gungsuh" w:hAnsi="Arial" w:cs="Arial"/>
+          <w:sz w:val="32"/>
+          <w:szCs w:val="32"/>
+        </w:rPr>
+        <w:t>n</w:t>
+      </w:r>
+      <w:r>
+        <w:rPr>
+          <w:rFonts w:ascii="Arial" w:eastAsia="Gungsuh" w:hAnsi="Arial" w:cs="Arial"/>
+          <w:sz w:val="32"/>
+          <w:szCs w:val="32"/>
+        </w:rPr>
+        <w:t xml:space="preserve"> para anexar en el informe.  </w:t>
+      </w:r>
+    </w:p>
+    <w:p>
+      <w:pPr>
+        <w:jc w:val="both"/>
+        <w:rPr>
+          <w:rFonts w:ascii="Arial" w:eastAsia="Gungsuh" w:hAnsi="Arial" w:cs="Arial"/>
+          <w:sz w:val="32"/>
+          <w:szCs w:val="32"/>
+        </w:rPr>
+      </w:pPr>
+    </w:p>
+    <w:p>
+      <w:pPr>
+        <w:jc w:val="both"/>
+        <w:rPr>
+          <w:rFonts w:ascii="Arial" w:eastAsia="Gungsuh" w:hAnsi="Arial" w:cs="Arial"/>
+          <w:sz w:val="32"/>
+          <w:szCs w:val="32"/>
+        </w:rPr>
+      </w:pPr>
+      <w:r>
+        <w:rPr>
+          <w:rFonts w:ascii="Arial" w:eastAsia="Gungsuh" w:hAnsi="Arial" w:cs="Arial"/>
+          <w:sz w:val="32"/>
+          <w:szCs w:val="32"/>
+        </w:rPr>
+        <w:t xml:space="preserve">Además se utilizó un recipiente cuadrado con agua con la hoja milimetrada la cual esta va por debajo de este con el objetivo de realizar debidamente las mediciones y obtener datos que tenga concordancia con lo hallado en clase.  </w:t>
+      </w:r>
+    </w:p>
+    <w:p>
+      <w:pPr>
+        <w:jc w:val="both"/>
+        <w:rPr>
+          <w:rFonts w:ascii="Arial" w:eastAsia="Gungsuh" w:hAnsi="Arial" w:cs="Arial"/>
+          <w:sz w:val="32"/>
+          <w:szCs w:val="32"/>
+        </w:rPr>
+      </w:pPr>
+    </w:p>
+    <w:p>
+      <w:pPr>
+        <w:jc w:val="both"/>
+        <w:rPr>
+          <w:rFonts w:ascii="Arial" w:eastAsia="Gungsuh" w:hAnsi="Arial" w:cs="Arial"/>
+          <w:sz w:val="32"/>
+          <w:szCs w:val="32"/>
+        </w:rPr>
+      </w:pPr>
+    </w:p>
+    <w:p>
+      <w:pPr>
+        <w:jc w:val="both"/>
+        <w:rPr>
+          <w:rFonts w:ascii="Arial" w:eastAsia="Gungsuh" w:hAnsi="Arial" w:cs="Arial"/>
+          <w:sz w:val="32"/>
+          <w:szCs w:val="32"/>
+        </w:rPr>
+      </w:pPr>
+      <w:r>
+        <w:rPr>
+          <w:rFonts w:ascii="Arial" w:eastAsia="Gungsuh" w:hAnsi="Arial" w:cs="Arial"/>
+          <w:sz w:val="32"/>
+          <w:szCs w:val="32"/>
+        </w:rPr>
+        <w:t xml:space="preserve">Este informe pretende estructurar la temática propuesta en el laboratorio de física de campos a través de la </w:t>
+      </w:r>
+      <w:r>
+        <w:rPr>
+          <w:rFonts w:ascii="Arial" w:eastAsia="Gungsuh" w:hAnsi="Arial" w:cs="Arial"/>
+          <w:sz w:val="32"/>
+          <w:szCs w:val="32"/>
+        </w:rPr>
+        <w:t>práctica</w:t>
+      </w:r>
+      <w:r>
+        <w:rPr>
+          <w:rFonts w:ascii="Arial" w:eastAsia="Gungsuh" w:hAnsi="Arial" w:cs="Arial"/>
+          <w:sz w:val="32"/>
+          <w:szCs w:val="32"/>
+        </w:rPr>
+        <w:t xml:space="preserve"> y el trabajo en equipo ampliando el conocimiento del estudiante qu</w:t>
+      </w:r>
+      <w:r>
+        <w:rPr>
+          <w:rFonts w:ascii="Arial" w:eastAsia="Gungsuh" w:hAnsi="Arial" w:cs="Arial"/>
+          <w:sz w:val="32"/>
+          <w:szCs w:val="32"/>
+        </w:rPr>
+        <w:t>e está en proceso de formación</w:t>
+      </w:r>
+      <w:r>
+        <w:rPr>
+          <w:rFonts w:ascii="Arial" w:eastAsia="Gungsuh" w:hAnsi="Arial" w:cs="Arial"/>
+          <w:sz w:val="32"/>
+          <w:szCs w:val="32"/>
+        </w:rPr>
+        <w:t xml:space="preserve"> profesional, el análisis y toma de datos claves para formular y anexar un buen informe de laboratorio. </w:t>
+      </w:r>
+      <w:r>
+        <w:rPr>
+          <w:rFonts w:ascii="Arial" w:eastAsia="Gungsuh" w:hAnsi="Arial" w:cs="Arial"/>
+          <w:sz w:val="32"/>
+          <w:szCs w:val="32"/>
+        </w:rPr>
+        <w:t xml:space="preserve">  </w:t>
+      </w:r>
+    </w:p>
+    <w:p>
+      <w:pPr>
+        <w:jc w:val="both"/>
+        <w:rPr>
+          <w:rFonts w:ascii="Arial" w:eastAsia="Gungsuh" w:hAnsi="Arial" w:cs="Arial"/>
+          <w:sz w:val="32"/>
+          <w:szCs w:val="32"/>
+        </w:rPr>
+      </w:pPr>
+    </w:p>
+    <w:p>
+      <w:pPr>
+        <w:pStyle w:val="Prrafodelista"/>
+        <w:numPr>
+          <w:ilvl w:val="0"/>
+          <w:numId w:val="6"/>
+        </w:numPr>
+        <w:jc w:val="center"/>
+        <w:rPr>
+          <w:rFonts w:ascii="Arial" w:eastAsia="Gungsuh" w:hAnsi="Arial" w:cs="Arial"/>
+          <w:b/>
+          <w:sz w:val="40"/>
           <w:szCs w:val="32"/>
         </w:rPr>
       </w:pPr>
@@ -1761,8 +1733,1989 @@
         </w:rPr>
         <w:t xml:space="preserve"> </w:t>
       </w:r>
+    </w:p>
+    <w:p>
+      <w:pPr>
+        <w:jc w:val="both"/>
+        <w:rPr>
+          <w:rFonts w:ascii="Arial" w:eastAsia="Gungsuh" w:hAnsi="Arial" w:cs="Arial"/>
+          <w:sz w:val="32"/>
+          <w:szCs w:val="32"/>
+        </w:rPr>
+      </w:pPr>
+    </w:p>
+    <w:p>
+      <w:pPr>
+        <w:pStyle w:val="Prrafodelista"/>
+        <w:numPr>
+          <w:ilvl w:val="0"/>
+          <w:numId w:val="6"/>
+        </w:numPr>
+        <w:jc w:val="center"/>
+        <w:rPr>
+          <w:rFonts w:ascii="Arial" w:eastAsia="Gungsuh" w:hAnsi="Arial" w:cs="Arial"/>
+          <w:b/>
+          <w:sz w:val="40"/>
+          <w:szCs w:val="40"/>
+        </w:rPr>
+      </w:pPr>
+      <w:r>
+        <w:rPr>
+          <w:rFonts w:ascii="Arial" w:eastAsia="Gungsuh" w:hAnsi="Arial" w:cs="Arial"/>
+          <w:b/>
+          <w:sz w:val="40"/>
+          <w:szCs w:val="40"/>
+        </w:rPr>
+        <w:t xml:space="preserve"> Objetivos </w:t>
+      </w:r>
+    </w:p>
+    <w:p>
+      <w:pPr>
+        <w:jc w:val="center"/>
+        <w:rPr>
+          <w:rFonts w:ascii="Arial" w:eastAsia="Gungsuh" w:hAnsi="Arial" w:cs="Arial"/>
+          <w:b/>
+          <w:sz w:val="40"/>
+          <w:szCs w:val="40"/>
+        </w:rPr>
+      </w:pPr>
+    </w:p>
+    <w:p>
+      <w:pPr>
+        <w:pStyle w:val="Prrafodelista"/>
+        <w:rPr>
+          <w:rFonts w:ascii="Arial" w:eastAsia="Gungsuh" w:hAnsi="Arial" w:cs="Arial"/>
+          <w:b/>
+          <w:sz w:val="32"/>
+          <w:szCs w:val="32"/>
+        </w:rPr>
+      </w:pPr>
+      <w:r>
+        <w:rPr>
+          <w:rFonts w:ascii="Arial" w:eastAsia="Gungsuh" w:hAnsi="Arial" w:cs="Arial"/>
+          <w:b/>
+          <w:sz w:val="32"/>
+          <w:szCs w:val="32"/>
+        </w:rPr>
+        <w:t xml:space="preserve">4.1. </w:t>
+      </w:r>
+      <w:r>
+        <w:rPr>
+          <w:rFonts w:ascii="Arial" w:eastAsia="Gungsuh" w:hAnsi="Arial" w:cs="Arial"/>
+          <w:b/>
+          <w:sz w:val="32"/>
+          <w:szCs w:val="32"/>
+        </w:rPr>
+        <w:t>Objetivo general</w:t>
+      </w:r>
+    </w:p>
+    <w:p>
+      <w:pPr>
+        <w:rPr>
+          <w:rFonts w:ascii="Arial" w:eastAsia="Gungsuh" w:hAnsi="Arial" w:cs="Arial"/>
+          <w:b/>
+          <w:sz w:val="32"/>
+          <w:szCs w:val="32"/>
+        </w:rPr>
+      </w:pPr>
+    </w:p>
+    <w:p>
+      <w:pPr>
+        <w:pStyle w:val="Prrafodelista"/>
+        <w:numPr>
+          <w:ilvl w:val="0"/>
+          <w:numId w:val="5"/>
+        </w:numPr>
+        <w:jc w:val="both"/>
+        <w:rPr>
+          <w:rFonts w:ascii="Arial" w:eastAsia="Gungsuh" w:hAnsi="Arial" w:cs="Arial"/>
+          <w:b/>
+          <w:sz w:val="32"/>
+          <w:szCs w:val="32"/>
+        </w:rPr>
+      </w:pPr>
+      <w:r>
+        <w:rPr>
+          <w:rFonts w:ascii="Arial" w:eastAsia="Gungsuh" w:hAnsi="Arial" w:cs="Arial"/>
+          <w:sz w:val="32"/>
+          <w:szCs w:val="32"/>
+        </w:rPr>
+        <w:t>Desarrollar y potenciar habilidades de trabajo en equipo,</w:t>
+      </w:r>
+      <w:r>
+        <w:t xml:space="preserve"> </w:t>
+      </w:r>
+      <w:r>
+        <w:rPr>
+          <w:rFonts w:ascii="Arial" w:eastAsia="Gungsuh" w:hAnsi="Arial" w:cs="Arial"/>
+          <w:sz w:val="32"/>
+          <w:szCs w:val="32"/>
+        </w:rPr>
+        <w:t xml:space="preserve">familiarizando al estudiante con </w:t>
+      </w:r>
+      <w:r>
+        <w:rPr>
+          <w:rFonts w:ascii="Arial" w:eastAsia="Gungsuh" w:hAnsi="Arial" w:cs="Arial"/>
+          <w:sz w:val="32"/>
+          <w:szCs w:val="32"/>
+        </w:rPr>
+        <w:t>práctica</w:t>
+      </w:r>
+      <w:r>
+        <w:rPr>
+          <w:rFonts w:ascii="Arial" w:eastAsia="Gungsuh" w:hAnsi="Arial" w:cs="Arial"/>
+          <w:sz w:val="32"/>
+          <w:szCs w:val="32"/>
+        </w:rPr>
+        <w:t xml:space="preserve"> y manipulación</w:t>
+      </w:r>
+      <w:r>
+        <w:rPr>
+          <w:rFonts w:ascii="Arial" w:eastAsia="Gungsuh" w:hAnsi="Arial" w:cs="Arial"/>
+          <w:sz w:val="32"/>
+          <w:szCs w:val="32"/>
+        </w:rPr>
+        <w:t xml:space="preserve"> </w:t>
+      </w:r>
+      <w:r>
+        <w:rPr>
+          <w:rFonts w:ascii="Arial" w:eastAsia="Gungsuh" w:hAnsi="Arial" w:cs="Arial"/>
+          <w:sz w:val="32"/>
+          <w:szCs w:val="32"/>
+        </w:rPr>
+        <w:t xml:space="preserve"> las diversas herramientas de medición eléctrica</w:t>
+      </w:r>
+      <w:r>
+        <w:rPr>
+          <w:rFonts w:ascii="Arial" w:eastAsia="Gungsuh" w:hAnsi="Arial" w:cs="Arial"/>
+          <w:sz w:val="32"/>
+          <w:szCs w:val="32"/>
+        </w:rPr>
+        <w:t>, aplicando</w:t>
+      </w:r>
+      <w:r>
+        <w:rPr>
+          <w:rFonts w:ascii="Arial" w:eastAsia="Gungsuh" w:hAnsi="Arial" w:cs="Arial"/>
+          <w:sz w:val="32"/>
+          <w:szCs w:val="32"/>
+        </w:rPr>
+        <w:t xml:space="preserve"> al uso de líneas equipotenciales analizando y tabulando los datos obtenidos </w:t>
+      </w:r>
+      <w:r>
+        <w:rPr>
+          <w:rFonts w:ascii="Arial" w:eastAsia="Gungsuh" w:hAnsi="Arial" w:cs="Arial"/>
+          <w:sz w:val="32"/>
+          <w:szCs w:val="32"/>
+        </w:rPr>
+        <w:t>en clase para así realizar el grafico en la hoja milimetrada.</w:t>
+      </w:r>
+      <w:r>
+        <w:rPr>
+          <w:rFonts w:ascii="Arial" w:eastAsia="Gungsuh" w:hAnsi="Arial" w:cs="Arial"/>
+          <w:sz w:val="32"/>
+          <w:szCs w:val="32"/>
+        </w:rPr>
+        <w:t xml:space="preserve"> </w:t>
+      </w:r>
+    </w:p>
+    <w:p>
+      <w:pPr>
+        <w:jc w:val="both"/>
+        <w:rPr>
+          <w:rFonts w:ascii="Arial" w:eastAsia="Gungsuh" w:hAnsi="Arial" w:cs="Arial"/>
+          <w:b/>
+          <w:sz w:val="32"/>
+          <w:szCs w:val="32"/>
+        </w:rPr>
+      </w:pPr>
+    </w:p>
+    <w:p>
+      <w:pPr>
+        <w:pStyle w:val="Prrafodelista"/>
+        <w:ind w:left="540"/>
+        <w:jc w:val="both"/>
+        <w:rPr>
+          <w:rFonts w:ascii="Arial" w:eastAsia="Gungsuh" w:hAnsi="Arial" w:cs="Arial"/>
+          <w:b/>
+          <w:sz w:val="32"/>
+          <w:szCs w:val="32"/>
+        </w:rPr>
+      </w:pPr>
+      <w:r>
+        <w:rPr>
+          <w:rFonts w:ascii="Arial" w:eastAsia="Gungsuh" w:hAnsi="Arial" w:cs="Arial"/>
+          <w:b/>
+          <w:sz w:val="32"/>
+          <w:szCs w:val="32"/>
+        </w:rPr>
+        <w:t xml:space="preserve">  </w:t>
+      </w:r>
+      <w:r>
+        <w:rPr>
+          <w:rFonts w:ascii="Arial" w:eastAsia="Gungsuh" w:hAnsi="Arial" w:cs="Arial"/>
+          <w:b/>
+          <w:sz w:val="32"/>
+          <w:szCs w:val="32"/>
+        </w:rPr>
+        <w:t>4.2.</w:t>
+      </w:r>
+      <w:r>
+        <w:rPr>
+          <w:rFonts w:ascii="Arial" w:eastAsia="Gungsuh" w:hAnsi="Arial" w:cs="Arial"/>
+          <w:b/>
+          <w:sz w:val="32"/>
+          <w:szCs w:val="32"/>
+        </w:rPr>
+        <w:t xml:space="preserve"> Objetivos específicos</w:t>
+      </w:r>
+    </w:p>
+    <w:p>
+      <w:pPr>
+        <w:jc w:val="both"/>
+        <w:rPr>
+          <w:rFonts w:ascii="Arial" w:eastAsia="Gungsuh" w:hAnsi="Arial" w:cs="Arial"/>
+          <w:b/>
+          <w:sz w:val="32"/>
+          <w:szCs w:val="32"/>
+        </w:rPr>
+      </w:pPr>
+    </w:p>
+    <w:p>
+      <w:pPr>
+        <w:pStyle w:val="Prrafodelista"/>
+        <w:numPr>
+          <w:ilvl w:val="0"/>
+          <w:numId w:val="5"/>
+        </w:numPr>
+        <w:jc w:val="both"/>
+        <w:rPr>
+          <w:rFonts w:ascii="Arial" w:eastAsia="Gungsuh" w:hAnsi="Arial" w:cs="Arial"/>
+          <w:b/>
+          <w:sz w:val="32"/>
+          <w:szCs w:val="32"/>
+        </w:rPr>
+      </w:pPr>
+      <w:r>
+        <w:rPr>
+          <w:rFonts w:ascii="Arial" w:eastAsia="Gungsuh" w:hAnsi="Arial" w:cs="Arial"/>
+          <w:sz w:val="32"/>
+          <w:szCs w:val="32"/>
+        </w:rPr>
+        <w:t>Adquirir conocimientos básicos en la destreza y manejo del multímetro para reali</w:t>
+      </w:r>
+      <w:r>
+        <w:rPr>
+          <w:rFonts w:ascii="Arial" w:eastAsia="Gungsuh" w:hAnsi="Arial" w:cs="Arial"/>
+          <w:sz w:val="32"/>
+          <w:szCs w:val="32"/>
+        </w:rPr>
+        <w:t>zar  mediciones  tabulando correctamente los datos obtenidos y realizar así un buen grafico de líneas equipotenciales.</w:t>
+      </w:r>
+    </w:p>
+    <w:p>
+      <w:pPr>
+        <w:ind w:left="360"/>
+        <w:jc w:val="both"/>
+        <w:rPr>
+          <w:rFonts w:ascii="Arial" w:eastAsia="Gungsuh" w:hAnsi="Arial" w:cs="Arial"/>
+          <w:b/>
+          <w:sz w:val="32"/>
+          <w:szCs w:val="32"/>
+        </w:rPr>
+      </w:pPr>
+    </w:p>
+    <w:p>
+      <w:pPr>
+        <w:pStyle w:val="Prrafodelista"/>
+        <w:numPr>
+          <w:ilvl w:val="0"/>
+          <w:numId w:val="5"/>
+        </w:numPr>
+        <w:jc w:val="both"/>
+        <w:rPr>
+          <w:rFonts w:ascii="Arial" w:eastAsia="Gungsuh" w:hAnsi="Arial" w:cs="Arial"/>
+          <w:b/>
+          <w:sz w:val="32"/>
+          <w:szCs w:val="32"/>
+        </w:rPr>
+      </w:pPr>
+      <w:r>
+        <w:rPr>
+          <w:rFonts w:ascii="Arial" w:eastAsia="Gungsuh" w:hAnsi="Arial" w:cs="Arial"/>
+          <w:sz w:val="32"/>
+          <w:szCs w:val="32"/>
+        </w:rPr>
+        <w:t>Utilizar de manera adecuada la fuente de voltaje estableciendo con facilidad el voltaje deseado logrando el funcionamiento de cualquier artefacto</w:t>
+      </w:r>
+      <w:r>
+        <w:rPr>
+          <w:rFonts w:ascii="Arial" w:eastAsia="Gungsuh" w:hAnsi="Arial" w:cs="Arial"/>
+          <w:sz w:val="32"/>
+          <w:szCs w:val="32"/>
+        </w:rPr>
+        <w:t xml:space="preserve">. </w:t>
+      </w:r>
+    </w:p>
+    <w:p>
+      <w:pPr>
+        <w:pStyle w:val="Prrafodelista"/>
+        <w:rPr>
+          <w:rFonts w:ascii="Arial" w:eastAsia="Gungsuh" w:hAnsi="Arial" w:cs="Arial"/>
+          <w:b/>
+          <w:sz w:val="32"/>
+          <w:szCs w:val="32"/>
+        </w:rPr>
+      </w:pPr>
+    </w:p>
+    <w:p>
+      <w:pPr>
+        <w:pStyle w:val="Prrafodelista"/>
+        <w:numPr>
+          <w:ilvl w:val="0"/>
+          <w:numId w:val="5"/>
+        </w:numPr>
+        <w:jc w:val="both"/>
+        <w:rPr>
+          <w:rFonts w:ascii="Arial" w:eastAsia="Gungsuh" w:hAnsi="Arial" w:cs="Arial"/>
+          <w:b/>
+          <w:sz w:val="32"/>
+          <w:szCs w:val="32"/>
+        </w:rPr>
+      </w:pPr>
+      <w:r>
+        <w:rPr>
+          <w:rFonts w:ascii="Arial" w:eastAsia="Gungsuh" w:hAnsi="Arial" w:cs="Arial"/>
+          <w:sz w:val="32"/>
+          <w:szCs w:val="32"/>
+        </w:rPr>
+        <w:lastRenderedPageBreak/>
+        <w:t xml:space="preserve">Establecer el correcto uso de herramientas de trabajo como el recipiente </w:t>
+      </w:r>
+      <w:r>
+        <w:rPr>
+          <w:rFonts w:ascii="Arial" w:eastAsia="Gungsuh" w:hAnsi="Arial" w:cs="Arial"/>
+          <w:sz w:val="32"/>
+          <w:szCs w:val="32"/>
+        </w:rPr>
+        <w:t xml:space="preserve">de vidrio </w:t>
+      </w:r>
+      <w:r>
+        <w:rPr>
+          <w:rFonts w:ascii="Arial" w:eastAsia="Gungsuh" w:hAnsi="Arial" w:cs="Arial"/>
+          <w:sz w:val="32"/>
+          <w:szCs w:val="32"/>
+        </w:rPr>
+        <w:t>cuadrado con agua</w:t>
+      </w:r>
+      <w:r>
+        <w:rPr>
+          <w:rFonts w:ascii="Arial" w:eastAsia="Gungsuh" w:hAnsi="Arial" w:cs="Arial"/>
+          <w:sz w:val="32"/>
+          <w:szCs w:val="32"/>
+        </w:rPr>
+        <w:t xml:space="preserve"> y el ángulo de metal que son materiales claves los cuales nos permitirán realizar una toma de datos exitosa. </w:t>
+      </w:r>
+    </w:p>
+    <w:p>
+      <w:pPr>
+        <w:jc w:val="both"/>
+        <w:rPr>
+          <w:rFonts w:ascii="Arial" w:eastAsia="Gungsuh" w:hAnsi="Arial" w:cs="Arial"/>
+          <w:b/>
+          <w:sz w:val="32"/>
+          <w:szCs w:val="32"/>
+        </w:rPr>
+      </w:pPr>
+    </w:p>
+    <w:p>
+      <w:pPr>
+        <w:pStyle w:val="Prrafodelista"/>
+        <w:numPr>
+          <w:ilvl w:val="0"/>
+          <w:numId w:val="5"/>
+        </w:numPr>
+        <w:jc w:val="both"/>
+        <w:rPr>
+          <w:rFonts w:ascii="Arial" w:eastAsia="Gungsuh" w:hAnsi="Arial" w:cs="Arial"/>
+          <w:b/>
+          <w:sz w:val="32"/>
+          <w:szCs w:val="32"/>
+        </w:rPr>
+      </w:pPr>
+      <w:r>
+        <w:rPr>
+          <w:rFonts w:ascii="Arial" w:eastAsia="Gungsuh" w:hAnsi="Arial" w:cs="Arial"/>
+          <w:sz w:val="32"/>
+          <w:szCs w:val="32"/>
+        </w:rPr>
+        <w:t>Diseñar y construir líneas equipotenciales con diferentes voltajes los cuales tienen como finalidad encontrar y visualizar el movimiento que tienen estas líneas en los ejes x</w:t>
+      </w:r>
+      <w:r>
+        <w:rPr>
+          <w:rFonts w:ascii="Arial" w:eastAsia="Gungsuh" w:hAnsi="Arial" w:cs="Arial"/>
+          <w:sz w:val="32"/>
+          <w:szCs w:val="32"/>
+        </w:rPr>
+        <w:t>, y</w:t>
+      </w:r>
+      <w:r>
+        <w:rPr>
+          <w:rFonts w:ascii="Arial" w:eastAsia="Gungsuh" w:hAnsi="Arial" w:cs="Arial"/>
+          <w:sz w:val="32"/>
+          <w:szCs w:val="32"/>
+        </w:rPr>
+        <w:t xml:space="preserve">. </w:t>
+      </w:r>
+      <w:r>
+        <w:rPr>
+          <w:rFonts w:ascii="Arial" w:eastAsia="Gungsuh" w:hAnsi="Arial" w:cs="Arial"/>
+          <w:sz w:val="32"/>
+          <w:szCs w:val="32"/>
+        </w:rPr>
+        <w:t xml:space="preserve"> </w:t>
+      </w:r>
+    </w:p>
+    <w:p>
+      <w:pPr>
+        <w:pStyle w:val="Prrafodelista"/>
+        <w:rPr>
+          <w:rFonts w:ascii="Arial" w:eastAsia="Gungsuh" w:hAnsi="Arial" w:cs="Arial"/>
+          <w:b/>
+          <w:sz w:val="32"/>
+          <w:szCs w:val="32"/>
+        </w:rPr>
+      </w:pPr>
+    </w:p>
+    <w:p>
+      <w:pPr>
+        <w:pStyle w:val="Prrafodelista"/>
+        <w:rPr>
+          <w:rFonts w:ascii="Arial" w:eastAsia="Gungsuh" w:hAnsi="Arial" w:cs="Arial"/>
+          <w:b/>
+          <w:sz w:val="32"/>
+          <w:szCs w:val="32"/>
+        </w:rPr>
+      </w:pPr>
+    </w:p>
+    <w:p>
+      <w:pPr>
+        <w:pStyle w:val="Prrafodelista"/>
+        <w:numPr>
+          <w:ilvl w:val="0"/>
+          <w:numId w:val="6"/>
+        </w:numPr>
+        <w:jc w:val="center"/>
+        <w:rPr>
+          <w:rFonts w:ascii="Arial" w:eastAsia="Gungsuh" w:hAnsi="Arial" w:cs="Arial"/>
+          <w:b/>
+          <w:sz w:val="40"/>
+          <w:szCs w:val="40"/>
+        </w:rPr>
+      </w:pPr>
+      <w:r>
+        <w:rPr>
+          <w:rFonts w:ascii="Arial" w:eastAsia="Gungsuh" w:hAnsi="Arial" w:cs="Arial"/>
+          <w:b/>
+          <w:sz w:val="40"/>
+          <w:szCs w:val="40"/>
+        </w:rPr>
+        <w:t xml:space="preserve"> Marco teórico </w:t>
+      </w:r>
+    </w:p>
+    <w:p>
+      <w:pPr>
+        <w:rPr>
+          <w:rFonts w:ascii="Arial" w:eastAsia="Gungsuh" w:hAnsi="Arial" w:cs="Arial"/>
+          <w:sz w:val="32"/>
+          <w:szCs w:val="32"/>
+        </w:rPr>
+      </w:pPr>
+    </w:p>
+    <w:p>
+      <w:pPr>
+        <w:pStyle w:val="Prrafodelista"/>
+        <w:rPr>
+          <w:rFonts w:ascii="Arial" w:eastAsia="Gungsuh" w:hAnsi="Arial" w:cs="Arial"/>
+          <w:b/>
+          <w:sz w:val="40"/>
+          <w:szCs w:val="40"/>
+        </w:rPr>
+      </w:pPr>
+      <w:r>
+        <w:rPr>
+          <w:rFonts w:ascii="Arial" w:eastAsia="Gungsuh" w:hAnsi="Arial" w:cs="Arial"/>
+          <w:b/>
+          <w:sz w:val="32"/>
+          <w:szCs w:val="32"/>
+        </w:rPr>
+        <w:t>5.1.</w:t>
+      </w:r>
+      <w:r>
+        <w:rPr>
+          <w:rFonts w:ascii="Arial" w:eastAsia="Gungsuh" w:hAnsi="Arial" w:cs="Arial"/>
+          <w:b/>
+          <w:sz w:val="40"/>
+          <w:szCs w:val="40"/>
+        </w:rPr>
+        <w:t xml:space="preserve"> </w:t>
+      </w:r>
+      <w:r>
+        <w:rPr>
+          <w:rFonts w:ascii="Arial" w:eastAsia="Gungsuh" w:hAnsi="Arial" w:cs="Arial"/>
+          <w:b/>
+          <w:sz w:val="32"/>
+          <w:szCs w:val="40"/>
+        </w:rPr>
+        <w:t>Líneas equipotenciales</w:t>
+      </w:r>
+      <w:r>
+        <w:rPr>
+          <w:rFonts w:ascii="Arial" w:eastAsia="Gungsuh" w:hAnsi="Arial" w:cs="Arial"/>
+          <w:b/>
+          <w:sz w:val="40"/>
+          <w:szCs w:val="40"/>
+        </w:rPr>
+        <w:t xml:space="preserve"> </w:t>
+      </w:r>
+    </w:p>
+    <w:p>
+      <w:pPr>
+        <w:pStyle w:val="Prrafodelista"/>
+        <w:rPr>
+          <w:rFonts w:ascii="Arial" w:eastAsia="Gungsuh" w:hAnsi="Arial" w:cs="Arial"/>
+          <w:b/>
+          <w:sz w:val="40"/>
+          <w:szCs w:val="40"/>
+        </w:rPr>
+      </w:pPr>
+    </w:p>
+    <w:p>
+      <w:pPr>
+        <w:pStyle w:val="Prrafodelista"/>
+        <w:rPr>
+          <w:rFonts w:ascii="Arial" w:eastAsia="Gungsuh" w:hAnsi="Arial" w:cs="Arial"/>
+          <w:b/>
+          <w:sz w:val="40"/>
+          <w:szCs w:val="40"/>
+        </w:rPr>
+      </w:pPr>
+      <w:r>
+        <w:rPr>
+          <w:rFonts w:ascii="Arial" w:eastAsia="Gungsuh" w:hAnsi="Arial" w:cs="Arial"/>
+          <w:b/>
+          <w:noProof/>
+          <w:sz w:val="40"/>
+          <w:szCs w:val="40"/>
+          <w:lang w:eastAsia="es-CO"/>
+        </w:rPr>
+        <w:drawing>
+          <wp:inline distT="0" distB="0" distL="0" distR="0">
+            <wp:extent cx="5086349" cy="2286000"/>
+            <wp:effectExtent l="0" t="0" r="635" b="0"/>
+            <wp:docPr id="2" name="Imagen 2"/>
+            <wp:cNvGraphicFramePr>
+              <a:graphicFrameLocks xmlns:a="http://schemas.openxmlformats.org/drawingml/2006/main" noChangeAspect="1"/>
+            </wp:cNvGraphicFramePr>
+            <a:graphic xmlns:a="http://schemas.openxmlformats.org/drawingml/2006/main">
+              <a:graphicData uri="http://schemas.openxmlformats.org/drawingml/2006/picture">
+                <pic:pic xmlns:pic="http://schemas.openxmlformats.org/drawingml/2006/picture">
+                  <pic:nvPicPr>
+                    <pic:cNvPr id="2" name="Captura.PNG"/>
+                    <pic:cNvPicPr/>
+                  </pic:nvPicPr>
+                  <pic:blipFill>
+                    <a:blip r:embed="rId7">
+                      <a:extLst>
+                        <a:ext uri="{28A0092B-C50C-407E-A947-70E740481C1C}">
+                          <a14:useLocalDpi xmlns:a14="http://schemas.microsoft.com/office/drawing/2010/main" val="0"/>
+                        </a:ext>
+                      </a:extLst>
+                    </a:blip>
+                    <a:stretch>
+                      <a:fillRect/>
+                    </a:stretch>
+                  </pic:blipFill>
+                  <pic:spPr>
+                    <a:xfrm>
+                      <a:off x="0" y="0"/>
+                      <a:ext cx="5095956" cy="2290318"/>
+                    </a:xfrm>
+                    <a:prstGeom prst="rect">
+                      <a:avLst/>
+                    </a:prstGeom>
+                  </pic:spPr>
+                </pic:pic>
+              </a:graphicData>
+            </a:graphic>
+          </wp:inline>
+        </w:drawing>
+      </w:r>
+      <w:r>
+        <w:rPr>
+          <w:rFonts w:ascii="Arial" w:eastAsia="Gungsuh" w:hAnsi="Arial" w:cs="Arial"/>
+          <w:b/>
+          <w:sz w:val="40"/>
+          <w:szCs w:val="40"/>
+        </w:rPr>
+        <w:t xml:space="preserve"> </w:t>
+      </w:r>
+    </w:p>
+    <w:p>
+      <w:pPr>
+        <w:pStyle w:val="Prrafodelista"/>
+        <w:rPr>
+          <w:rFonts w:ascii="Arial" w:eastAsia="Gungsuh" w:hAnsi="Arial" w:cs="Arial"/>
+          <w:b/>
+          <w:sz w:val="40"/>
+          <w:szCs w:val="40"/>
+        </w:rPr>
+      </w:pPr>
+    </w:p>
+    <w:p>
+      <w:pPr>
+        <w:pStyle w:val="Prrafodelista"/>
+        <w:jc w:val="both"/>
+        <w:rPr>
+          <w:rFonts w:ascii="Arial" w:eastAsia="Gungsuh" w:hAnsi="Arial" w:cs="Arial"/>
+          <w:sz w:val="32"/>
+          <w:szCs w:val="40"/>
+        </w:rPr>
+      </w:pPr>
+      <w:r>
+        <w:rPr>
+          <w:rFonts w:ascii="Arial" w:eastAsia="Gungsuh" w:hAnsi="Arial" w:cs="Arial"/>
+          <w:sz w:val="32"/>
+          <w:szCs w:val="40"/>
+        </w:rPr>
+        <w:t>Es el lugar geométrico de los puntos de un campo escalar en los cuales el "potencial de campo" o valor numérico de la función que representa el campo, es constante. Las superficies equipotenciales pueden calcularse empleando la ecuación de Poisson.</w:t>
+      </w:r>
+      <w:r>
+        <w:rPr>
+          <w:rFonts w:ascii="Arial" w:eastAsia="Gungsuh" w:hAnsi="Arial" w:cs="Arial"/>
+          <w:sz w:val="32"/>
+          <w:szCs w:val="40"/>
+        </w:rPr>
+        <w:t xml:space="preserve">  </w:t>
+      </w:r>
+    </w:p>
+    <w:p>
+      <w:pPr>
+        <w:pStyle w:val="Prrafodelista"/>
+        <w:jc w:val="both"/>
+        <w:rPr>
+          <w:rFonts w:ascii="Arial" w:eastAsia="Gungsuh" w:hAnsi="Arial" w:cs="Arial"/>
+          <w:b/>
+          <w:sz w:val="32"/>
+          <w:szCs w:val="40"/>
+        </w:rPr>
+      </w:pPr>
+      <w:r>
+        <w:rPr>
+          <w:rFonts w:ascii="Arial" w:eastAsia="Gungsuh" w:hAnsi="Arial" w:cs="Arial"/>
+          <w:b/>
+          <w:sz w:val="32"/>
+          <w:szCs w:val="40"/>
+        </w:rPr>
+        <w:lastRenderedPageBreak/>
+        <w:t xml:space="preserve">5.2. Campo eléctrico constante </w:t>
+      </w:r>
+    </w:p>
+    <w:p>
+      <w:pPr>
+        <w:pStyle w:val="Prrafodelista"/>
+        <w:jc w:val="both"/>
+        <w:rPr>
+          <w:rFonts w:ascii="Arial" w:eastAsia="Gungsuh" w:hAnsi="Arial" w:cs="Arial"/>
+          <w:b/>
+          <w:sz w:val="32"/>
+          <w:szCs w:val="40"/>
+        </w:rPr>
+      </w:pPr>
+    </w:p>
+    <w:p>
+      <w:pPr>
+        <w:pStyle w:val="Prrafodelista"/>
+        <w:jc w:val="both"/>
+        <w:rPr>
+          <w:rFonts w:ascii="Arial" w:eastAsia="Gungsuh" w:hAnsi="Arial" w:cs="Arial"/>
+          <w:b/>
+          <w:sz w:val="32"/>
+          <w:szCs w:val="40"/>
+        </w:rPr>
+      </w:pPr>
+      <w:r>
+        <w:rPr>
+          <w:rFonts w:ascii="Arial" w:eastAsia="Gungsuh" w:hAnsi="Arial" w:cs="Arial"/>
+          <w:b/>
+          <w:noProof/>
+          <w:sz w:val="32"/>
+          <w:szCs w:val="40"/>
+          <w:lang w:eastAsia="es-CO"/>
+        </w:rPr>
+        <w:drawing>
+          <wp:inline distT="0" distB="0" distL="0" distR="0">
+            <wp:extent cx="5229225" cy="2105025"/>
+            <wp:effectExtent l="0" t="0" r="9525" b="9525"/>
+            <wp:docPr id="4" name="Imagen 4"/>
+            <wp:cNvGraphicFramePr>
+              <a:graphicFrameLocks xmlns:a="http://schemas.openxmlformats.org/drawingml/2006/main" noChangeAspect="1"/>
+            </wp:cNvGraphicFramePr>
+            <a:graphic xmlns:a="http://schemas.openxmlformats.org/drawingml/2006/main">
+              <a:graphicData uri="http://schemas.openxmlformats.org/drawingml/2006/picture">
+                <pic:pic xmlns:pic="http://schemas.openxmlformats.org/drawingml/2006/picture">
+                  <pic:nvPicPr>
+                    <pic:cNvPr id="4" name="Captura.PNG"/>
+                    <pic:cNvPicPr/>
+                  </pic:nvPicPr>
+                  <pic:blipFill>
+                    <a:blip r:embed="rId7">
+                      <a:extLst>
+                        <a:ext uri="{28A0092B-C50C-407E-A947-70E740481C1C}">
+                          <a14:useLocalDpi xmlns:a14="http://schemas.microsoft.com/office/drawing/2010/main" val="0"/>
+                        </a:ext>
+                      </a:extLst>
+                    </a:blip>
+                    <a:stretch>
+                      <a:fillRect/>
+                    </a:stretch>
+                  </pic:blipFill>
+                  <pic:spPr>
+                    <a:xfrm>
+                      <a:off x="0" y="0"/>
+                      <a:ext cx="5229975" cy="2105327"/>
+                    </a:xfrm>
+                    <a:prstGeom prst="rect">
+                      <a:avLst/>
+                    </a:prstGeom>
+                  </pic:spPr>
+                </pic:pic>
+              </a:graphicData>
+            </a:graphic>
+          </wp:inline>
+        </w:drawing>
+      </w:r>
+      <w:r>
+        <w:rPr>
+          <w:rFonts w:ascii="Arial" w:eastAsia="Gungsuh" w:hAnsi="Arial" w:cs="Arial"/>
+          <w:b/>
+          <w:sz w:val="32"/>
+          <w:szCs w:val="40"/>
+        </w:rPr>
+        <w:t xml:space="preserve"> </w:t>
+      </w:r>
+    </w:p>
+    <w:p>
+      <w:pPr>
+        <w:pStyle w:val="Prrafodelista"/>
+        <w:jc w:val="both"/>
+        <w:rPr>
+          <w:rFonts w:ascii="Arial" w:eastAsia="Gungsuh" w:hAnsi="Arial" w:cs="Arial"/>
+          <w:b/>
+          <w:sz w:val="32"/>
+          <w:szCs w:val="40"/>
+        </w:rPr>
+      </w:pPr>
+    </w:p>
+    <w:p>
+      <w:pPr>
+        <w:pStyle w:val="Prrafodelista"/>
+        <w:jc w:val="both"/>
+        <w:rPr>
+          <w:rFonts w:ascii="Arial" w:eastAsia="Gungsuh" w:hAnsi="Arial" w:cs="Arial"/>
+          <w:sz w:val="32"/>
+          <w:szCs w:val="40"/>
+        </w:rPr>
+      </w:pPr>
+      <w:r>
+        <w:rPr>
+          <w:rFonts w:ascii="Arial" w:eastAsia="Gungsuh" w:hAnsi="Arial" w:cs="Arial"/>
+          <w:sz w:val="32"/>
+          <w:szCs w:val="40"/>
+        </w:rPr>
+        <w:t>En las placas conductoras como las de los condensadores, las líneas del campo eléctrico son perpendiculares a las placas y las líneas equipotenciales son paralelas a las placas.</w:t>
+      </w:r>
+      <w:r>
+        <w:rPr>
+          <w:rFonts w:ascii="Arial" w:eastAsia="Gungsuh" w:hAnsi="Arial" w:cs="Arial"/>
+          <w:sz w:val="32"/>
+          <w:szCs w:val="40"/>
+        </w:rPr>
+        <w:t xml:space="preserve"> </w:t>
+      </w:r>
+    </w:p>
+    <w:p>
+      <w:pPr>
+        <w:pStyle w:val="Prrafodelista"/>
+        <w:jc w:val="both"/>
+        <w:rPr>
+          <w:rFonts w:ascii="Arial" w:eastAsia="Gungsuh" w:hAnsi="Arial" w:cs="Arial"/>
+          <w:sz w:val="32"/>
+          <w:szCs w:val="40"/>
+        </w:rPr>
+      </w:pPr>
+    </w:p>
+    <w:p>
+      <w:pPr>
+        <w:pStyle w:val="Prrafodelista"/>
+        <w:jc w:val="both"/>
+        <w:rPr>
+          <w:rFonts w:ascii="Arial" w:eastAsia="Gungsuh" w:hAnsi="Arial" w:cs="Arial"/>
+          <w:b/>
+          <w:sz w:val="32"/>
+          <w:szCs w:val="40"/>
+        </w:rPr>
+      </w:pPr>
+      <w:r>
+        <w:rPr>
+          <w:rFonts w:ascii="Arial" w:eastAsia="Gungsuh" w:hAnsi="Arial" w:cs="Arial"/>
+          <w:b/>
+          <w:sz w:val="32"/>
+          <w:szCs w:val="40"/>
+        </w:rPr>
+        <w:t xml:space="preserve">5.3 Carga puntual </w:t>
+      </w:r>
+    </w:p>
+    <w:p>
+      <w:pPr>
+        <w:pStyle w:val="Prrafodelista"/>
+        <w:jc w:val="both"/>
+        <w:rPr>
+          <w:rFonts w:ascii="Arial" w:eastAsia="Gungsuh" w:hAnsi="Arial" w:cs="Arial"/>
+          <w:b/>
+          <w:sz w:val="32"/>
+          <w:szCs w:val="40"/>
+        </w:rPr>
+      </w:pPr>
+    </w:p>
+    <w:p>
+      <w:pPr>
+        <w:pStyle w:val="Prrafodelista"/>
+        <w:jc w:val="both"/>
+        <w:rPr>
+          <w:rFonts w:ascii="Arial" w:eastAsia="Gungsuh" w:hAnsi="Arial" w:cs="Arial"/>
+          <w:sz w:val="32"/>
+          <w:szCs w:val="40"/>
+        </w:rPr>
+      </w:pPr>
+      <w:r>
+        <w:rPr>
+          <w:rFonts w:ascii="Arial" w:eastAsia="Gungsuh" w:hAnsi="Arial" w:cs="Arial"/>
+          <w:noProof/>
+          <w:sz w:val="32"/>
+          <w:szCs w:val="40"/>
+          <w:lang w:eastAsia="es-CO"/>
+        </w:rPr>
+        <w:drawing>
+          <wp:inline distT="0" distB="0" distL="0" distR="0">
+            <wp:extent cx="5303527" cy="2543175"/>
+            <wp:effectExtent l="0" t="0" r="0" b="0"/>
+            <wp:docPr id="5" name="Imagen 5"/>
+            <wp:cNvGraphicFramePr>
+              <a:graphicFrameLocks xmlns:a="http://schemas.openxmlformats.org/drawingml/2006/main" noChangeAspect="1"/>
+            </wp:cNvGraphicFramePr>
+            <a:graphic xmlns:a="http://schemas.openxmlformats.org/drawingml/2006/main">
+              <a:graphicData uri="http://schemas.openxmlformats.org/drawingml/2006/picture">
+                <pic:pic xmlns:pic="http://schemas.openxmlformats.org/drawingml/2006/picture">
+                  <pic:nvPicPr>
+                    <pic:cNvPr id="5" name="Captura3.PNG"/>
+                    <pic:cNvPicPr/>
+                  </pic:nvPicPr>
+                  <pic:blipFill>
+                    <a:blip r:embed="rId8">
+                      <a:extLst>
+                        <a:ext uri="{28A0092B-C50C-407E-A947-70E740481C1C}">
+                          <a14:useLocalDpi xmlns:a14="http://schemas.microsoft.com/office/drawing/2010/main" val="0"/>
+                        </a:ext>
+                      </a:extLst>
+                    </a:blip>
+                    <a:stretch>
+                      <a:fillRect/>
+                    </a:stretch>
+                  </pic:blipFill>
+                  <pic:spPr>
+                    <a:xfrm>
+                      <a:off x="0" y="0"/>
+                      <a:ext cx="5400239" cy="2589551"/>
+                    </a:xfrm>
+                    <a:prstGeom prst="rect">
+                      <a:avLst/>
+                    </a:prstGeom>
+                  </pic:spPr>
+                </pic:pic>
+              </a:graphicData>
+            </a:graphic>
+          </wp:inline>
+        </w:drawing>
+      </w:r>
+      <w:r>
+        <w:rPr>
+          <w:rFonts w:ascii="Arial" w:eastAsia="Gungsuh" w:hAnsi="Arial" w:cs="Arial"/>
+          <w:sz w:val="32"/>
+          <w:szCs w:val="40"/>
+        </w:rPr>
+        <w:t xml:space="preserve"> </w:t>
+      </w:r>
+    </w:p>
+    <w:p>
+      <w:pPr>
+        <w:pStyle w:val="Prrafodelista"/>
+        <w:jc w:val="both"/>
+        <w:rPr>
+          <w:rFonts w:ascii="Arial" w:eastAsia="Gungsuh" w:hAnsi="Arial" w:cs="Arial"/>
+          <w:sz w:val="32"/>
+          <w:szCs w:val="40"/>
+        </w:rPr>
+      </w:pPr>
+    </w:p>
+    <w:p>
+      <w:pPr>
+        <w:pStyle w:val="Prrafodelista"/>
+        <w:jc w:val="both"/>
+        <w:rPr>
+          <w:rFonts w:ascii="Arial" w:eastAsia="Gungsuh" w:hAnsi="Arial" w:cs="Arial"/>
+          <w:sz w:val="32"/>
+          <w:szCs w:val="40"/>
+        </w:rPr>
+      </w:pPr>
+      <w:r>
+        <w:rPr>
+          <w:rFonts w:ascii="Arial" w:eastAsia="Gungsuh" w:hAnsi="Arial" w:cs="Arial"/>
+          <w:sz w:val="32"/>
+          <w:szCs w:val="40"/>
+        </w:rPr>
+        <w:t>El potencial eléctrico de una carga puntual está dada por</w:t>
+      </w:r>
+      <w:r>
+        <w:rPr>
+          <w:rFonts w:ascii="Arial" w:eastAsia="Gungsuh" w:hAnsi="Arial" w:cs="Arial"/>
+          <w:sz w:val="32"/>
+          <w:szCs w:val="40"/>
+        </w:rPr>
+        <w:t xml:space="preserve">: </w:t>
+      </w:r>
+    </w:p>
+    <w:p>
+      <w:pPr>
+        <w:pStyle w:val="Prrafodelista"/>
+        <w:jc w:val="both"/>
+        <w:rPr>
+          <w:rFonts w:ascii="Arial" w:eastAsia="Gungsuh" w:hAnsi="Arial" w:cs="Arial"/>
+          <w:sz w:val="32"/>
+          <w:szCs w:val="40"/>
+        </w:rPr>
+      </w:pPr>
+      <w:r>
+        <w:rPr>
+          <w:rFonts w:ascii="Arial" w:eastAsia="Gungsuh" w:hAnsi="Arial" w:cs="Arial"/>
+          <w:noProof/>
+          <w:sz w:val="32"/>
+          <w:szCs w:val="40"/>
+          <w:lang w:eastAsia="es-CO"/>
+        </w:rPr>
+        <w:drawing>
+          <wp:inline distT="0" distB="0" distL="0" distR="0" wp14:anchorId="34A71734" wp14:editId="093203EE">
+            <wp:extent cx="1809750" cy="504825"/>
+            <wp:effectExtent l="0" t="0" r="0" b="9525"/>
+            <wp:docPr id="6" name="Imagen 6"/>
+            <wp:cNvGraphicFramePr>
+              <a:graphicFrameLocks xmlns:a="http://schemas.openxmlformats.org/drawingml/2006/main" noChangeAspect="1"/>
+            </wp:cNvGraphicFramePr>
+            <a:graphic xmlns:a="http://schemas.openxmlformats.org/drawingml/2006/main">
+              <a:graphicData uri="http://schemas.openxmlformats.org/drawingml/2006/picture">
+                <pic:pic xmlns:pic="http://schemas.openxmlformats.org/drawingml/2006/picture">
+                  <pic:nvPicPr>
+                    <pic:cNvPr id="6" name="Captura4.PNG"/>
+                    <pic:cNvPicPr/>
+                  </pic:nvPicPr>
+                  <pic:blipFill>
+                    <a:blip r:embed="rId9">
+                      <a:extLst>
+                        <a:ext uri="{28A0092B-C50C-407E-A947-70E740481C1C}">
+                          <a14:useLocalDpi xmlns:a14="http://schemas.microsoft.com/office/drawing/2010/main" val="0"/>
+                        </a:ext>
+                      </a:extLst>
+                    </a:blip>
+                    <a:stretch>
+                      <a:fillRect/>
+                    </a:stretch>
+                  </pic:blipFill>
+                  <pic:spPr>
+                    <a:xfrm>
+                      <a:off x="0" y="0"/>
+                      <a:ext cx="1810080" cy="504917"/>
+                    </a:xfrm>
+                    <a:prstGeom prst="rect">
+                      <a:avLst/>
+                    </a:prstGeom>
+                  </pic:spPr>
+                </pic:pic>
+              </a:graphicData>
+            </a:graphic>
+          </wp:inline>
+        </w:drawing>
+      </w:r>
+      <w:r>
+        <w:rPr>
+          <w:rFonts w:ascii="Arial" w:eastAsia="Gungsuh" w:hAnsi="Arial" w:cs="Arial"/>
+          <w:sz w:val="32"/>
+          <w:szCs w:val="40"/>
+        </w:rPr>
+        <w:t xml:space="preserve"> </w:t>
+      </w:r>
+    </w:p>
+    <w:p>
+      <w:pPr>
+        <w:pStyle w:val="Prrafodelista"/>
+        <w:jc w:val="both"/>
+        <w:rPr>
+          <w:rFonts w:ascii="Arial" w:eastAsia="Gungsuh" w:hAnsi="Arial" w:cs="Arial"/>
+          <w:sz w:val="32"/>
+          <w:szCs w:val="40"/>
+        </w:rPr>
+      </w:pPr>
+      <w:r>
+        <w:rPr>
+          <w:rFonts w:ascii="Arial" w:eastAsia="Gungsuh" w:hAnsi="Arial" w:cs="Arial"/>
+          <w:sz w:val="32"/>
+          <w:szCs w:val="40"/>
+        </w:rPr>
+        <w:lastRenderedPageBreak/>
+        <w:t>de modo que el radio r determina el potencial. Por lo tanto las líneas equipotenciales son círculos y la superficie de una esfera centrada sobre la carga es una superficie equipotencial. Las líneas discontinua ilustran la escala del voltaje a iguales incrementos. Con incrementos lineales de r las líneas equipotenciales se van separando cada vez más.</w:t>
+      </w:r>
+      <w:r>
+        <w:rPr>
+          <w:rFonts w:ascii="Arial" w:eastAsia="Gungsuh" w:hAnsi="Arial" w:cs="Arial"/>
+          <w:sz w:val="32"/>
+          <w:szCs w:val="40"/>
+        </w:rPr>
+        <w:t xml:space="preserve"> </w:t>
+      </w:r>
+    </w:p>
+    <w:p>
+      <w:pPr>
+        <w:pStyle w:val="Prrafodelista"/>
+        <w:jc w:val="both"/>
+        <w:rPr>
+          <w:rFonts w:ascii="Arial" w:eastAsia="Gungsuh" w:hAnsi="Arial" w:cs="Arial"/>
+          <w:sz w:val="32"/>
+          <w:szCs w:val="40"/>
+        </w:rPr>
+      </w:pPr>
+    </w:p>
+    <w:p>
+      <w:pPr>
+        <w:pStyle w:val="Prrafodelista"/>
+        <w:jc w:val="both"/>
+        <w:rPr>
+          <w:rFonts w:ascii="Arial" w:eastAsia="Gungsuh" w:hAnsi="Arial" w:cs="Arial"/>
+          <w:sz w:val="32"/>
+          <w:szCs w:val="40"/>
+        </w:rPr>
+      </w:pPr>
+      <w:r>
+        <w:rPr>
+          <w:rFonts w:ascii="Arial" w:eastAsia="Gungsuh" w:hAnsi="Arial" w:cs="Arial"/>
+          <w:b/>
+          <w:sz w:val="32"/>
+          <w:szCs w:val="40"/>
+        </w:rPr>
+        <w:t xml:space="preserve">5.4 Dipolo eléctrico </w:t>
+      </w:r>
+    </w:p>
+    <w:p>
+      <w:pPr>
+        <w:pStyle w:val="Prrafodelista"/>
+        <w:jc w:val="both"/>
+        <w:rPr>
+          <w:rFonts w:ascii="Arial" w:eastAsia="Gungsuh" w:hAnsi="Arial" w:cs="Arial"/>
+          <w:sz w:val="32"/>
+          <w:szCs w:val="40"/>
+        </w:rPr>
+      </w:pPr>
+    </w:p>
+    <w:p>
+      <w:pPr>
+        <w:pStyle w:val="Prrafodelista"/>
+        <w:jc w:val="both"/>
+        <w:rPr>
+          <w:rFonts w:ascii="Arial" w:eastAsia="Gungsuh" w:hAnsi="Arial" w:cs="Arial"/>
+          <w:sz w:val="32"/>
+          <w:szCs w:val="40"/>
+        </w:rPr>
+      </w:pPr>
+      <w:r>
+        <w:rPr>
+          <w:rFonts w:ascii="Arial" w:eastAsia="Gungsuh" w:hAnsi="Arial" w:cs="Arial"/>
+          <w:noProof/>
+          <w:sz w:val="32"/>
+          <w:szCs w:val="40"/>
+          <w:lang w:eastAsia="es-CO"/>
+        </w:rPr>
+        <w:drawing>
+          <wp:inline distT="0" distB="0" distL="0" distR="0">
+            <wp:extent cx="5143500" cy="3724275"/>
+            <wp:effectExtent l="0" t="0" r="0" b="9525"/>
+            <wp:docPr id="7" name="Imagen 7"/>
+            <wp:cNvGraphicFramePr>
+              <a:graphicFrameLocks xmlns:a="http://schemas.openxmlformats.org/drawingml/2006/main" noChangeAspect="1"/>
+            </wp:cNvGraphicFramePr>
+            <a:graphic xmlns:a="http://schemas.openxmlformats.org/drawingml/2006/main">
+              <a:graphicData uri="http://schemas.openxmlformats.org/drawingml/2006/picture">
+                <pic:pic xmlns:pic="http://schemas.openxmlformats.org/drawingml/2006/picture">
+                  <pic:nvPicPr>
+                    <pic:cNvPr id="7" name="Captura5.PNG"/>
+                    <pic:cNvPicPr/>
+                  </pic:nvPicPr>
+                  <pic:blipFill>
+                    <a:blip r:embed="rId10">
+                      <a:extLst>
+                        <a:ext uri="{28A0092B-C50C-407E-A947-70E740481C1C}">
+                          <a14:useLocalDpi xmlns:a14="http://schemas.microsoft.com/office/drawing/2010/main" val="0"/>
+                        </a:ext>
+                      </a:extLst>
+                    </a:blip>
+                    <a:stretch>
+                      <a:fillRect/>
+                    </a:stretch>
+                  </pic:blipFill>
+                  <pic:spPr>
+                    <a:xfrm>
+                      <a:off x="0" y="0"/>
+                      <a:ext cx="5144220" cy="3724796"/>
+                    </a:xfrm>
+                    <a:prstGeom prst="rect">
+                      <a:avLst/>
+                    </a:prstGeom>
+                  </pic:spPr>
+                </pic:pic>
+              </a:graphicData>
+            </a:graphic>
+          </wp:inline>
+        </w:drawing>
+      </w:r>
+      <w:r>
+        <w:rPr>
+          <w:rFonts w:ascii="Arial" w:eastAsia="Gungsuh" w:hAnsi="Arial" w:cs="Arial"/>
+          <w:sz w:val="32"/>
+          <w:szCs w:val="40"/>
+        </w:rPr>
+        <w:t xml:space="preserve"> </w:t>
+      </w:r>
+    </w:p>
+    <w:p>
+      <w:pPr>
+        <w:pStyle w:val="Prrafodelista"/>
+        <w:jc w:val="both"/>
+        <w:rPr>
+          <w:rFonts w:ascii="Arial" w:eastAsia="Gungsuh" w:hAnsi="Arial" w:cs="Arial"/>
+          <w:sz w:val="32"/>
+          <w:szCs w:val="40"/>
+        </w:rPr>
+      </w:pPr>
+    </w:p>
+    <w:p>
+      <w:pPr>
+        <w:pStyle w:val="Prrafodelista"/>
+        <w:jc w:val="both"/>
+        <w:rPr>
+          <w:rFonts w:ascii="Arial" w:eastAsia="Gungsuh" w:hAnsi="Arial" w:cs="Arial"/>
+          <w:sz w:val="32"/>
+          <w:szCs w:val="40"/>
+        </w:rPr>
+      </w:pPr>
+      <w:r>
+        <w:rPr>
+          <w:rFonts w:ascii="Arial" w:eastAsia="Gungsuh" w:hAnsi="Arial" w:cs="Arial"/>
+          <w:sz w:val="32"/>
+          <w:szCs w:val="40"/>
+        </w:rPr>
+        <w:t>El potencial eléctrico de un dipolo muestra una simetría especular sobre el punto central del dipolo. En todos los lugares siempre son perpendiculares a las líneas de campo eléctrico.</w:t>
+      </w:r>
+      <w:r>
+        <w:rPr>
+          <w:rFonts w:ascii="Arial" w:eastAsia="Gungsuh" w:hAnsi="Arial" w:cs="Arial"/>
+          <w:sz w:val="32"/>
+          <w:szCs w:val="40"/>
+        </w:rPr>
+        <w:t xml:space="preserve">  </w:t>
+      </w:r>
+    </w:p>
+    <w:p>
+      <w:pPr>
+        <w:pStyle w:val="Prrafodelista"/>
+        <w:jc w:val="both"/>
+        <w:rPr>
+          <w:rFonts w:ascii="Arial" w:eastAsia="Gungsuh" w:hAnsi="Arial" w:cs="Arial"/>
+          <w:sz w:val="32"/>
+          <w:szCs w:val="40"/>
+        </w:rPr>
+      </w:pPr>
+    </w:p>
+    <w:p>
+      <w:pPr>
+        <w:pStyle w:val="Prrafodelista"/>
+        <w:jc w:val="both"/>
+        <w:rPr>
+          <w:rFonts w:ascii="Arial" w:eastAsia="Gungsuh" w:hAnsi="Arial" w:cs="Arial"/>
+          <w:b/>
+          <w:sz w:val="32"/>
+          <w:szCs w:val="40"/>
+        </w:rPr>
+      </w:pPr>
+      <w:r>
+        <w:rPr>
+          <w:rFonts w:ascii="Arial" w:eastAsia="Gungsuh" w:hAnsi="Arial" w:cs="Arial"/>
+          <w:b/>
+          <w:sz w:val="32"/>
+          <w:szCs w:val="40"/>
+        </w:rPr>
+        <w:t>5</w:t>
+      </w:r>
+      <w:r>
+        <w:rPr>
+          <w:rFonts w:ascii="Arial" w:eastAsia="Gungsuh" w:hAnsi="Arial" w:cs="Arial"/>
+          <w:b/>
+          <w:sz w:val="32"/>
+          <w:szCs w:val="40"/>
+        </w:rPr>
+        <w:t xml:space="preserve">.5 Multímetro </w:t>
+      </w:r>
+    </w:p>
+    <w:p>
+      <w:pPr>
+        <w:pStyle w:val="Prrafodelista"/>
+        <w:jc w:val="both"/>
+        <w:rPr>
+          <w:rFonts w:ascii="Arial" w:eastAsia="Gungsuh" w:hAnsi="Arial" w:cs="Arial"/>
+          <w:b/>
+          <w:sz w:val="32"/>
+          <w:szCs w:val="40"/>
+        </w:rPr>
+      </w:pPr>
+      <w:r>
+        <w:rPr>
+          <w:rFonts w:ascii="Arial" w:eastAsia="Gungsuh" w:hAnsi="Arial" w:cs="Arial"/>
+          <w:b/>
+          <w:sz w:val="32"/>
+          <w:szCs w:val="40"/>
+        </w:rPr>
+        <w:lastRenderedPageBreak/>
+        <w:t xml:space="preserve"> </w:t>
+      </w:r>
+      <w:r>
+        <w:rPr>
+          <w:rFonts w:ascii="Arial" w:eastAsia="Gungsuh" w:hAnsi="Arial" w:cs="Arial"/>
+          <w:b/>
+          <w:noProof/>
+          <w:sz w:val="32"/>
+          <w:szCs w:val="40"/>
+          <w:lang w:eastAsia="es-CO"/>
+        </w:rPr>
+        <w:drawing>
+          <wp:inline distT="0" distB="0" distL="0" distR="0" wp14:anchorId="6828A0A0">
+            <wp:extent cx="5105400" cy="3333750"/>
+            <wp:effectExtent l="0" t="0" r="0" b="0"/>
+            <wp:docPr id="8" name="Imagen 8"/>
+            <wp:cNvGraphicFramePr>
+              <a:graphicFrameLocks xmlns:a="http://schemas.openxmlformats.org/drawingml/2006/main" noChangeAspect="1"/>
+            </wp:cNvGraphicFramePr>
+            <a:graphic xmlns:a="http://schemas.openxmlformats.org/drawingml/2006/main">
+              <a:graphicData uri="http://schemas.openxmlformats.org/drawingml/2006/picture">
+                <pic:pic xmlns:pic="http://schemas.openxmlformats.org/drawingml/2006/picture">
+                  <pic:nvPicPr>
+                    <pic:cNvPr id="0" name="Picture 2"/>
+                    <pic:cNvPicPr>
+                      <a:picLocks noChangeAspect="1" noChangeArrowheads="1"/>
+                    </pic:cNvPicPr>
+                  </pic:nvPicPr>
+                  <pic:blipFill>
+                    <a:blip r:embed="rId11">
+                      <a:extLst>
+                        <a:ext uri="{28A0092B-C50C-407E-A947-70E740481C1C}">
+                          <a14:useLocalDpi xmlns:a14="http://schemas.microsoft.com/office/drawing/2010/main" val="0"/>
+                        </a:ext>
+                      </a:extLst>
+                    </a:blip>
+                    <a:srcRect/>
+                    <a:stretch>
+                      <a:fillRect/>
+                    </a:stretch>
+                  </pic:blipFill>
+                  <pic:spPr bwMode="auto">
+                    <a:xfrm>
+                      <a:off x="0" y="0"/>
+                      <a:ext cx="5105400" cy="3333750"/>
+                    </a:xfrm>
+                    <a:prstGeom prst="rect">
+                      <a:avLst/>
+                    </a:prstGeom>
+                    <a:noFill/>
+                  </pic:spPr>
+                </pic:pic>
+              </a:graphicData>
+            </a:graphic>
+          </wp:inline>
+        </w:drawing>
+      </w:r>
+      <w:r>
+        <w:rPr>
+          <w:rFonts w:ascii="Arial" w:eastAsia="Gungsuh" w:hAnsi="Arial" w:cs="Arial"/>
+          <w:b/>
+          <w:sz w:val="32"/>
+          <w:szCs w:val="40"/>
+        </w:rPr>
+        <w:t xml:space="preserve"> </w:t>
+      </w:r>
+    </w:p>
+    <w:p>
+      <w:pPr>
+        <w:pStyle w:val="Prrafodelista"/>
+        <w:jc w:val="both"/>
+        <w:rPr>
+          <w:rFonts w:ascii="Arial" w:eastAsia="Gungsuh" w:hAnsi="Arial" w:cs="Arial"/>
+          <w:b/>
+          <w:sz w:val="32"/>
+          <w:szCs w:val="40"/>
+        </w:rPr>
+      </w:pPr>
+    </w:p>
+    <w:p>
+      <w:pPr>
+        <w:pStyle w:val="Prrafodelista"/>
+        <w:numPr>
+          <w:ilvl w:val="0"/>
+          <w:numId w:val="5"/>
+        </w:numPr>
+        <w:jc w:val="both"/>
+        <w:rPr>
+          <w:rFonts w:ascii="Arial" w:eastAsia="Gungsuh" w:hAnsi="Arial" w:cs="Arial"/>
+          <w:b/>
+          <w:sz w:val="32"/>
+          <w:szCs w:val="40"/>
+        </w:rPr>
+      </w:pPr>
+      <w:r>
+        <w:rPr>
+          <w:rFonts w:ascii="Arial" w:eastAsia="Gungsuh" w:hAnsi="Arial" w:cs="Arial"/>
+          <w:sz w:val="32"/>
+          <w:szCs w:val="40"/>
+        </w:rPr>
+        <w:t>Llamado también Polímetro. Instrumento eléctrico portátil que su función es medir directamente magnitudes eléctricas activas, como corrientes y potenciales (tensiones), o pasivas, como resistencias, capacidades y otras</w:t>
+      </w:r>
+      <w:r>
+        <w:rPr>
+          <w:rFonts w:ascii="Arial" w:eastAsia="Gungsuh" w:hAnsi="Arial" w:cs="Arial"/>
+          <w:b/>
+          <w:sz w:val="32"/>
+          <w:szCs w:val="40"/>
+        </w:rPr>
+        <w:t xml:space="preserve">. </w:t>
+      </w:r>
+    </w:p>
+    <w:p>
+      <w:pPr>
+        <w:pStyle w:val="Prrafodelista"/>
+        <w:jc w:val="both"/>
+        <w:rPr>
+          <w:rFonts w:ascii="Arial" w:eastAsia="Gungsuh" w:hAnsi="Arial" w:cs="Arial"/>
+          <w:b/>
+          <w:sz w:val="32"/>
+          <w:szCs w:val="40"/>
+        </w:rPr>
+      </w:pPr>
+    </w:p>
+    <w:p>
+      <w:pPr>
+        <w:pStyle w:val="Prrafodelista"/>
+        <w:numPr>
+          <w:ilvl w:val="0"/>
+          <w:numId w:val="5"/>
+        </w:numPr>
+        <w:jc w:val="both"/>
+        <w:rPr>
+          <w:rFonts w:ascii="Arial" w:eastAsia="Gungsuh" w:hAnsi="Arial" w:cs="Arial"/>
+          <w:sz w:val="32"/>
+          <w:szCs w:val="40"/>
+        </w:rPr>
+      </w:pPr>
+      <w:r>
+        <w:rPr>
+          <w:rFonts w:ascii="Arial" w:eastAsia="Gungsuh" w:hAnsi="Arial" w:cs="Arial"/>
+          <w:sz w:val="32"/>
+          <w:szCs w:val="40"/>
+        </w:rPr>
+        <w:t>Puede trabajar como Amperímetro, Voltímetro y Óhmetro.</w:t>
+      </w:r>
+      <w:r>
+        <w:rPr>
+          <w:rFonts w:ascii="Arial" w:eastAsia="Gungsuh" w:hAnsi="Arial" w:cs="Arial"/>
+          <w:sz w:val="32"/>
+          <w:szCs w:val="40"/>
+        </w:rPr>
+        <w:t xml:space="preserve"> </w:t>
+      </w:r>
+    </w:p>
+    <w:p>
+      <w:pPr>
+        <w:pStyle w:val="Prrafodelista"/>
+        <w:rPr>
+          <w:rFonts w:ascii="Arial" w:eastAsia="Gungsuh" w:hAnsi="Arial" w:cs="Arial"/>
+          <w:sz w:val="32"/>
+          <w:szCs w:val="40"/>
+        </w:rPr>
+      </w:pPr>
+    </w:p>
+    <w:p>
+      <w:pPr>
+        <w:jc w:val="both"/>
+        <w:rPr>
+          <w:rFonts w:ascii="Arial" w:eastAsia="Gungsuh" w:hAnsi="Arial" w:cs="Arial"/>
+          <w:b/>
+          <w:sz w:val="32"/>
+          <w:szCs w:val="40"/>
+        </w:rPr>
+      </w:pPr>
+      <w:r>
+        <w:rPr>
+          <w:rFonts w:ascii="Arial" w:eastAsia="Gungsuh" w:hAnsi="Arial" w:cs="Arial"/>
+          <w:b/>
+          <w:sz w:val="32"/>
+          <w:szCs w:val="40"/>
+        </w:rPr>
+        <w:t xml:space="preserve">5.6. </w:t>
+      </w:r>
+      <w:r>
+        <w:rPr>
+          <w:rFonts w:ascii="Arial" w:eastAsia="Gungsuh" w:hAnsi="Arial" w:cs="Arial"/>
+          <w:b/>
+          <w:sz w:val="32"/>
+          <w:szCs w:val="40"/>
+        </w:rPr>
+        <w:tab/>
+      </w:r>
+      <w:r>
+        <w:rPr>
+          <w:rFonts w:ascii="Arial" w:eastAsia="Gungsuh" w:hAnsi="Arial" w:cs="Arial"/>
+          <w:b/>
+          <w:sz w:val="32"/>
+          <w:szCs w:val="40"/>
+        </w:rPr>
+        <w:t xml:space="preserve">Voltaje </w:t>
+      </w:r>
+    </w:p>
+    <w:p>
+      <w:pPr>
+        <w:jc w:val="both"/>
+        <w:rPr>
+          <w:rFonts w:ascii="Arial" w:eastAsia="Gungsuh" w:hAnsi="Arial" w:cs="Arial"/>
+          <w:b/>
+          <w:sz w:val="32"/>
+          <w:szCs w:val="40"/>
+        </w:rPr>
+      </w:pPr>
+      <w:r>
+        <w:rPr>
+          <w:rFonts w:ascii="Arial" w:eastAsia="Gungsuh" w:hAnsi="Arial" w:cs="Arial"/>
+          <w:b/>
+          <w:noProof/>
+          <w:sz w:val="32"/>
+          <w:szCs w:val="40"/>
+          <w:lang w:eastAsia="es-CO"/>
+        </w:rPr>
+        <w:drawing>
+          <wp:inline distT="0" distB="0" distL="0" distR="0" wp14:anchorId="4D7A2CFF" wp14:editId="631D1936">
+            <wp:extent cx="5175885" cy="1171575"/>
+            <wp:effectExtent l="0" t="0" r="5715" b="9525"/>
+            <wp:docPr id="9" name="Imagen 9"/>
+            <wp:cNvGraphicFramePr>
+              <a:graphicFrameLocks xmlns:a="http://schemas.openxmlformats.org/drawingml/2006/main" noChangeAspect="1"/>
+            </wp:cNvGraphicFramePr>
+            <a:graphic xmlns:a="http://schemas.openxmlformats.org/drawingml/2006/main">
+              <a:graphicData uri="http://schemas.openxmlformats.org/drawingml/2006/picture">
+                <pic:pic xmlns:pic="http://schemas.openxmlformats.org/drawingml/2006/picture">
+                  <pic:nvPicPr>
+                    <pic:cNvPr id="0" name="Picture 3"/>
+                    <pic:cNvPicPr>
+                      <a:picLocks noChangeAspect="1" noChangeArrowheads="1"/>
+                    </pic:cNvPicPr>
+                  </pic:nvPicPr>
+                  <pic:blipFill>
+                    <a:blip r:embed="rId12">
+                      <a:extLst>
+                        <a:ext uri="{28A0092B-C50C-407E-A947-70E740481C1C}">
+                          <a14:useLocalDpi xmlns:a14="http://schemas.microsoft.com/office/drawing/2010/main" val="0"/>
+                        </a:ext>
+                      </a:extLst>
+                    </a:blip>
+                    <a:srcRect/>
+                    <a:stretch>
+                      <a:fillRect/>
+                    </a:stretch>
+                  </pic:blipFill>
+                  <pic:spPr bwMode="auto">
+                    <a:xfrm>
+                      <a:off x="0" y="0"/>
+                      <a:ext cx="5175885" cy="1171575"/>
+                    </a:xfrm>
+                    <a:prstGeom prst="rect">
+                      <a:avLst/>
+                    </a:prstGeom>
+                    <a:noFill/>
+                  </pic:spPr>
+                </pic:pic>
+              </a:graphicData>
+            </a:graphic>
+          </wp:inline>
+        </w:drawing>
+      </w:r>
+      <w:r>
+        <w:rPr>
+          <w:rFonts w:ascii="Arial" w:eastAsia="Gungsuh" w:hAnsi="Arial" w:cs="Arial"/>
+          <w:b/>
+          <w:sz w:val="32"/>
+          <w:szCs w:val="40"/>
+        </w:rPr>
+        <w:t xml:space="preserve"> </w:t>
+      </w:r>
+    </w:p>
+    <w:p>
+      <w:pPr>
+        <w:pStyle w:val="Prrafodelista"/>
+        <w:numPr>
+          <w:ilvl w:val="0"/>
+          <w:numId w:val="5"/>
+        </w:numPr>
+        <w:jc w:val="both"/>
+        <w:rPr>
+          <w:rFonts w:ascii="Arial" w:eastAsia="Gungsuh" w:hAnsi="Arial" w:cs="Arial"/>
+          <w:sz w:val="32"/>
+          <w:szCs w:val="40"/>
+        </w:rPr>
+      </w:pPr>
+      <w:r>
+        <w:rPr>
+          <w:rFonts w:ascii="Arial" w:eastAsia="Gungsuh" w:hAnsi="Arial" w:cs="Arial"/>
+          <w:sz w:val="32"/>
+          <w:szCs w:val="40"/>
+        </w:rPr>
+        <w:t xml:space="preserve">La tensión eléctrica o diferencia de potencial (también denominada voltaje)1 2 es una magnitud física que </w:t>
+      </w:r>
+      <w:r>
+        <w:rPr>
+          <w:rFonts w:ascii="Arial" w:eastAsia="Gungsuh" w:hAnsi="Arial" w:cs="Arial"/>
+          <w:sz w:val="32"/>
+          <w:szCs w:val="40"/>
+        </w:rPr>
+        <w:lastRenderedPageBreak/>
+        <w:t xml:space="preserve">cuantifica la diferencia de potencial eléctrico entre dos puntos. También se puede definir como el trabajo por unidad de carga ejercido por el campo eléctrico sobre una partícula cargada para moverla entre dos posiciones determinadas. Se puede medir con un voltímetro.3 Su unidad de medida es el voltio. </w:t>
+      </w:r>
+    </w:p>
+    <w:p>
+      <w:pPr>
+        <w:pStyle w:val="Prrafodelista"/>
+        <w:jc w:val="both"/>
+        <w:rPr>
+          <w:rFonts w:ascii="Arial" w:eastAsia="Gungsuh" w:hAnsi="Arial" w:cs="Arial"/>
+          <w:sz w:val="32"/>
+          <w:szCs w:val="40"/>
+        </w:rPr>
+      </w:pPr>
+    </w:p>
+    <w:p>
+      <w:pPr>
+        <w:pStyle w:val="Prrafodelista"/>
+        <w:numPr>
+          <w:ilvl w:val="0"/>
+          <w:numId w:val="5"/>
+        </w:numPr>
+        <w:jc w:val="both"/>
+        <w:rPr>
+          <w:rFonts w:ascii="Arial" w:eastAsia="Gungsuh" w:hAnsi="Arial" w:cs="Arial"/>
+          <w:sz w:val="32"/>
+          <w:szCs w:val="40"/>
+        </w:rPr>
+      </w:pPr>
+      <w:r>
+        <w:rPr>
+          <w:rFonts w:ascii="Arial" w:eastAsia="Gungsuh" w:hAnsi="Arial" w:cs="Arial"/>
+          <w:sz w:val="32"/>
+          <w:szCs w:val="40"/>
+        </w:rPr>
+        <w:t>La tensión entre dos puntos A y B es independiente del camino recorrido por la carga y depende exclusivamente del potencial eléctrico de dichos puntos A y B en el campo eléctrico, que es un campo conservativo.</w:t>
+      </w:r>
+    </w:p>
+    <w:p>
+      <w:pPr>
+        <w:pStyle w:val="Prrafodelista"/>
+        <w:jc w:val="both"/>
+        <w:rPr>
+          <w:rFonts w:ascii="Arial" w:eastAsia="Gungsuh" w:hAnsi="Arial" w:cs="Arial"/>
+          <w:sz w:val="32"/>
+          <w:szCs w:val="40"/>
+        </w:rPr>
+      </w:pPr>
+    </w:p>
+    <w:p>
+      <w:pPr>
+        <w:jc w:val="both"/>
+        <w:rPr>
+          <w:rFonts w:ascii="Arial" w:eastAsia="Gungsuh" w:hAnsi="Arial" w:cs="Arial"/>
+          <w:b/>
+          <w:sz w:val="32"/>
+          <w:szCs w:val="40"/>
+        </w:rPr>
+      </w:pPr>
+      <w:r>
+        <w:rPr>
+          <w:rFonts w:ascii="Arial" w:eastAsia="Gungsuh" w:hAnsi="Arial" w:cs="Arial"/>
+          <w:b/>
+          <w:sz w:val="32"/>
+          <w:szCs w:val="40"/>
+        </w:rPr>
+        <w:t xml:space="preserve"> 5.7.  </w:t>
+      </w:r>
+      <w:r>
+        <w:rPr>
+          <w:rFonts w:ascii="Arial" w:eastAsia="Gungsuh" w:hAnsi="Arial" w:cs="Arial"/>
+          <w:b/>
+          <w:sz w:val="32"/>
+          <w:szCs w:val="40"/>
+        </w:rPr>
+        <w:t xml:space="preserve">Fuente de voltaje </w:t>
+      </w:r>
+    </w:p>
+    <w:p>
+      <w:pPr>
+        <w:jc w:val="both"/>
+        <w:rPr>
+          <w:rFonts w:ascii="Arial" w:eastAsia="Gungsuh" w:hAnsi="Arial" w:cs="Arial"/>
+          <w:b/>
+          <w:sz w:val="32"/>
+          <w:szCs w:val="40"/>
+        </w:rPr>
+      </w:pPr>
+    </w:p>
+    <w:p>
+      <w:pPr>
+        <w:jc w:val="both"/>
+        <w:rPr>
+          <w:rFonts w:ascii="Arial" w:eastAsia="Gungsuh" w:hAnsi="Arial" w:cs="Arial"/>
+          <w:b/>
+          <w:sz w:val="32"/>
+          <w:szCs w:val="40"/>
+        </w:rPr>
+      </w:pPr>
+      <w:r>
+        <w:rPr>
+          <w:rFonts w:ascii="Arial" w:eastAsia="Gungsuh" w:hAnsi="Arial" w:cs="Arial"/>
+          <w:b/>
+          <w:noProof/>
+          <w:sz w:val="32"/>
+          <w:szCs w:val="40"/>
+          <w:lang w:eastAsia="es-CO"/>
+        </w:rPr>
+        <w:drawing>
+          <wp:inline distT="0" distB="0" distL="0" distR="0" wp14:anchorId="2DBBFC56">
+            <wp:extent cx="5695950" cy="3200400"/>
+            <wp:effectExtent l="0" t="0" r="0" b="0"/>
+            <wp:docPr id="10" name="Imagen 10"/>
+            <wp:cNvGraphicFramePr>
+              <a:graphicFrameLocks xmlns:a="http://schemas.openxmlformats.org/drawingml/2006/main" noChangeAspect="1"/>
+            </wp:cNvGraphicFramePr>
+            <a:graphic xmlns:a="http://schemas.openxmlformats.org/drawingml/2006/main">
+              <a:graphicData uri="http://schemas.openxmlformats.org/drawingml/2006/picture">
+                <pic:pic xmlns:pic="http://schemas.openxmlformats.org/drawingml/2006/picture">
+                  <pic:nvPicPr>
+                    <pic:cNvPr id="0" name="Picture 4"/>
+                    <pic:cNvPicPr>
+                      <a:picLocks noChangeAspect="1" noChangeArrowheads="1"/>
+                    </pic:cNvPicPr>
+                  </pic:nvPicPr>
+                  <pic:blipFill>
+                    <a:blip r:embed="rId13">
+                      <a:extLst>
+                        <a:ext uri="{28A0092B-C50C-407E-A947-70E740481C1C}">
+                          <a14:useLocalDpi xmlns:a14="http://schemas.microsoft.com/office/drawing/2010/main" val="0"/>
+                        </a:ext>
+                      </a:extLst>
+                    </a:blip>
+                    <a:srcRect/>
+                    <a:stretch>
+                      <a:fillRect/>
+                    </a:stretch>
+                  </pic:blipFill>
+                  <pic:spPr bwMode="auto">
+                    <a:xfrm>
+                      <a:off x="0" y="0"/>
+                      <a:ext cx="5695950" cy="3200400"/>
+                    </a:xfrm>
+                    <a:prstGeom prst="rect">
+                      <a:avLst/>
+                    </a:prstGeom>
+                    <a:noFill/>
+                  </pic:spPr>
+                </pic:pic>
+              </a:graphicData>
+            </a:graphic>
+          </wp:inline>
+        </w:drawing>
+      </w:r>
+      <w:r>
+        <w:rPr>
+          <w:rFonts w:ascii="Arial" w:eastAsia="Gungsuh" w:hAnsi="Arial" w:cs="Arial"/>
+          <w:b/>
+          <w:sz w:val="32"/>
+          <w:szCs w:val="40"/>
+        </w:rPr>
+        <w:t xml:space="preserve"> </w:t>
+      </w:r>
+    </w:p>
+    <w:p>
+      <w:pPr>
+        <w:jc w:val="both"/>
+        <w:rPr>
+          <w:rFonts w:ascii="Arial" w:eastAsia="Gungsuh" w:hAnsi="Arial" w:cs="Arial"/>
+          <w:b/>
+          <w:sz w:val="32"/>
+          <w:szCs w:val="40"/>
+        </w:rPr>
+      </w:pPr>
+    </w:p>
+    <w:p>
+      <w:pPr>
+        <w:pStyle w:val="Prrafodelista"/>
+        <w:numPr>
+          <w:ilvl w:val="0"/>
+          <w:numId w:val="5"/>
+        </w:numPr>
+        <w:jc w:val="both"/>
+        <w:rPr>
+          <w:rFonts w:ascii="Arial" w:eastAsia="Gungsuh" w:hAnsi="Arial" w:cs="Arial"/>
+          <w:sz w:val="32"/>
+          <w:szCs w:val="40"/>
+        </w:rPr>
+      </w:pPr>
+      <w:r>
+        <w:rPr>
+          <w:rFonts w:ascii="Arial" w:eastAsia="Gungsuh" w:hAnsi="Arial" w:cs="Arial"/>
+          <w:sz w:val="32"/>
+          <w:szCs w:val="40"/>
+        </w:rPr>
+        <w:t xml:space="preserve">Es un dispositivo que convierte la tensión alterna de la red de suministro en una o varias tensiones </w:t>
+      </w:r>
+      <w:r>
+        <w:rPr>
+          <w:rFonts w:ascii="Arial" w:eastAsia="Gungsuh" w:hAnsi="Arial" w:cs="Arial"/>
+          <w:sz w:val="32"/>
+          <w:szCs w:val="40"/>
+        </w:rPr>
+        <w:t xml:space="preserve">varias tensiones, </w:t>
+      </w:r>
+      <w:r>
+        <w:rPr>
+          <w:rFonts w:ascii="Arial" w:eastAsia="Gungsuh" w:hAnsi="Arial" w:cs="Arial"/>
+          <w:sz w:val="32"/>
+          <w:szCs w:val="40"/>
+        </w:rPr>
+        <w:lastRenderedPageBreak/>
+        <w:t>prácticamente de manera continuas, que alimentan diferentes circuitos del aparato electrónico al que se conecta</w:t>
+      </w:r>
+      <w:r>
+        <w:rPr>
+          <w:rFonts w:ascii="Arial" w:eastAsia="Gungsuh" w:hAnsi="Arial" w:cs="Arial"/>
+          <w:sz w:val="32"/>
+          <w:szCs w:val="40"/>
+        </w:rPr>
+        <w:t xml:space="preserve">. </w:t>
+      </w:r>
+    </w:p>
+    <w:p>
+      <w:pPr>
+        <w:jc w:val="both"/>
+        <w:rPr>
+          <w:rFonts w:ascii="Arial" w:eastAsia="Gungsuh" w:hAnsi="Arial" w:cs="Arial"/>
+          <w:sz w:val="32"/>
+          <w:szCs w:val="40"/>
+        </w:rPr>
+      </w:pPr>
+    </w:p>
+    <w:p>
+      <w:pPr>
+        <w:jc w:val="both"/>
+        <w:rPr>
+          <w:rFonts w:ascii="Arial" w:eastAsia="Gungsuh" w:hAnsi="Arial" w:cs="Arial"/>
+          <w:b/>
+          <w:sz w:val="32"/>
+          <w:szCs w:val="40"/>
+        </w:rPr>
+      </w:pPr>
+      <w:r>
+        <w:rPr>
+          <w:rFonts w:ascii="Arial" w:eastAsia="Gungsuh" w:hAnsi="Arial" w:cs="Arial"/>
+          <w:b/>
+          <w:sz w:val="32"/>
+          <w:szCs w:val="40"/>
+        </w:rPr>
+        <w:t xml:space="preserve">5.8. </w:t>
+      </w:r>
+      <w:r>
+        <w:rPr>
+          <w:rFonts w:ascii="Arial" w:eastAsia="Gungsuh" w:hAnsi="Arial" w:cs="Arial"/>
+          <w:b/>
+          <w:sz w:val="32"/>
+          <w:szCs w:val="40"/>
+        </w:rPr>
+        <w:t xml:space="preserve">Angulo de metal </w:t>
+      </w:r>
+    </w:p>
+    <w:p>
+      <w:pPr>
+        <w:jc w:val="both"/>
+        <w:rPr>
+          <w:rFonts w:ascii="Arial" w:eastAsia="Gungsuh" w:hAnsi="Arial" w:cs="Arial"/>
+          <w:b/>
+          <w:sz w:val="32"/>
+          <w:szCs w:val="40"/>
+        </w:rPr>
+      </w:pPr>
+    </w:p>
+    <w:p>
+      <w:pPr>
+        <w:jc w:val="both"/>
+        <w:rPr>
+          <w:rFonts w:ascii="Arial" w:eastAsia="Gungsuh" w:hAnsi="Arial" w:cs="Arial"/>
+          <w:b/>
+          <w:sz w:val="32"/>
+          <w:szCs w:val="40"/>
+        </w:rPr>
+      </w:pPr>
+      <w:r>
+        <w:rPr>
+          <w:rFonts w:ascii="Arial" w:eastAsia="Gungsuh" w:hAnsi="Arial" w:cs="Arial"/>
+          <w:b/>
+          <w:sz w:val="32"/>
+          <w:szCs w:val="40"/>
+        </w:rPr>
+        <w:t xml:space="preserve"> </w:t>
+      </w:r>
       <w:bookmarkStart w:id="0" w:name="_GoBack"/>
       <w:bookmarkEnd w:id="0"/>
+    </w:p>
+    <w:p>
+      <w:pPr>
+        <w:pStyle w:val="Prrafodelista"/>
+        <w:rPr>
+          <w:rFonts w:ascii="Arial" w:eastAsia="Gungsuh" w:hAnsi="Arial" w:cs="Arial"/>
+          <w:b/>
+          <w:sz w:val="32"/>
+          <w:szCs w:val="40"/>
+        </w:rPr>
+      </w:pPr>
+    </w:p>
+    <w:p>
+      <w:pPr>
+        <w:pStyle w:val="Prrafodelista"/>
+        <w:rPr>
+          <w:rFonts w:ascii="Arial" w:eastAsia="Gungsuh" w:hAnsi="Arial" w:cs="Arial"/>
+          <w:b/>
+          <w:sz w:val="32"/>
+          <w:szCs w:val="40"/>
+        </w:rPr>
+      </w:pPr>
+    </w:p>
+    <w:p>
+      <w:pPr>
+        <w:jc w:val="both"/>
+        <w:rPr>
+          <w:rFonts w:ascii="Arial" w:eastAsia="Gungsuh" w:hAnsi="Arial" w:cs="Arial"/>
+          <w:b/>
+          <w:sz w:val="32"/>
+          <w:szCs w:val="40"/>
+        </w:rPr>
+      </w:pPr>
+    </w:p>
+    <w:p>
+      <w:pPr>
+        <w:jc w:val="both"/>
+        <w:rPr>
+          <w:rFonts w:ascii="Arial" w:eastAsia="Gungsuh" w:hAnsi="Arial" w:cs="Arial"/>
+          <w:b/>
+          <w:sz w:val="32"/>
+          <w:szCs w:val="40"/>
+        </w:rPr>
+      </w:pPr>
+    </w:p>
+    <w:p>
+      <w:pPr>
+        <w:pStyle w:val="Prrafodelista"/>
+        <w:jc w:val="both"/>
+        <w:rPr>
+          <w:rFonts w:ascii="Arial" w:eastAsia="Gungsuh" w:hAnsi="Arial" w:cs="Arial"/>
+          <w:sz w:val="32"/>
+          <w:szCs w:val="40"/>
+        </w:rPr>
+      </w:pPr>
+    </w:p>
+    <w:p>
+      <w:pPr>
+        <w:rPr>
+          <w:rFonts w:ascii="Arial" w:eastAsia="Gungsuh" w:hAnsi="Arial" w:cs="Arial"/>
+          <w:b/>
+          <w:sz w:val="40"/>
+          <w:szCs w:val="40"/>
+        </w:rPr>
+      </w:pPr>
+    </w:p>
+    <w:p>
+      <w:pPr>
+        <w:jc w:val="both"/>
+        <w:rPr>
+          <w:rFonts w:ascii="Arial" w:eastAsia="Gungsuh" w:hAnsi="Arial" w:cs="Arial"/>
+          <w:b/>
+          <w:sz w:val="32"/>
+          <w:szCs w:val="32"/>
+        </w:rPr>
+      </w:pPr>
+    </w:p>
+    <w:p>
+      <w:pPr>
+        <w:rPr>
+          <w:rFonts w:ascii="Arial" w:eastAsia="Gungsuh" w:hAnsi="Arial" w:cs="Arial"/>
+          <w:sz w:val="32"/>
+          <w:szCs w:val="32"/>
+        </w:rPr>
+      </w:pPr>
+    </w:p>
+    <w:p>
+      <w:pPr>
+        <w:jc w:val="both"/>
+        <w:rPr>
+          <w:rFonts w:ascii="Arial" w:eastAsia="Gungsuh" w:hAnsi="Arial" w:cs="Arial"/>
+          <w:sz w:val="32"/>
+          <w:szCs w:val="32"/>
+        </w:rPr>
+      </w:pPr>
+    </w:p>
+    <w:p>
+      <w:pPr>
+        <w:jc w:val="center"/>
+        <w:rPr>
+          <w:rFonts w:ascii="Arial" w:eastAsia="Gungsuh" w:hAnsi="Arial" w:cs="Arial"/>
+          <w:b/>
+          <w:sz w:val="40"/>
+          <w:szCs w:val="40"/>
+        </w:rPr>
+      </w:pPr>
+    </w:p>
+    <w:p>
+      <w:pPr>
+        <w:rPr>
+          <w:rFonts w:ascii="Arial" w:eastAsia="Gungsuh" w:hAnsi="Arial" w:cs="Arial"/>
+          <w:b/>
+          <w:sz w:val="40"/>
+          <w:szCs w:val="40"/>
+        </w:rPr>
+      </w:pPr>
     </w:p>
     <w:p>
       <w:pPr>
@@ -2071,6 +4024,297 @@
     </w:lvl>
   </w:abstractNum>
   <w:abstractNum w:abstractNumId="1" w15:restartNumberingAfterBreak="0">
+    <w:nsid w:val="12045062"/>
+    <w:multiLevelType w:val="hybridMultilevel"/>
+    <w:tmpl w:val="9140EC02"/>
+    <w:lvl w:ilvl="0" w:tplc="240A000F">
+      <w:start w:val="1"/>
+      <w:numFmt w:val="decimal"/>
+      <w:lvlText w:val="%1."/>
+      <w:lvlJc w:val="left"/>
+      <w:pPr>
+        <w:ind w:left="720" w:hanging="360"/>
+      </w:pPr>
+      <w:rPr>
+        <w:rFonts w:hint="default"/>
+      </w:rPr>
+    </w:lvl>
+    <w:lvl w:ilvl="1" w:tplc="240A0019">
+      <w:start w:val="1"/>
+      <w:numFmt w:val="lowerLetter"/>
+      <w:lvlText w:val="%2."/>
+      <w:lvlJc w:val="left"/>
+      <w:pPr>
+        <w:ind w:left="1440" w:hanging="360"/>
+      </w:pPr>
+    </w:lvl>
+    <w:lvl w:ilvl="2" w:tplc="240A001B" w:tentative="1">
+      <w:start w:val="1"/>
+      <w:numFmt w:val="lowerRoman"/>
+      <w:lvlText w:val="%3."/>
+      <w:lvlJc w:val="right"/>
+      <w:pPr>
+        <w:ind w:left="2160" w:hanging="180"/>
+      </w:pPr>
+    </w:lvl>
+    <w:lvl w:ilvl="3" w:tplc="240A000F" w:tentative="1">
+      <w:start w:val="1"/>
+      <w:numFmt w:val="decimal"/>
+      <w:lvlText w:val="%4."/>
+      <w:lvlJc w:val="left"/>
+      <w:pPr>
+        <w:ind w:left="2880" w:hanging="360"/>
+      </w:pPr>
+    </w:lvl>
+    <w:lvl w:ilvl="4" w:tplc="240A0019" w:tentative="1">
+      <w:start w:val="1"/>
+      <w:numFmt w:val="lowerLetter"/>
+      <w:lvlText w:val="%5."/>
+      <w:lvlJc w:val="left"/>
+      <w:pPr>
+        <w:ind w:left="3600" w:hanging="360"/>
+      </w:pPr>
+    </w:lvl>
+    <w:lvl w:ilvl="5" w:tplc="240A001B" w:tentative="1">
+      <w:start w:val="1"/>
+      <w:numFmt w:val="lowerRoman"/>
+      <w:lvlText w:val="%6."/>
+      <w:lvlJc w:val="right"/>
+      <w:pPr>
+        <w:ind w:left="4320" w:hanging="180"/>
+      </w:pPr>
+    </w:lvl>
+    <w:lvl w:ilvl="6" w:tplc="240A000F" w:tentative="1">
+      <w:start w:val="1"/>
+      <w:numFmt w:val="decimal"/>
+      <w:lvlText w:val="%7."/>
+      <w:lvlJc w:val="left"/>
+      <w:pPr>
+        <w:ind w:left="5040" w:hanging="360"/>
+      </w:pPr>
+    </w:lvl>
+    <w:lvl w:ilvl="7" w:tplc="240A0019" w:tentative="1">
+      <w:start w:val="1"/>
+      <w:numFmt w:val="lowerLetter"/>
+      <w:lvlText w:val="%8."/>
+      <w:lvlJc w:val="left"/>
+      <w:pPr>
+        <w:ind w:left="5760" w:hanging="360"/>
+      </w:pPr>
+    </w:lvl>
+    <w:lvl w:ilvl="8" w:tplc="240A001B" w:tentative="1">
+      <w:start w:val="1"/>
+      <w:numFmt w:val="lowerRoman"/>
+      <w:lvlText w:val="%9."/>
+      <w:lvlJc w:val="right"/>
+      <w:pPr>
+        <w:ind w:left="6480" w:hanging="180"/>
+      </w:pPr>
+    </w:lvl>
+  </w:abstractNum>
+  <w:abstractNum w:abstractNumId="2" w15:restartNumberingAfterBreak="0">
+    <w:nsid w:val="18B34B55"/>
+    <w:multiLevelType w:val="multilevel"/>
+    <w:tmpl w:val="9140EC02"/>
+    <w:lvl w:ilvl="0">
+      <w:start w:val="1"/>
+      <w:numFmt w:val="decimal"/>
+      <w:lvlText w:val="%1."/>
+      <w:lvlJc w:val="left"/>
+      <w:pPr>
+        <w:ind w:left="720" w:hanging="360"/>
+      </w:pPr>
+      <w:rPr>
+        <w:rFonts w:hint="default"/>
+      </w:rPr>
+    </w:lvl>
+    <w:lvl w:ilvl="1">
+      <w:start w:val="1"/>
+      <w:numFmt w:val="lowerLetter"/>
+      <w:lvlText w:val="%2."/>
+      <w:lvlJc w:val="left"/>
+      <w:pPr>
+        <w:ind w:left="1440" w:hanging="360"/>
+      </w:pPr>
+    </w:lvl>
+    <w:lvl w:ilvl="2" w:tentative="1">
+      <w:start w:val="1"/>
+      <w:numFmt w:val="lowerRoman"/>
+      <w:lvlText w:val="%3."/>
+      <w:lvlJc w:val="right"/>
+      <w:pPr>
+        <w:ind w:left="2160" w:hanging="180"/>
+      </w:pPr>
+    </w:lvl>
+    <w:lvl w:ilvl="3" w:tentative="1">
+      <w:start w:val="1"/>
+      <w:numFmt w:val="decimal"/>
+      <w:lvlText w:val="%4."/>
+      <w:lvlJc w:val="left"/>
+      <w:pPr>
+        <w:ind w:left="2880" w:hanging="360"/>
+      </w:pPr>
+    </w:lvl>
+    <w:lvl w:ilvl="4" w:tentative="1">
+      <w:start w:val="1"/>
+      <w:numFmt w:val="lowerLetter"/>
+      <w:lvlText w:val="%5."/>
+      <w:lvlJc w:val="left"/>
+      <w:pPr>
+        <w:ind w:left="3600" w:hanging="360"/>
+      </w:pPr>
+    </w:lvl>
+    <w:lvl w:ilvl="5" w:tentative="1">
+      <w:start w:val="1"/>
+      <w:numFmt w:val="lowerRoman"/>
+      <w:lvlText w:val="%6."/>
+      <w:lvlJc w:val="right"/>
+      <w:pPr>
+        <w:ind w:left="4320" w:hanging="180"/>
+      </w:pPr>
+    </w:lvl>
+    <w:lvl w:ilvl="6" w:tentative="1">
+      <w:start w:val="1"/>
+      <w:numFmt w:val="decimal"/>
+      <w:lvlText w:val="%7."/>
+      <w:lvlJc w:val="left"/>
+      <w:pPr>
+        <w:ind w:left="5040" w:hanging="360"/>
+      </w:pPr>
+    </w:lvl>
+    <w:lvl w:ilvl="7" w:tentative="1">
+      <w:start w:val="1"/>
+      <w:numFmt w:val="lowerLetter"/>
+      <w:lvlText w:val="%8."/>
+      <w:lvlJc w:val="left"/>
+      <w:pPr>
+        <w:ind w:left="5760" w:hanging="360"/>
+      </w:pPr>
+    </w:lvl>
+    <w:lvl w:ilvl="8" w:tentative="1">
+      <w:start w:val="1"/>
+      <w:numFmt w:val="lowerRoman"/>
+      <w:lvlText w:val="%9."/>
+      <w:lvlJc w:val="right"/>
+      <w:pPr>
+        <w:ind w:left="6480" w:hanging="180"/>
+      </w:pPr>
+    </w:lvl>
+  </w:abstractNum>
+  <w:abstractNum w:abstractNumId="3" w15:restartNumberingAfterBreak="0">
+    <w:nsid w:val="1CBA555A"/>
+    <w:multiLevelType w:val="multilevel"/>
+    <w:tmpl w:val="D7103612"/>
+    <w:lvl w:ilvl="0">
+      <w:start w:val="4"/>
+      <w:numFmt w:val="decimal"/>
+      <w:lvlText w:val="%1."/>
+      <w:lvlJc w:val="left"/>
+      <w:pPr>
+        <w:ind w:left="540" w:hanging="540"/>
+      </w:pPr>
+      <w:rPr>
+        <w:rFonts w:hint="default"/>
+      </w:rPr>
+    </w:lvl>
+    <w:lvl w:ilvl="1">
+      <w:start w:val="2"/>
+      <w:numFmt w:val="decimal"/>
+      <w:lvlText w:val="%1.%2."/>
+      <w:lvlJc w:val="left"/>
+      <w:pPr>
+        <w:ind w:left="720" w:hanging="720"/>
+      </w:pPr>
+      <w:rPr>
+        <w:rFonts w:hint="default"/>
+      </w:rPr>
+    </w:lvl>
+    <w:lvl w:ilvl="2">
+      <w:start w:val="1"/>
+      <w:numFmt w:val="decimal"/>
+      <w:lvlText w:val="%1.%2.%3."/>
+      <w:lvlJc w:val="left"/>
+      <w:pPr>
+        <w:ind w:left="1080" w:hanging="1080"/>
+      </w:pPr>
+      <w:rPr>
+        <w:rFonts w:hint="default"/>
+      </w:rPr>
+    </w:lvl>
+    <w:lvl w:ilvl="3">
+      <w:start w:val="1"/>
+      <w:numFmt w:val="decimal"/>
+      <w:lvlText w:val="%1.%2.%3.%4."/>
+      <w:lvlJc w:val="left"/>
+      <w:pPr>
+        <w:ind w:left="1080" w:hanging="1080"/>
+      </w:pPr>
+      <w:rPr>
+        <w:rFonts w:hint="default"/>
+      </w:rPr>
+    </w:lvl>
+    <w:lvl w:ilvl="4">
+      <w:start w:val="1"/>
+      <w:numFmt w:val="decimal"/>
+      <w:lvlText w:val="%1.%2.%3.%4.%5."/>
+      <w:lvlJc w:val="left"/>
+      <w:pPr>
+        <w:ind w:left="1440" w:hanging="1440"/>
+      </w:pPr>
+      <w:rPr>
+        <w:rFonts w:hint="default"/>
+      </w:rPr>
+    </w:lvl>
+    <w:lvl w:ilvl="5">
+      <w:start w:val="1"/>
+      <w:numFmt w:val="decimal"/>
+      <w:lvlText w:val="%1.%2.%3.%4.%5.%6."/>
+      <w:lvlJc w:val="left"/>
+      <w:pPr>
+        <w:ind w:left="1800" w:hanging="1800"/>
+      </w:pPr>
+      <w:rPr>
+        <w:rFonts w:hint="default"/>
+      </w:rPr>
+    </w:lvl>
+    <w:lvl w:ilvl="6">
+      <w:start w:val="1"/>
+      <w:numFmt w:val="decimal"/>
+      <w:lvlText w:val="%1.%2.%3.%4.%5.%6.%7."/>
+      <w:lvlJc w:val="left"/>
+      <w:pPr>
+        <w:ind w:left="2160" w:hanging="2160"/>
+      </w:pPr>
+      <w:rPr>
+        <w:rFonts w:hint="default"/>
+      </w:rPr>
+    </w:lvl>
+    <w:lvl w:ilvl="7">
+      <w:start w:val="1"/>
+      <w:numFmt w:val="decimal"/>
+      <w:lvlText w:val="%1.%2.%3.%4.%5.%6.%7.%8."/>
+      <w:lvlJc w:val="left"/>
+      <w:pPr>
+        <w:ind w:left="2160" w:hanging="2160"/>
+      </w:pPr>
+      <w:rPr>
+        <w:rFonts w:hint="default"/>
+      </w:rPr>
+    </w:lvl>
+    <w:lvl w:ilvl="8">
+      <w:start w:val="1"/>
+      <w:numFmt w:val="decimal"/>
+      <w:lvlText w:val="%1.%2.%3.%4.%5.%6.%7.%8.%9."/>
+      <w:lvlJc w:val="left"/>
+      <w:pPr>
+        <w:ind w:left="2520" w:hanging="2520"/>
+      </w:pPr>
+      <w:rPr>
+        <w:rFonts w:hint="default"/>
+      </w:rPr>
+    </w:lvl>
+  </w:abstractNum>
+  <w:abstractNum w:abstractNumId="4" w15:restartNumberingAfterBreak="0">
     <w:nsid w:val="388809E3"/>
     <w:multiLevelType w:val="multilevel"/>
     <w:tmpl w:val="2842EC38"/>
@@ -2193,7 +4437,548 @@
       </w:rPr>
     </w:lvl>
   </w:abstractNum>
-  <w:abstractNum w:abstractNumId="2" w15:restartNumberingAfterBreak="0">
+  <w:abstractNum w:abstractNumId="5" w15:restartNumberingAfterBreak="0">
+    <w:nsid w:val="437D5423"/>
+    <w:multiLevelType w:val="multilevel"/>
+    <w:tmpl w:val="9140EC02"/>
+    <w:lvl w:ilvl="0">
+      <w:start w:val="1"/>
+      <w:numFmt w:val="decimal"/>
+      <w:lvlText w:val="%1."/>
+      <w:lvlJc w:val="left"/>
+      <w:pPr>
+        <w:ind w:left="720" w:hanging="360"/>
+      </w:pPr>
+      <w:rPr>
+        <w:rFonts w:hint="default"/>
+      </w:rPr>
+    </w:lvl>
+    <w:lvl w:ilvl="1">
+      <w:start w:val="1"/>
+      <w:numFmt w:val="lowerLetter"/>
+      <w:lvlText w:val="%2."/>
+      <w:lvlJc w:val="left"/>
+      <w:pPr>
+        <w:ind w:left="1440" w:hanging="360"/>
+      </w:pPr>
+    </w:lvl>
+    <w:lvl w:ilvl="2" w:tentative="1">
+      <w:start w:val="1"/>
+      <w:numFmt w:val="lowerRoman"/>
+      <w:lvlText w:val="%3."/>
+      <w:lvlJc w:val="right"/>
+      <w:pPr>
+        <w:ind w:left="2160" w:hanging="180"/>
+      </w:pPr>
+    </w:lvl>
+    <w:lvl w:ilvl="3" w:tentative="1">
+      <w:start w:val="1"/>
+      <w:numFmt w:val="decimal"/>
+      <w:lvlText w:val="%4."/>
+      <w:lvlJc w:val="left"/>
+      <w:pPr>
+        <w:ind w:left="2880" w:hanging="360"/>
+      </w:pPr>
+    </w:lvl>
+    <w:lvl w:ilvl="4" w:tentative="1">
+      <w:start w:val="1"/>
+      <w:numFmt w:val="lowerLetter"/>
+      <w:lvlText w:val="%5."/>
+      <w:lvlJc w:val="left"/>
+      <w:pPr>
+        <w:ind w:left="3600" w:hanging="360"/>
+      </w:pPr>
+    </w:lvl>
+    <w:lvl w:ilvl="5" w:tentative="1">
+      <w:start w:val="1"/>
+      <w:numFmt w:val="lowerRoman"/>
+      <w:lvlText w:val="%6."/>
+      <w:lvlJc w:val="right"/>
+      <w:pPr>
+        <w:ind w:left="4320" w:hanging="180"/>
+      </w:pPr>
+    </w:lvl>
+    <w:lvl w:ilvl="6" w:tentative="1">
+      <w:start w:val="1"/>
+      <w:numFmt w:val="decimal"/>
+      <w:lvlText w:val="%7."/>
+      <w:lvlJc w:val="left"/>
+      <w:pPr>
+        <w:ind w:left="5040" w:hanging="360"/>
+      </w:pPr>
+    </w:lvl>
+    <w:lvl w:ilvl="7" w:tentative="1">
+      <w:start w:val="1"/>
+      <w:numFmt w:val="lowerLetter"/>
+      <w:lvlText w:val="%8."/>
+      <w:lvlJc w:val="left"/>
+      <w:pPr>
+        <w:ind w:left="5760" w:hanging="360"/>
+      </w:pPr>
+    </w:lvl>
+    <w:lvl w:ilvl="8" w:tentative="1">
+      <w:start w:val="1"/>
+      <w:numFmt w:val="lowerRoman"/>
+      <w:lvlText w:val="%9."/>
+      <w:lvlJc w:val="right"/>
+      <w:pPr>
+        <w:ind w:left="6480" w:hanging="180"/>
+      </w:pPr>
+    </w:lvl>
+  </w:abstractNum>
+  <w:abstractNum w:abstractNumId="6" w15:restartNumberingAfterBreak="0">
+    <w:nsid w:val="4D590FDC"/>
+    <w:multiLevelType w:val="hybridMultilevel"/>
+    <w:tmpl w:val="7136C55E"/>
+    <w:lvl w:ilvl="0" w:tplc="FCE6963E">
+      <w:start w:val="4"/>
+      <w:numFmt w:val="bullet"/>
+      <w:lvlText w:val=""/>
+      <w:lvlJc w:val="left"/>
+      <w:pPr>
+        <w:ind w:left="720" w:hanging="360"/>
+      </w:pPr>
+      <w:rPr>
+        <w:rFonts w:ascii="Symbol" w:eastAsia="Gungsuh" w:hAnsi="Symbol" w:cs="Arial" w:hint="default"/>
+      </w:rPr>
+    </w:lvl>
+    <w:lvl w:ilvl="1" w:tplc="240A0003" w:tentative="1">
+      <w:start w:val="1"/>
+      <w:numFmt w:val="bullet"/>
+      <w:lvlText w:val="o"/>
+      <w:lvlJc w:val="left"/>
+      <w:pPr>
+        <w:ind w:left="1440" w:hanging="360"/>
+      </w:pPr>
+      <w:rPr>
+        <w:rFonts w:ascii="Courier New" w:hAnsi="Courier New" w:cs="Courier New" w:hint="default"/>
+      </w:rPr>
+    </w:lvl>
+    <w:lvl w:ilvl="2" w:tplc="240A0005" w:tentative="1">
+      <w:start w:val="1"/>
+      <w:numFmt w:val="bullet"/>
+      <w:lvlText w:val=""/>
+      <w:lvlJc w:val="left"/>
+      <w:pPr>
+        <w:ind w:left="2160" w:hanging="360"/>
+      </w:pPr>
+      <w:rPr>
+        <w:rFonts w:ascii="Wingdings" w:hAnsi="Wingdings" w:hint="default"/>
+      </w:rPr>
+    </w:lvl>
+    <w:lvl w:ilvl="3" w:tplc="240A0001" w:tentative="1">
+      <w:start w:val="1"/>
+      <w:numFmt w:val="bullet"/>
+      <w:lvlText w:val=""/>
+      <w:lvlJc w:val="left"/>
+      <w:pPr>
+        <w:ind w:left="2880" w:hanging="360"/>
+      </w:pPr>
+      <w:rPr>
+        <w:rFonts w:ascii="Symbol" w:hAnsi="Symbol" w:hint="default"/>
+      </w:rPr>
+    </w:lvl>
+    <w:lvl w:ilvl="4" w:tplc="240A0003" w:tentative="1">
+      <w:start w:val="1"/>
+      <w:numFmt w:val="bullet"/>
+      <w:lvlText w:val="o"/>
+      <w:lvlJc w:val="left"/>
+      <w:pPr>
+        <w:ind w:left="3600" w:hanging="360"/>
+      </w:pPr>
+      <w:rPr>
+        <w:rFonts w:ascii="Courier New" w:hAnsi="Courier New" w:cs="Courier New" w:hint="default"/>
+      </w:rPr>
+    </w:lvl>
+    <w:lvl w:ilvl="5" w:tplc="240A0005" w:tentative="1">
+      <w:start w:val="1"/>
+      <w:numFmt w:val="bullet"/>
+      <w:lvlText w:val=""/>
+      <w:lvlJc w:val="left"/>
+      <w:pPr>
+        <w:ind w:left="4320" w:hanging="360"/>
+      </w:pPr>
+      <w:rPr>
+        <w:rFonts w:ascii="Wingdings" w:hAnsi="Wingdings" w:hint="default"/>
+      </w:rPr>
+    </w:lvl>
+    <w:lvl w:ilvl="6" w:tplc="240A0001" w:tentative="1">
+      <w:start w:val="1"/>
+      <w:numFmt w:val="bullet"/>
+      <w:lvlText w:val=""/>
+      <w:lvlJc w:val="left"/>
+      <w:pPr>
+        <w:ind w:left="5040" w:hanging="360"/>
+      </w:pPr>
+      <w:rPr>
+        <w:rFonts w:ascii="Symbol" w:hAnsi="Symbol" w:hint="default"/>
+      </w:rPr>
+    </w:lvl>
+    <w:lvl w:ilvl="7" w:tplc="240A0003" w:tentative="1">
+      <w:start w:val="1"/>
+      <w:numFmt w:val="bullet"/>
+      <w:lvlText w:val="o"/>
+      <w:lvlJc w:val="left"/>
+      <w:pPr>
+        <w:ind w:left="5760" w:hanging="360"/>
+      </w:pPr>
+      <w:rPr>
+        <w:rFonts w:ascii="Courier New" w:hAnsi="Courier New" w:cs="Courier New" w:hint="default"/>
+      </w:rPr>
+    </w:lvl>
+    <w:lvl w:ilvl="8" w:tplc="240A0005" w:tentative="1">
+      <w:start w:val="1"/>
+      <w:numFmt w:val="bullet"/>
+      <w:lvlText w:val=""/>
+      <w:lvlJc w:val="left"/>
+      <w:pPr>
+        <w:ind w:left="6480" w:hanging="360"/>
+      </w:pPr>
+      <w:rPr>
+        <w:rFonts w:ascii="Wingdings" w:hAnsi="Wingdings" w:hint="default"/>
+      </w:rPr>
+    </w:lvl>
+  </w:abstractNum>
+  <w:abstractNum w:abstractNumId="7" w15:restartNumberingAfterBreak="0">
+    <w:nsid w:val="5A7D3369"/>
+    <w:multiLevelType w:val="multilevel"/>
+    <w:tmpl w:val="D7103612"/>
+    <w:lvl w:ilvl="0">
+      <w:start w:val="4"/>
+      <w:numFmt w:val="decimal"/>
+      <w:lvlText w:val="%1."/>
+      <w:lvlJc w:val="left"/>
+      <w:pPr>
+        <w:ind w:left="540" w:hanging="540"/>
+      </w:pPr>
+      <w:rPr>
+        <w:rFonts w:hint="default"/>
+      </w:rPr>
+    </w:lvl>
+    <w:lvl w:ilvl="1">
+      <w:start w:val="2"/>
+      <w:numFmt w:val="decimal"/>
+      <w:lvlText w:val="%1.%2."/>
+      <w:lvlJc w:val="left"/>
+      <w:pPr>
+        <w:ind w:left="720" w:hanging="720"/>
+      </w:pPr>
+      <w:rPr>
+        <w:rFonts w:hint="default"/>
+      </w:rPr>
+    </w:lvl>
+    <w:lvl w:ilvl="2">
+      <w:start w:val="1"/>
+      <w:numFmt w:val="decimal"/>
+      <w:lvlText w:val="%1.%2.%3."/>
+      <w:lvlJc w:val="left"/>
+      <w:pPr>
+        <w:ind w:left="1080" w:hanging="1080"/>
+      </w:pPr>
+      <w:rPr>
+        <w:rFonts w:hint="default"/>
+      </w:rPr>
+    </w:lvl>
+    <w:lvl w:ilvl="3">
+      <w:start w:val="1"/>
+      <w:numFmt w:val="decimal"/>
+      <w:lvlText w:val="%1.%2.%3.%4."/>
+      <w:lvlJc w:val="left"/>
+      <w:pPr>
+        <w:ind w:left="1080" w:hanging="1080"/>
+      </w:pPr>
+      <w:rPr>
+        <w:rFonts w:hint="default"/>
+      </w:rPr>
+    </w:lvl>
+    <w:lvl w:ilvl="4">
+      <w:start w:val="1"/>
+      <w:numFmt w:val="decimal"/>
+      <w:lvlText w:val="%1.%2.%3.%4.%5."/>
+      <w:lvlJc w:val="left"/>
+      <w:pPr>
+        <w:ind w:left="1440" w:hanging="1440"/>
+      </w:pPr>
+      <w:rPr>
+        <w:rFonts w:hint="default"/>
+      </w:rPr>
+    </w:lvl>
+    <w:lvl w:ilvl="5">
+      <w:start w:val="1"/>
+      <w:numFmt w:val="decimal"/>
+      <w:lvlText w:val="%1.%2.%3.%4.%5.%6."/>
+      <w:lvlJc w:val="left"/>
+      <w:pPr>
+        <w:ind w:left="1800" w:hanging="1800"/>
+      </w:pPr>
+      <w:rPr>
+        <w:rFonts w:hint="default"/>
+      </w:rPr>
+    </w:lvl>
+    <w:lvl w:ilvl="6">
+      <w:start w:val="1"/>
+      <w:numFmt w:val="decimal"/>
+      <w:lvlText w:val="%1.%2.%3.%4.%5.%6.%7."/>
+      <w:lvlJc w:val="left"/>
+      <w:pPr>
+        <w:ind w:left="2160" w:hanging="2160"/>
+      </w:pPr>
+      <w:rPr>
+        <w:rFonts w:hint="default"/>
+      </w:rPr>
+    </w:lvl>
+    <w:lvl w:ilvl="7">
+      <w:start w:val="1"/>
+      <w:numFmt w:val="decimal"/>
+      <w:lvlText w:val="%1.%2.%3.%4.%5.%6.%7.%8."/>
+      <w:lvlJc w:val="left"/>
+      <w:pPr>
+        <w:ind w:left="2160" w:hanging="2160"/>
+      </w:pPr>
+      <w:rPr>
+        <w:rFonts w:hint="default"/>
+      </w:rPr>
+    </w:lvl>
+    <w:lvl w:ilvl="8">
+      <w:start w:val="1"/>
+      <w:numFmt w:val="decimal"/>
+      <w:lvlText w:val="%1.%2.%3.%4.%5.%6.%7.%8.%9."/>
+      <w:lvlJc w:val="left"/>
+      <w:pPr>
+        <w:ind w:left="2520" w:hanging="2520"/>
+      </w:pPr>
+      <w:rPr>
+        <w:rFonts w:hint="default"/>
+      </w:rPr>
+    </w:lvl>
+  </w:abstractNum>
+  <w:abstractNum w:abstractNumId="8" w15:restartNumberingAfterBreak="0">
+    <w:nsid w:val="5F4A7306"/>
+    <w:multiLevelType w:val="hybridMultilevel"/>
+    <w:tmpl w:val="0A06C2B4"/>
+    <w:lvl w:ilvl="0" w:tplc="EDE64368">
+      <w:start w:val="4"/>
+      <w:numFmt w:val="bullet"/>
+      <w:lvlText w:val=""/>
+      <w:lvlJc w:val="left"/>
+      <w:pPr>
+        <w:ind w:left="720" w:hanging="360"/>
+      </w:pPr>
+      <w:rPr>
+        <w:rFonts w:ascii="Symbol" w:eastAsia="Gungsuh" w:hAnsi="Symbol" w:cs="Arial" w:hint="default"/>
+      </w:rPr>
+    </w:lvl>
+    <w:lvl w:ilvl="1" w:tplc="240A0003" w:tentative="1">
+      <w:start w:val="1"/>
+      <w:numFmt w:val="bullet"/>
+      <w:lvlText w:val="o"/>
+      <w:lvlJc w:val="left"/>
+      <w:pPr>
+        <w:ind w:left="1440" w:hanging="360"/>
+      </w:pPr>
+      <w:rPr>
+        <w:rFonts w:ascii="Courier New" w:hAnsi="Courier New" w:cs="Courier New" w:hint="default"/>
+      </w:rPr>
+    </w:lvl>
+    <w:lvl w:ilvl="2" w:tplc="240A0005" w:tentative="1">
+      <w:start w:val="1"/>
+      <w:numFmt w:val="bullet"/>
+      <w:lvlText w:val=""/>
+      <w:lvlJc w:val="left"/>
+      <w:pPr>
+        <w:ind w:left="2160" w:hanging="360"/>
+      </w:pPr>
+      <w:rPr>
+        <w:rFonts w:ascii="Wingdings" w:hAnsi="Wingdings" w:hint="default"/>
+      </w:rPr>
+    </w:lvl>
+    <w:lvl w:ilvl="3" w:tplc="240A0001" w:tentative="1">
+      <w:start w:val="1"/>
+      <w:numFmt w:val="bullet"/>
+      <w:lvlText w:val=""/>
+      <w:lvlJc w:val="left"/>
+      <w:pPr>
+        <w:ind w:left="2880" w:hanging="360"/>
+      </w:pPr>
+      <w:rPr>
+        <w:rFonts w:ascii="Symbol" w:hAnsi="Symbol" w:hint="default"/>
+      </w:rPr>
+    </w:lvl>
+    <w:lvl w:ilvl="4" w:tplc="240A0003" w:tentative="1">
+      <w:start w:val="1"/>
+      <w:numFmt w:val="bullet"/>
+      <w:lvlText w:val="o"/>
+      <w:lvlJc w:val="left"/>
+      <w:pPr>
+        <w:ind w:left="3600" w:hanging="360"/>
+      </w:pPr>
+      <w:rPr>
+        <w:rFonts w:ascii="Courier New" w:hAnsi="Courier New" w:cs="Courier New" w:hint="default"/>
+      </w:rPr>
+    </w:lvl>
+    <w:lvl w:ilvl="5" w:tplc="240A0005" w:tentative="1">
+      <w:start w:val="1"/>
+      <w:numFmt w:val="bullet"/>
+      <w:lvlText w:val=""/>
+      <w:lvlJc w:val="left"/>
+      <w:pPr>
+        <w:ind w:left="4320" w:hanging="360"/>
+      </w:pPr>
+      <w:rPr>
+        <w:rFonts w:ascii="Wingdings" w:hAnsi="Wingdings" w:hint="default"/>
+      </w:rPr>
+    </w:lvl>
+    <w:lvl w:ilvl="6" w:tplc="240A0001" w:tentative="1">
+      <w:start w:val="1"/>
+      <w:numFmt w:val="bullet"/>
+      <w:lvlText w:val=""/>
+      <w:lvlJc w:val="left"/>
+      <w:pPr>
+        <w:ind w:left="5040" w:hanging="360"/>
+      </w:pPr>
+      <w:rPr>
+        <w:rFonts w:ascii="Symbol" w:hAnsi="Symbol" w:hint="default"/>
+      </w:rPr>
+    </w:lvl>
+    <w:lvl w:ilvl="7" w:tplc="240A0003" w:tentative="1">
+      <w:start w:val="1"/>
+      <w:numFmt w:val="bullet"/>
+      <w:lvlText w:val="o"/>
+      <w:lvlJc w:val="left"/>
+      <w:pPr>
+        <w:ind w:left="5760" w:hanging="360"/>
+      </w:pPr>
+      <w:rPr>
+        <w:rFonts w:ascii="Courier New" w:hAnsi="Courier New" w:cs="Courier New" w:hint="default"/>
+      </w:rPr>
+    </w:lvl>
+    <w:lvl w:ilvl="8" w:tplc="240A0005" w:tentative="1">
+      <w:start w:val="1"/>
+      <w:numFmt w:val="bullet"/>
+      <w:lvlText w:val=""/>
+      <w:lvlJc w:val="left"/>
+      <w:pPr>
+        <w:ind w:left="6480" w:hanging="360"/>
+      </w:pPr>
+      <w:rPr>
+        <w:rFonts w:ascii="Wingdings" w:hAnsi="Wingdings" w:hint="default"/>
+      </w:rPr>
+    </w:lvl>
+  </w:abstractNum>
+  <w:abstractNum w:abstractNumId="9" w15:restartNumberingAfterBreak="0">
+    <w:nsid w:val="681C43E9"/>
+    <w:multiLevelType w:val="multilevel"/>
+    <w:tmpl w:val="D7103612"/>
+    <w:lvl w:ilvl="0">
+      <w:start w:val="4"/>
+      <w:numFmt w:val="decimal"/>
+      <w:lvlText w:val="%1."/>
+      <w:lvlJc w:val="left"/>
+      <w:pPr>
+        <w:ind w:left="540" w:hanging="540"/>
+      </w:pPr>
+      <w:rPr>
+        <w:rFonts w:hint="default"/>
+      </w:rPr>
+    </w:lvl>
+    <w:lvl w:ilvl="1">
+      <w:start w:val="2"/>
+      <w:numFmt w:val="decimal"/>
+      <w:lvlText w:val="%1.%2."/>
+      <w:lvlJc w:val="left"/>
+      <w:pPr>
+        <w:ind w:left="720" w:hanging="720"/>
+      </w:pPr>
+      <w:rPr>
+        <w:rFonts w:hint="default"/>
+      </w:rPr>
+    </w:lvl>
+    <w:lvl w:ilvl="2">
+      <w:start w:val="1"/>
+      <w:numFmt w:val="decimal"/>
+      <w:lvlText w:val="%1.%2.%3."/>
+      <w:lvlJc w:val="left"/>
+      <w:pPr>
+        <w:ind w:left="1080" w:hanging="1080"/>
+      </w:pPr>
+      <w:rPr>
+        <w:rFonts w:hint="default"/>
+      </w:rPr>
+    </w:lvl>
+    <w:lvl w:ilvl="3">
+      <w:start w:val="1"/>
+      <w:numFmt w:val="decimal"/>
+      <w:lvlText w:val="%1.%2.%3.%4."/>
+      <w:lvlJc w:val="left"/>
+      <w:pPr>
+        <w:ind w:left="1080" w:hanging="1080"/>
+      </w:pPr>
+      <w:rPr>
+        <w:rFonts w:hint="default"/>
+      </w:rPr>
+    </w:lvl>
+    <w:lvl w:ilvl="4">
+      <w:start w:val="1"/>
+      <w:numFmt w:val="decimal"/>
+      <w:lvlText w:val="%1.%2.%3.%4.%5."/>
+      <w:lvlJc w:val="left"/>
+      <w:pPr>
+        <w:ind w:left="1440" w:hanging="1440"/>
+      </w:pPr>
+      <w:rPr>
+        <w:rFonts w:hint="default"/>
+      </w:rPr>
+    </w:lvl>
+    <w:lvl w:ilvl="5">
+      <w:start w:val="1"/>
+      <w:numFmt w:val="decimal"/>
+      <w:lvlText w:val="%1.%2.%3.%4.%5.%6."/>
+      <w:lvlJc w:val="left"/>
+      <w:pPr>
+        <w:ind w:left="1800" w:hanging="1800"/>
+      </w:pPr>
+      <w:rPr>
+        <w:rFonts w:hint="default"/>
+      </w:rPr>
+    </w:lvl>
+    <w:lvl w:ilvl="6">
+      <w:start w:val="1"/>
+      <w:numFmt w:val="decimal"/>
+      <w:lvlText w:val="%1.%2.%3.%4.%5.%6.%7."/>
+      <w:lvlJc w:val="left"/>
+      <w:pPr>
+        <w:ind w:left="2160" w:hanging="2160"/>
+      </w:pPr>
+      <w:rPr>
+        <w:rFonts w:hint="default"/>
+      </w:rPr>
+    </w:lvl>
+    <w:lvl w:ilvl="7">
+      <w:start w:val="1"/>
+      <w:numFmt w:val="decimal"/>
+      <w:lvlText w:val="%1.%2.%3.%4.%5.%6.%7.%8."/>
+      <w:lvlJc w:val="left"/>
+      <w:pPr>
+        <w:ind w:left="2160" w:hanging="2160"/>
+      </w:pPr>
+      <w:rPr>
+        <w:rFonts w:hint="default"/>
+      </w:rPr>
+    </w:lvl>
+    <w:lvl w:ilvl="8">
+      <w:start w:val="1"/>
+      <w:numFmt w:val="decimal"/>
+      <w:lvlText w:val="%1.%2.%3.%4.%5.%6.%7.%8.%9."/>
+      <w:lvlJc w:val="left"/>
+      <w:pPr>
+        <w:ind w:left="2520" w:hanging="2520"/>
+      </w:pPr>
+      <w:rPr>
+        <w:rFonts w:hint="default"/>
+      </w:rPr>
+    </w:lvl>
+  </w:abstractNum>
+  <w:abstractNum w:abstractNumId="10" w15:restartNumberingAfterBreak="0">
     <w:nsid w:val="693261A3"/>
     <w:multiLevelType w:val="hybridMultilevel"/>
     <w:tmpl w:val="B2585082"/>
@@ -2280,16 +5065,272 @@
       <w:pPr>
         <w:ind w:left="6480" w:hanging="180"/>
       </w:pPr>
+    </w:lvl>
+  </w:abstractNum>
+  <w:abstractNum w:abstractNumId="11" w15:restartNumberingAfterBreak="0">
+    <w:nsid w:val="69664D23"/>
+    <w:multiLevelType w:val="hybridMultilevel"/>
+    <w:tmpl w:val="6994C880"/>
+    <w:lvl w:ilvl="0" w:tplc="EDE64368">
+      <w:start w:val="4"/>
+      <w:numFmt w:val="bullet"/>
+      <w:lvlText w:val=""/>
+      <w:lvlJc w:val="left"/>
+      <w:pPr>
+        <w:ind w:left="720" w:hanging="360"/>
+      </w:pPr>
+      <w:rPr>
+        <w:rFonts w:ascii="Symbol" w:eastAsia="Gungsuh" w:hAnsi="Symbol" w:cs="Arial" w:hint="default"/>
+      </w:rPr>
+    </w:lvl>
+    <w:lvl w:ilvl="1" w:tplc="240A0003" w:tentative="1">
+      <w:start w:val="1"/>
+      <w:numFmt w:val="bullet"/>
+      <w:lvlText w:val="o"/>
+      <w:lvlJc w:val="left"/>
+      <w:pPr>
+        <w:ind w:left="1440" w:hanging="360"/>
+      </w:pPr>
+      <w:rPr>
+        <w:rFonts w:ascii="Courier New" w:hAnsi="Courier New" w:cs="Courier New" w:hint="default"/>
+      </w:rPr>
+    </w:lvl>
+    <w:lvl w:ilvl="2" w:tplc="240A0005" w:tentative="1">
+      <w:start w:val="1"/>
+      <w:numFmt w:val="bullet"/>
+      <w:lvlText w:val=""/>
+      <w:lvlJc w:val="left"/>
+      <w:pPr>
+        <w:ind w:left="2160" w:hanging="360"/>
+      </w:pPr>
+      <w:rPr>
+        <w:rFonts w:ascii="Wingdings" w:hAnsi="Wingdings" w:hint="default"/>
+      </w:rPr>
+    </w:lvl>
+    <w:lvl w:ilvl="3" w:tplc="240A0001" w:tentative="1">
+      <w:start w:val="1"/>
+      <w:numFmt w:val="bullet"/>
+      <w:lvlText w:val=""/>
+      <w:lvlJc w:val="left"/>
+      <w:pPr>
+        <w:ind w:left="2880" w:hanging="360"/>
+      </w:pPr>
+      <w:rPr>
+        <w:rFonts w:ascii="Symbol" w:hAnsi="Symbol" w:hint="default"/>
+      </w:rPr>
+    </w:lvl>
+    <w:lvl w:ilvl="4" w:tplc="240A0003" w:tentative="1">
+      <w:start w:val="1"/>
+      <w:numFmt w:val="bullet"/>
+      <w:lvlText w:val="o"/>
+      <w:lvlJc w:val="left"/>
+      <w:pPr>
+        <w:ind w:left="3600" w:hanging="360"/>
+      </w:pPr>
+      <w:rPr>
+        <w:rFonts w:ascii="Courier New" w:hAnsi="Courier New" w:cs="Courier New" w:hint="default"/>
+      </w:rPr>
+    </w:lvl>
+    <w:lvl w:ilvl="5" w:tplc="240A0005" w:tentative="1">
+      <w:start w:val="1"/>
+      <w:numFmt w:val="bullet"/>
+      <w:lvlText w:val=""/>
+      <w:lvlJc w:val="left"/>
+      <w:pPr>
+        <w:ind w:left="4320" w:hanging="360"/>
+      </w:pPr>
+      <w:rPr>
+        <w:rFonts w:ascii="Wingdings" w:hAnsi="Wingdings" w:hint="default"/>
+      </w:rPr>
+    </w:lvl>
+    <w:lvl w:ilvl="6" w:tplc="240A0001" w:tentative="1">
+      <w:start w:val="1"/>
+      <w:numFmt w:val="bullet"/>
+      <w:lvlText w:val=""/>
+      <w:lvlJc w:val="left"/>
+      <w:pPr>
+        <w:ind w:left="5040" w:hanging="360"/>
+      </w:pPr>
+      <w:rPr>
+        <w:rFonts w:ascii="Symbol" w:hAnsi="Symbol" w:hint="default"/>
+      </w:rPr>
+    </w:lvl>
+    <w:lvl w:ilvl="7" w:tplc="240A0003" w:tentative="1">
+      <w:start w:val="1"/>
+      <w:numFmt w:val="bullet"/>
+      <w:lvlText w:val="o"/>
+      <w:lvlJc w:val="left"/>
+      <w:pPr>
+        <w:ind w:left="5760" w:hanging="360"/>
+      </w:pPr>
+      <w:rPr>
+        <w:rFonts w:ascii="Courier New" w:hAnsi="Courier New" w:cs="Courier New" w:hint="default"/>
+      </w:rPr>
+    </w:lvl>
+    <w:lvl w:ilvl="8" w:tplc="240A0005" w:tentative="1">
+      <w:start w:val="1"/>
+      <w:numFmt w:val="bullet"/>
+      <w:lvlText w:val=""/>
+      <w:lvlJc w:val="left"/>
+      <w:pPr>
+        <w:ind w:left="6480" w:hanging="360"/>
+      </w:pPr>
+      <w:rPr>
+        <w:rFonts w:ascii="Wingdings" w:hAnsi="Wingdings" w:hint="default"/>
+      </w:rPr>
+    </w:lvl>
+  </w:abstractNum>
+  <w:abstractNum w:abstractNumId="12" w15:restartNumberingAfterBreak="0">
+    <w:nsid w:val="709600D7"/>
+    <w:multiLevelType w:val="multilevel"/>
+    <w:tmpl w:val="D7103612"/>
+    <w:lvl w:ilvl="0">
+      <w:start w:val="4"/>
+      <w:numFmt w:val="decimal"/>
+      <w:lvlText w:val="%1."/>
+      <w:lvlJc w:val="left"/>
+      <w:pPr>
+        <w:ind w:left="540" w:hanging="540"/>
+      </w:pPr>
+      <w:rPr>
+        <w:rFonts w:hint="default"/>
+      </w:rPr>
+    </w:lvl>
+    <w:lvl w:ilvl="1">
+      <w:start w:val="2"/>
+      <w:numFmt w:val="decimal"/>
+      <w:lvlText w:val="%1.%2."/>
+      <w:lvlJc w:val="left"/>
+      <w:pPr>
+        <w:ind w:left="720" w:hanging="720"/>
+      </w:pPr>
+      <w:rPr>
+        <w:rFonts w:hint="default"/>
+      </w:rPr>
+    </w:lvl>
+    <w:lvl w:ilvl="2">
+      <w:start w:val="1"/>
+      <w:numFmt w:val="decimal"/>
+      <w:lvlText w:val="%1.%2.%3."/>
+      <w:lvlJc w:val="left"/>
+      <w:pPr>
+        <w:ind w:left="1080" w:hanging="1080"/>
+      </w:pPr>
+      <w:rPr>
+        <w:rFonts w:hint="default"/>
+      </w:rPr>
+    </w:lvl>
+    <w:lvl w:ilvl="3">
+      <w:start w:val="1"/>
+      <w:numFmt w:val="decimal"/>
+      <w:lvlText w:val="%1.%2.%3.%4."/>
+      <w:lvlJc w:val="left"/>
+      <w:pPr>
+        <w:ind w:left="1080" w:hanging="1080"/>
+      </w:pPr>
+      <w:rPr>
+        <w:rFonts w:hint="default"/>
+      </w:rPr>
+    </w:lvl>
+    <w:lvl w:ilvl="4">
+      <w:start w:val="1"/>
+      <w:numFmt w:val="decimal"/>
+      <w:lvlText w:val="%1.%2.%3.%4.%5."/>
+      <w:lvlJc w:val="left"/>
+      <w:pPr>
+        <w:ind w:left="1440" w:hanging="1440"/>
+      </w:pPr>
+      <w:rPr>
+        <w:rFonts w:hint="default"/>
+      </w:rPr>
+    </w:lvl>
+    <w:lvl w:ilvl="5">
+      <w:start w:val="1"/>
+      <w:numFmt w:val="decimal"/>
+      <w:lvlText w:val="%1.%2.%3.%4.%5.%6."/>
+      <w:lvlJc w:val="left"/>
+      <w:pPr>
+        <w:ind w:left="1800" w:hanging="1800"/>
+      </w:pPr>
+      <w:rPr>
+        <w:rFonts w:hint="default"/>
+      </w:rPr>
+    </w:lvl>
+    <w:lvl w:ilvl="6">
+      <w:start w:val="1"/>
+      <w:numFmt w:val="decimal"/>
+      <w:lvlText w:val="%1.%2.%3.%4.%5.%6.%7."/>
+      <w:lvlJc w:val="left"/>
+      <w:pPr>
+        <w:ind w:left="2160" w:hanging="2160"/>
+      </w:pPr>
+      <w:rPr>
+        <w:rFonts w:hint="default"/>
+      </w:rPr>
+    </w:lvl>
+    <w:lvl w:ilvl="7">
+      <w:start w:val="1"/>
+      <w:numFmt w:val="decimal"/>
+      <w:lvlText w:val="%1.%2.%3.%4.%5.%6.%7.%8."/>
+      <w:lvlJc w:val="left"/>
+      <w:pPr>
+        <w:ind w:left="2160" w:hanging="2160"/>
+      </w:pPr>
+      <w:rPr>
+        <w:rFonts w:hint="default"/>
+      </w:rPr>
+    </w:lvl>
+    <w:lvl w:ilvl="8">
+      <w:start w:val="1"/>
+      <w:numFmt w:val="decimal"/>
+      <w:lvlText w:val="%1.%2.%3.%4.%5.%6.%7.%8.%9."/>
+      <w:lvlJc w:val="left"/>
+      <w:pPr>
+        <w:ind w:left="2520" w:hanging="2520"/>
+      </w:pPr>
+      <w:rPr>
+        <w:rFonts w:hint="default"/>
+      </w:rPr>
     </w:lvl>
   </w:abstractNum>
   <w:num w:numId="1">
     <w:abstractNumId w:val="0"/>
   </w:num>
   <w:num w:numId="2">
-    <w:abstractNumId w:val="2"/>
+    <w:abstractNumId w:val="10"/>
   </w:num>
   <w:num w:numId="3">
+    <w:abstractNumId w:val="4"/>
+  </w:num>
+  <w:num w:numId="4">
+    <w:abstractNumId w:val="6"/>
+  </w:num>
+  <w:num w:numId="5">
+    <w:abstractNumId w:val="11"/>
+  </w:num>
+  <w:num w:numId="6">
     <w:abstractNumId w:val="1"/>
+  </w:num>
+  <w:num w:numId="7">
+    <w:abstractNumId w:val="8"/>
+  </w:num>
+  <w:num w:numId="8">
+    <w:abstractNumId w:val="12"/>
+  </w:num>
+  <w:num w:numId="9">
+    <w:abstractNumId w:val="9"/>
+  </w:num>
+  <w:num w:numId="10">
+    <w:abstractNumId w:val="3"/>
+  </w:num>
+  <w:num w:numId="11">
+    <w:abstractNumId w:val="7"/>
+  </w:num>
+  <w:num w:numId="12">
+    <w:abstractNumId w:val="5"/>
+  </w:num>
+  <w:num w:numId="13">
+    <w:abstractNumId w:val="2"/>
   </w:num>
 </w:numbering>
 </file>
@@ -2826,6 +5867,104 @@
       <w:contextualSpacing/>
     </w:pPr>
   </w:style>
+  <w:style w:type="character" w:styleId="Refdecomentario">
+    <w:name w:val="annotation reference"/>
+    <w:basedOn w:val="Fuentedeprrafopredeter"/>
+    <w:uiPriority w:val="99"/>
+    <w:semiHidden/>
+    <w:unhideWhenUsed/>
+    <w:rsid w:val="000C0C1E"/>
+    <w:rPr>
+      <w:sz w:val="16"/>
+      <w:szCs w:val="16"/>
+    </w:rPr>
+  </w:style>
+  <w:style w:type="paragraph" w:styleId="Textocomentario">
+    <w:name w:val="annotation text"/>
+    <w:basedOn w:val="Normal"/>
+    <w:link w:val="TextocomentarioCar"/>
+    <w:uiPriority w:val="99"/>
+    <w:semiHidden/>
+    <w:unhideWhenUsed/>
+    <w:rsid w:val="000C0C1E"/>
+    <w:pPr>
+      <w:spacing w:line="240" w:lineRule="auto"/>
+    </w:pPr>
+    <w:rPr>
+      <w:sz w:val="20"/>
+      <w:szCs w:val="20"/>
+    </w:rPr>
+  </w:style>
+  <w:style w:type="character" w:customStyle="1" w:styleId="TextocomentarioCar">
+    <w:name w:val="Texto comentario Car"/>
+    <w:basedOn w:val="Fuentedeprrafopredeter"/>
+    <w:link w:val="Textocomentario"/>
+    <w:uiPriority w:val="99"/>
+    <w:semiHidden/>
+    <w:rsid w:val="000C0C1E"/>
+    <w:rPr>
+      <w:sz w:val="20"/>
+      <w:szCs w:val="20"/>
+    </w:rPr>
+  </w:style>
+  <w:style w:type="paragraph" w:styleId="Asuntodelcomentario">
+    <w:name w:val="annotation subject"/>
+    <w:basedOn w:val="Textocomentario"/>
+    <w:next w:val="Textocomentario"/>
+    <w:link w:val="AsuntodelcomentarioCar"/>
+    <w:uiPriority w:val="99"/>
+    <w:semiHidden/>
+    <w:unhideWhenUsed/>
+    <w:rsid w:val="000C0C1E"/>
+    <w:rPr>
+      <w:b/>
+      <w:bCs/>
+    </w:rPr>
+  </w:style>
+  <w:style w:type="character" w:customStyle="1" w:styleId="AsuntodelcomentarioCar">
+    <w:name w:val="Asunto del comentario Car"/>
+    <w:basedOn w:val="TextocomentarioCar"/>
+    <w:link w:val="Asuntodelcomentario"/>
+    <w:uiPriority w:val="99"/>
+    <w:semiHidden/>
+    <w:rsid w:val="000C0C1E"/>
+    <w:rPr>
+      <w:b/>
+      <w:bCs/>
+      <w:sz w:val="20"/>
+      <w:szCs w:val="20"/>
+    </w:rPr>
+  </w:style>
+  <w:style w:type="paragraph" w:styleId="Textodeglobo">
+    <w:name w:val="Balloon Text"/>
+    <w:basedOn w:val="Normal"/>
+    <w:link w:val="TextodegloboCar"/>
+    <w:uiPriority w:val="99"/>
+    <w:semiHidden/>
+    <w:unhideWhenUsed/>
+    <w:rsid w:val="000C0C1E"/>
+    <w:pPr>
+      <w:spacing w:after="0" w:line="240" w:lineRule="auto"/>
+    </w:pPr>
+    <w:rPr>
+      <w:rFonts w:ascii="Segoe UI" w:hAnsi="Segoe UI" w:cs="Segoe UI"/>
+      <w:sz w:val="18"/>
+      <w:szCs w:val="18"/>
+    </w:rPr>
+  </w:style>
+  <w:style w:type="character" w:customStyle="1" w:styleId="TextodegloboCar">
+    <w:name w:val="Texto de globo Car"/>
+    <w:basedOn w:val="Fuentedeprrafopredeter"/>
+    <w:link w:val="Textodeglobo"/>
+    <w:uiPriority w:val="99"/>
+    <w:semiHidden/>
+    <w:rsid w:val="000C0C1E"/>
+    <w:rPr>
+      <w:rFonts w:ascii="Segoe UI" w:hAnsi="Segoe UI" w:cs="Segoe UI"/>
+      <w:sz w:val="18"/>
+      <w:szCs w:val="18"/>
+    </w:rPr>
+  </w:style>
 </w:styles>
 </file>
 
@@ -3095,7 +6234,7 @@
 </file>
 
 <file path=customXml/itemProps1.xml><?xml version="1.0" encoding="utf-8"?>
-<ds:datastoreItem xmlns:ds="http://schemas.openxmlformats.org/officeDocument/2006/customXml" ds:itemID="{031002F0-85DB-4698-AD6E-A78FCF57DE85}">
+<ds:datastoreItem xmlns:ds="http://schemas.openxmlformats.org/officeDocument/2006/customXml" ds:itemID="{0C387977-ADCF-4DA4-8071-393D25F25627}">
   <ds:schemaRefs>
     <ds:schemaRef ds:uri="http://schemas.openxmlformats.org/officeDocument/2006/bibliography"/>
   </ds:schemaRefs>

</xml_diff>

<commit_message>
Marco teorico terminado (falta anexar foto en imagenes)
</commit_message>
<xml_diff>
--- a/Lineasequipotenciales.docx
+++ b/Lineasequipotenciales.docx
@@ -649,7 +649,25 @@
           <w:sz w:val="36"/>
           <w:szCs w:val="36"/>
         </w:rPr>
-        <w:t>Marco teórico……………………………………………………………………...</w:t>
+        <w:t xml:space="preserve">Marco </w:t>
+      </w:r>
+      <w:r>
+        <w:rPr>
+          <w:rFonts w:ascii="Arabic Typesetting" w:hAnsi="Arabic Typesetting" w:cs="Arabic Typesetting"/>
+          <w:b/>
+          <w:sz w:val="36"/>
+          <w:szCs w:val="36"/>
+        </w:rPr>
+        <w:t>teórico…………………………………………………………………</w:t>
+      </w:r>
+      <w:r>
+        <w:rPr>
+          <w:rFonts w:ascii="Arabic Typesetting" w:hAnsi="Arabic Typesetting" w:cs="Arabic Typesetting"/>
+          <w:b/>
+          <w:sz w:val="36"/>
+          <w:szCs w:val="36"/>
+        </w:rPr>
+        <w:t>…...</w:t>
       </w:r>
       <w:r>
         <w:rPr>
@@ -690,7 +708,7 @@
           <w:sz w:val="36"/>
           <w:szCs w:val="36"/>
         </w:rPr>
-        <w:t>8</w:t>
+        <w:t>7</w:t>
       </w:r>
     </w:p>
     <w:p>
@@ -745,7 +763,7 @@
           <w:sz w:val="36"/>
           <w:szCs w:val="36"/>
         </w:rPr>
-        <w:t>9</w:t>
+        <w:t>7</w:t>
       </w:r>
     </w:p>
     <w:p>
@@ -776,7 +794,7 @@
           <w:sz w:val="36"/>
           <w:szCs w:val="36"/>
         </w:rPr>
-        <w:t>10</w:t>
+        <w:t>.8</w:t>
       </w:r>
     </w:p>
     <w:p>
@@ -803,11 +821,19 @@
       <w:r>
         <w:rPr>
           <w:rFonts w:ascii="Arabic Typesetting" w:hAnsi="Arabic Typesetting" w:cs="Arabic Typesetting"/>
+          <w:sz w:val="32"/>
+          <w:szCs w:val="32"/>
+        </w:rPr>
+        <w:t>.</w:t>
+      </w:r>
+      <w:r>
+        <w:rPr>
+          <w:rFonts w:ascii="Arabic Typesetting" w:hAnsi="Arabic Typesetting" w:cs="Arabic Typesetting"/>
           <w:b/>
           <w:sz w:val="36"/>
           <w:szCs w:val="36"/>
         </w:rPr>
-        <w:t>11</w:t>
+        <w:t>8</w:t>
       </w:r>
     </w:p>
     <w:p>
@@ -838,7 +864,7 @@
           <w:sz w:val="36"/>
           <w:szCs w:val="36"/>
         </w:rPr>
-        <w:t>12</w:t>
+        <w:t>.9</w:t>
       </w:r>
     </w:p>
     <w:p>
@@ -869,7 +895,7 @@
           <w:sz w:val="36"/>
           <w:szCs w:val="36"/>
         </w:rPr>
-        <w:t>.14</w:t>
+        <w:t>..9</w:t>
       </w:r>
     </w:p>
     <w:p>
@@ -899,7 +925,7 @@
           <w:sz w:val="32"/>
           <w:szCs w:val="32"/>
         </w:rPr>
-        <w:t>..</w:t>
+        <w:t>…</w:t>
       </w:r>
       <w:r>
         <w:rPr>
@@ -908,7 +934,7 @@
           <w:sz w:val="36"/>
           <w:szCs w:val="36"/>
         </w:rPr>
-        <w:t>15</w:t>
+        <w:t>9</w:t>
       </w:r>
     </w:p>
     <w:p>
@@ -947,7 +973,7 @@
           <w:sz w:val="36"/>
           <w:szCs w:val="36"/>
         </w:rPr>
-        <w:t>17</w:t>
+        <w:t>10</w:t>
       </w:r>
     </w:p>
     <w:p>
@@ -994,16 +1020,7 @@
           <w:sz w:val="36"/>
           <w:szCs w:val="36"/>
         </w:rPr>
-        <w:t>18</w:t>
-      </w:r>
-      <w:r>
-        <w:rPr>
-          <w:rFonts w:ascii="Arabic Typesetting" w:hAnsi="Arabic Typesetting" w:cs="Arabic Typesetting"/>
-          <w:b/>
-          <w:sz w:val="36"/>
-          <w:szCs w:val="36"/>
-        </w:rPr>
-        <w:t xml:space="preserve"> </w:t>
+        <w:t>11</w:t>
       </w:r>
     </w:p>
     <w:p>
@@ -1034,7 +1051,7 @@
           <w:sz w:val="36"/>
           <w:szCs w:val="36"/>
         </w:rPr>
-        <w:t>.18</w:t>
+        <w:t>.12</w:t>
       </w:r>
     </w:p>
     <w:p>
@@ -3581,25 +3598,430 @@
     </w:p>
     <w:p>
       <w:pPr>
-        <w:jc w:val="both"/>
-        <w:rPr>
-          <w:rFonts w:ascii="Arial" w:eastAsia="Gungsuh" w:hAnsi="Arial" w:cs="Arial"/>
-          <w:b/>
-          <w:sz w:val="32"/>
-          <w:szCs w:val="40"/>
-        </w:rPr>
-      </w:pPr>
-      <w:r>
-        <w:rPr>
-          <w:rFonts w:ascii="Arial" w:eastAsia="Gungsuh" w:hAnsi="Arial" w:cs="Arial"/>
-          <w:b/>
+        <w:pStyle w:val="Prrafodelista"/>
+        <w:numPr>
+          <w:ilvl w:val="0"/>
+          <w:numId w:val="5"/>
+        </w:numPr>
+        <w:jc w:val="both"/>
+        <w:rPr>
+          <w:rFonts w:ascii="Arial" w:eastAsia="Gungsuh" w:hAnsi="Arial" w:cs="Arial"/>
+          <w:sz w:val="32"/>
+          <w:szCs w:val="40"/>
+        </w:rPr>
+      </w:pPr>
+      <w:r>
+        <w:rPr>
+          <w:rFonts w:ascii="Arial" w:eastAsia="Gungsuh" w:hAnsi="Arial" w:cs="Arial"/>
+          <w:sz w:val="32"/>
+          <w:szCs w:val="40"/>
+        </w:rPr>
+        <w:t xml:space="preserve">Ángulo estructural fabricado por procesos de laminación en caliente, de palanquilla proveniente de la colada continua, por medio de la cual se le da secciones transversales con formas de L con alas iguales. </w:t>
+      </w:r>
+      <w:r>
+        <w:rPr>
+          <w:rFonts w:ascii="Arial" w:eastAsia="Gungsuh" w:hAnsi="Arial" w:cs="Arial"/>
           <w:sz w:val="32"/>
           <w:szCs w:val="40"/>
         </w:rPr>
         <w:t xml:space="preserve"> </w:t>
+      </w:r>
+    </w:p>
+    <w:p>
+      <w:pPr>
+        <w:pStyle w:val="Prrafodelista"/>
+        <w:jc w:val="both"/>
+        <w:rPr>
+          <w:rFonts w:ascii="Arial" w:eastAsia="Gungsuh" w:hAnsi="Arial" w:cs="Arial"/>
+          <w:sz w:val="32"/>
+          <w:szCs w:val="40"/>
+        </w:rPr>
+      </w:pPr>
+    </w:p>
+    <w:p>
+      <w:pPr>
+        <w:pStyle w:val="Prrafodelista"/>
+        <w:numPr>
+          <w:ilvl w:val="0"/>
+          <w:numId w:val="5"/>
+        </w:numPr>
+        <w:jc w:val="both"/>
+        <w:rPr>
+          <w:rFonts w:ascii="Arial" w:eastAsia="Gungsuh" w:hAnsi="Arial" w:cs="Arial"/>
+          <w:sz w:val="32"/>
+          <w:szCs w:val="40"/>
+        </w:rPr>
+      </w:pPr>
+      <w:r>
+        <w:rPr>
+          <w:rFonts w:ascii="Arial" w:eastAsia="Gungsuh" w:hAnsi="Arial" w:cs="Arial"/>
+          <w:sz w:val="32"/>
+          <w:szCs w:val="40"/>
+        </w:rPr>
+        <w:t>Son utilizadas para la construcción de torres de transmisión eléctrica, torres de telecomunicaciones, fabricación de vigas y columnas en celosía, cerchas, arrastramientos y cerrajería en general</w:t>
+      </w:r>
+      <w:r>
+        <w:rPr>
+          <w:rFonts w:ascii="Arial" w:eastAsia="Gungsuh" w:hAnsi="Arial" w:cs="Arial"/>
+          <w:sz w:val="32"/>
+          <w:szCs w:val="40"/>
+        </w:rPr>
+        <w:t xml:space="preserve"> </w:t>
+      </w:r>
+    </w:p>
+    <w:p>
+      <w:pPr>
+        <w:pStyle w:val="Prrafodelista"/>
+        <w:rPr>
+          <w:rFonts w:ascii="Arial" w:eastAsia="Gungsuh" w:hAnsi="Arial" w:cs="Arial"/>
+          <w:sz w:val="32"/>
+          <w:szCs w:val="40"/>
+        </w:rPr>
+      </w:pPr>
+    </w:p>
+    <w:p>
+      <w:pPr>
+        <w:jc w:val="both"/>
+        <w:rPr>
+          <w:rFonts w:ascii="Arial" w:eastAsia="Gungsuh" w:hAnsi="Arial" w:cs="Arial"/>
+          <w:b/>
+          <w:sz w:val="32"/>
+          <w:szCs w:val="40"/>
+        </w:rPr>
+      </w:pPr>
+      <w:r>
+        <w:rPr>
+          <w:rFonts w:ascii="Arial" w:eastAsia="Gungsuh" w:hAnsi="Arial" w:cs="Arial"/>
+          <w:b/>
+          <w:sz w:val="32"/>
+          <w:szCs w:val="40"/>
+        </w:rPr>
+        <w:t>5.9</w:t>
+      </w:r>
+      <w:r>
+        <w:rPr>
+          <w:rFonts w:ascii="Arial" w:eastAsia="Gungsuh" w:hAnsi="Arial" w:cs="Arial"/>
+          <w:b/>
+          <w:sz w:val="32"/>
+          <w:szCs w:val="40"/>
+        </w:rPr>
+        <w:t xml:space="preserve"> Cable caimán </w:t>
+      </w:r>
+    </w:p>
+    <w:p>
+      <w:pPr>
+        <w:jc w:val="both"/>
+        <w:rPr>
+          <w:rFonts w:ascii="Arial" w:eastAsia="Gungsuh" w:hAnsi="Arial" w:cs="Arial"/>
+          <w:b/>
+          <w:sz w:val="32"/>
+          <w:szCs w:val="40"/>
+        </w:rPr>
+      </w:pPr>
+    </w:p>
+    <w:p>
+      <w:pPr>
+        <w:jc w:val="both"/>
+        <w:rPr>
+          <w:rFonts w:ascii="Arial" w:eastAsia="Gungsuh" w:hAnsi="Arial" w:cs="Arial"/>
+          <w:b/>
+          <w:sz w:val="32"/>
+          <w:szCs w:val="40"/>
+        </w:rPr>
+      </w:pPr>
+      <w:r>
+        <w:rPr>
+          <w:rFonts w:ascii="Arial" w:eastAsia="Gungsuh" w:hAnsi="Arial" w:cs="Arial"/>
+          <w:b/>
+          <w:noProof/>
+          <w:sz w:val="32"/>
+          <w:szCs w:val="40"/>
+          <w:lang w:eastAsia="es-CO"/>
+        </w:rPr>
+        <w:drawing>
+          <wp:inline distT="0" distB="0" distL="0" distR="0" wp14:anchorId="72DE9E1D">
+            <wp:extent cx="3981450" cy="2809875"/>
+            <wp:effectExtent l="0" t="0" r="0" b="9525"/>
+            <wp:docPr id="11" name="Imagen 11"/>
+            <wp:cNvGraphicFramePr>
+              <a:graphicFrameLocks xmlns:a="http://schemas.openxmlformats.org/drawingml/2006/main" noChangeAspect="1"/>
+            </wp:cNvGraphicFramePr>
+            <a:graphic xmlns:a="http://schemas.openxmlformats.org/drawingml/2006/main">
+              <a:graphicData uri="http://schemas.openxmlformats.org/drawingml/2006/picture">
+                <pic:pic xmlns:pic="http://schemas.openxmlformats.org/drawingml/2006/picture">
+                  <pic:nvPicPr>
+                    <pic:cNvPr id="0" name="Picture 5"/>
+                    <pic:cNvPicPr>
+                      <a:picLocks noChangeAspect="1" noChangeArrowheads="1"/>
+                    </pic:cNvPicPr>
+                  </pic:nvPicPr>
+                  <pic:blipFill>
+                    <a:blip r:embed="rId14">
+                      <a:extLst>
+                        <a:ext uri="{28A0092B-C50C-407E-A947-70E740481C1C}">
+                          <a14:useLocalDpi xmlns:a14="http://schemas.microsoft.com/office/drawing/2010/main" val="0"/>
+                        </a:ext>
+                      </a:extLst>
+                    </a:blip>
+                    <a:srcRect/>
+                    <a:stretch>
+                      <a:fillRect/>
+                    </a:stretch>
+                  </pic:blipFill>
+                  <pic:spPr bwMode="auto">
+                    <a:xfrm>
+                      <a:off x="0" y="0"/>
+                      <a:ext cx="3981450" cy="2809875"/>
+                    </a:xfrm>
+                    <a:prstGeom prst="rect">
+                      <a:avLst/>
+                    </a:prstGeom>
+                    <a:noFill/>
+                  </pic:spPr>
+                </pic:pic>
+              </a:graphicData>
+            </a:graphic>
+          </wp:inline>
+        </w:drawing>
+      </w:r>
+      <w:r>
+        <w:rPr>
+          <w:rFonts w:ascii="Arial" w:eastAsia="Gungsuh" w:hAnsi="Arial" w:cs="Arial"/>
+          <w:b/>
+          <w:sz w:val="32"/>
+          <w:szCs w:val="40"/>
+        </w:rPr>
+        <w:t xml:space="preserve"> </w:t>
+      </w:r>
+    </w:p>
+    <w:p>
+      <w:pPr>
+        <w:pStyle w:val="Prrafodelista"/>
+        <w:numPr>
+          <w:ilvl w:val="0"/>
+          <w:numId w:val="5"/>
+        </w:numPr>
+        <w:rPr>
+          <w:rFonts w:ascii="Arial" w:eastAsia="Gungsuh" w:hAnsi="Arial" w:cs="Arial"/>
+          <w:b/>
+          <w:sz w:val="32"/>
+          <w:szCs w:val="40"/>
+        </w:rPr>
+      </w:pPr>
+      <w:r>
+        <w:rPr>
+          <w:rFonts w:ascii="Arial" w:eastAsia="Gungsuh" w:hAnsi="Arial" w:cs="Arial"/>
+          <w:sz w:val="32"/>
+          <w:szCs w:val="40"/>
+        </w:rPr>
+        <w:lastRenderedPageBreak/>
+        <w:t xml:space="preserve">Es un cable que sirve para generar un corto circuito o cerrar el circuito donde sus puntas tienen forma de un caimán para el agarre.   </w:t>
+      </w:r>
+    </w:p>
+    <w:p>
+      <w:pPr>
+        <w:rPr>
+          <w:rFonts w:ascii="Arial" w:eastAsia="Gungsuh" w:hAnsi="Arial" w:cs="Arial"/>
+          <w:b/>
+          <w:sz w:val="32"/>
+          <w:szCs w:val="40"/>
+        </w:rPr>
+      </w:pPr>
+    </w:p>
+    <w:p>
+      <w:pPr>
+        <w:rPr>
+          <w:rFonts w:ascii="Arial" w:eastAsia="Gungsuh" w:hAnsi="Arial" w:cs="Arial"/>
+          <w:b/>
+          <w:sz w:val="32"/>
+          <w:szCs w:val="40"/>
+        </w:rPr>
+      </w:pPr>
+      <w:r>
+        <w:rPr>
+          <w:rFonts w:ascii="Arial" w:eastAsia="Gungsuh" w:hAnsi="Arial" w:cs="Arial"/>
+          <w:b/>
+          <w:sz w:val="32"/>
+          <w:szCs w:val="40"/>
+        </w:rPr>
+        <w:t xml:space="preserve">5.10 Recipiente de vidrio cuadrado con agua </w:t>
+      </w:r>
+    </w:p>
+    <w:p>
+      <w:pPr>
+        <w:rPr>
+          <w:rFonts w:ascii="Arial" w:eastAsia="Gungsuh" w:hAnsi="Arial" w:cs="Arial"/>
+          <w:b/>
+          <w:sz w:val="32"/>
+          <w:szCs w:val="40"/>
+        </w:rPr>
+      </w:pPr>
+    </w:p>
+    <w:p>
+      <w:pPr>
+        <w:pStyle w:val="Prrafodelista"/>
+        <w:numPr>
+          <w:ilvl w:val="0"/>
+          <w:numId w:val="5"/>
+        </w:numPr>
+        <w:jc w:val="both"/>
+        <w:rPr>
+          <w:rFonts w:ascii="Arial" w:eastAsia="Gungsuh" w:hAnsi="Arial" w:cs="Arial"/>
+          <w:sz w:val="32"/>
+          <w:szCs w:val="40"/>
+        </w:rPr>
+      </w:pPr>
+      <w:r>
+        <w:rPr>
+          <w:rFonts w:ascii="Arial" w:eastAsia="Gungsuh" w:hAnsi="Arial" w:cs="Arial"/>
+          <w:sz w:val="32"/>
+          <w:szCs w:val="40"/>
+        </w:rPr>
+        <w:t xml:space="preserve">Es un </w:t>
+      </w:r>
+      <w:r>
+        <w:rPr>
+          <w:rFonts w:ascii="Arial" w:eastAsia="Gungsuh" w:hAnsi="Arial" w:cs="Arial"/>
+          <w:sz w:val="32"/>
+          <w:szCs w:val="40"/>
+        </w:rPr>
+        <w:t xml:space="preserve">objeto para contener </w:t>
+      </w:r>
+      <w:r>
+        <w:rPr>
+          <w:rFonts w:ascii="Arial" w:eastAsia="Gungsuh" w:hAnsi="Arial" w:cs="Arial"/>
+          <w:sz w:val="32"/>
+          <w:szCs w:val="40"/>
+        </w:rPr>
+        <w:t xml:space="preserve"> o guardar algo, es todo receptáculo destinado a albergar en su interior hueco productos sólidos (o semisólidos, como polvos, gránulos), líquidos o gases, y usado en numerosos ámbitos de la vida cotidiana, el comercio y la industria.    </w:t>
+      </w:r>
+      <w:r>
+        <w:rPr>
+          <w:rFonts w:ascii="Arial" w:eastAsia="Gungsuh" w:hAnsi="Arial" w:cs="Arial"/>
+          <w:sz w:val="32"/>
+          <w:szCs w:val="40"/>
+        </w:rPr>
+        <w:t xml:space="preserve">   </w:t>
+      </w:r>
+      <w:r>
+        <w:rPr>
+          <w:rFonts w:ascii="Arial" w:eastAsia="Gungsuh" w:hAnsi="Arial" w:cs="Arial"/>
+          <w:sz w:val="32"/>
+          <w:szCs w:val="40"/>
+        </w:rPr>
+        <w:t xml:space="preserve">  </w:t>
+      </w:r>
+      <w:r>
+        <w:rPr>
+          <w:rFonts w:ascii="Arial" w:eastAsia="Gungsuh" w:hAnsi="Arial" w:cs="Arial"/>
+          <w:sz w:val="32"/>
+          <w:szCs w:val="40"/>
+        </w:rPr>
+        <w:t xml:space="preserve">  </w:t>
+      </w:r>
+      <w:r>
+        <w:rPr>
+          <w:rFonts w:ascii="Arial" w:eastAsia="Gungsuh" w:hAnsi="Arial" w:cs="Arial"/>
+          <w:sz w:val="32"/>
+          <w:szCs w:val="40"/>
+        </w:rPr>
+        <w:t xml:space="preserve">   </w:t>
+      </w:r>
+      <w:r>
+        <w:rPr>
+          <w:rFonts w:ascii="Arial" w:eastAsia="Gungsuh" w:hAnsi="Arial" w:cs="Arial"/>
+          <w:sz w:val="32"/>
+          <w:szCs w:val="40"/>
+        </w:rPr>
+        <w:t xml:space="preserve">   </w:t>
+      </w:r>
+    </w:p>
+    <w:p>
+      <w:pPr>
+        <w:pStyle w:val="Prrafodelista"/>
+        <w:jc w:val="both"/>
+        <w:rPr>
+          <w:rFonts w:ascii="Arial" w:eastAsia="Gungsuh" w:hAnsi="Arial" w:cs="Arial"/>
+          <w:b/>
+          <w:sz w:val="32"/>
+          <w:szCs w:val="40"/>
+        </w:rPr>
+      </w:pPr>
+    </w:p>
+    <w:p>
+      <w:pPr>
+        <w:pStyle w:val="Prrafodelista"/>
+        <w:jc w:val="both"/>
+        <w:rPr>
+          <w:rFonts w:ascii="Arial" w:eastAsia="Gungsuh" w:hAnsi="Arial" w:cs="Arial"/>
+          <w:b/>
+          <w:sz w:val="32"/>
+          <w:szCs w:val="40"/>
+        </w:rPr>
+      </w:pPr>
+    </w:p>
+    <w:p>
+      <w:pPr>
+        <w:pStyle w:val="Prrafodelista"/>
+        <w:jc w:val="both"/>
+        <w:rPr>
+          <w:rFonts w:ascii="Arial" w:eastAsia="Gungsuh" w:hAnsi="Arial" w:cs="Arial"/>
+          <w:b/>
+          <w:sz w:val="32"/>
+          <w:szCs w:val="40"/>
+        </w:rPr>
+      </w:pPr>
+      <w:r>
+        <w:rPr>
+          <w:rFonts w:ascii="Arial" w:eastAsia="Gungsuh" w:hAnsi="Arial" w:cs="Arial"/>
+          <w:b/>
+          <w:sz w:val="32"/>
+          <w:szCs w:val="40"/>
+        </w:rPr>
+        <w:t xml:space="preserve"> </w:t>
+      </w:r>
+      <w:r>
+        <w:rPr>
+          <w:rFonts w:ascii="Arial" w:eastAsia="Gungsuh" w:hAnsi="Arial" w:cs="Arial"/>
+          <w:b/>
+          <w:sz w:val="32"/>
+          <w:szCs w:val="40"/>
+        </w:rPr>
+        <w:t xml:space="preserve">  </w:t>
       </w:r>
       <w:bookmarkStart w:id="0" w:name="_GoBack"/>
       <w:bookmarkEnd w:id="0"/>
+    </w:p>
+    <w:p>
+      <w:pPr>
+        <w:jc w:val="both"/>
+        <w:rPr>
+          <w:rFonts w:ascii="Arial" w:eastAsia="Gungsuh" w:hAnsi="Arial" w:cs="Arial"/>
+          <w:sz w:val="32"/>
+          <w:szCs w:val="40"/>
+        </w:rPr>
+      </w:pPr>
+    </w:p>
+    <w:p>
+      <w:pPr>
+        <w:jc w:val="both"/>
+        <w:rPr>
+          <w:rFonts w:ascii="Arial" w:eastAsia="Gungsuh" w:hAnsi="Arial" w:cs="Arial"/>
+          <w:b/>
+          <w:sz w:val="32"/>
+          <w:szCs w:val="40"/>
+        </w:rPr>
+      </w:pPr>
+    </w:p>
+    <w:p>
+      <w:pPr>
+        <w:jc w:val="both"/>
+        <w:rPr>
+          <w:rFonts w:ascii="Arial" w:eastAsia="Gungsuh" w:hAnsi="Arial" w:cs="Arial"/>
+          <w:sz w:val="32"/>
+          <w:szCs w:val="40"/>
+        </w:rPr>
+      </w:pPr>
     </w:p>
     <w:p>
       <w:pPr>
@@ -6234,7 +6656,7 @@
 </file>
 
 <file path=customXml/itemProps1.xml><?xml version="1.0" encoding="utf-8"?>
-<ds:datastoreItem xmlns:ds="http://schemas.openxmlformats.org/officeDocument/2006/customXml" ds:itemID="{0C387977-ADCF-4DA4-8071-393D25F25627}">
+<ds:datastoreItem xmlns:ds="http://schemas.openxmlformats.org/officeDocument/2006/customXml" ds:itemID="{9B6E7C0A-6782-4A82-A03A-047888BFA2FF}">
   <ds:schemaRefs>
     <ds:schemaRef ds:uri="http://schemas.openxmlformats.org/officeDocument/2006/bibliography"/>
   </ds:schemaRefs>

</xml_diff>

<commit_message>
Iniciare mañana lo que falta en el informe
</commit_message>
<xml_diff>
--- a/Lineasequipotenciales.docx
+++ b/Lineasequipotenciales.docx
@@ -3988,6 +3988,15 @@
           <w:szCs w:val="40"/>
         </w:rPr>
         <w:t xml:space="preserve">  </w:t>
+      </w:r>
+      <w:r>
+        <w:rPr>
+          <w:rFonts w:ascii="Arial" w:eastAsia="Gungsuh" w:hAnsi="Arial" w:cs="Arial"/>
+          <w:b/>
+          <w:sz w:val="32"/>
+          <w:szCs w:val="40"/>
+        </w:rPr>
+        <w:t xml:space="preserve">    </w:t>
       </w:r>
       <w:bookmarkStart w:id="0" w:name="_GoBack"/>
       <w:bookmarkEnd w:id="0"/>
@@ -6656,7 +6665,7 @@
 </file>
 
 <file path=customXml/itemProps1.xml><?xml version="1.0" encoding="utf-8"?>
-<ds:datastoreItem xmlns:ds="http://schemas.openxmlformats.org/officeDocument/2006/customXml" ds:itemID="{9B6E7C0A-6782-4A82-A03A-047888BFA2FF}">
+<ds:datastoreItem xmlns:ds="http://schemas.openxmlformats.org/officeDocument/2006/customXml" ds:itemID="{3CD8648D-E435-4CFB-BECD-99EDCC496AFD}">
   <ds:schemaRefs>
     <ds:schemaRef ds:uri="http://schemas.openxmlformats.org/officeDocument/2006/bibliography"/>
   </ds:schemaRefs>

</xml_diff>

<commit_message>
Fotos anexadas en el marco teorico
</commit_message>
<xml_diff>
--- a/Lineasequipotenciales.docx
+++ b/Lineasequipotenciales.docx
@@ -197,7 +197,29 @@
           <w:szCs w:val="32"/>
           <w:lang w:val="en-US"/>
         </w:rPr>
-        <w:t>Wholphin Guillot Montes</w:t>
+        <w:t xml:space="preserve">Wholphin </w:t>
+      </w:r>
+      <w:proofErr w:type="spellStart"/>
+      <w:r>
+        <w:rPr>
+          <w:rFonts w:ascii="Arial" w:eastAsia="Gungsuh" w:hAnsi="Arial" w:cs="Arial"/>
+          <w:b/>
+          <w:sz w:val="32"/>
+          <w:szCs w:val="32"/>
+          <w:lang w:val="en-US"/>
+        </w:rPr>
+        <w:t>Guillot</w:t>
+      </w:r>
+      <w:proofErr w:type="spellEnd"/>
+      <w:r>
+        <w:rPr>
+          <w:rFonts w:ascii="Arial" w:eastAsia="Gungsuh" w:hAnsi="Arial" w:cs="Arial"/>
+          <w:b/>
+          <w:sz w:val="32"/>
+          <w:szCs w:val="32"/>
+          <w:lang w:val="en-US"/>
+        </w:rPr>
+        <w:t xml:space="preserve"> Montes</w:t>
       </w:r>
     </w:p>
     <w:p>
@@ -1380,7 +1402,23 @@
           <w:sz w:val="32"/>
           <w:szCs w:val="32"/>
         </w:rPr>
-        <w:t xml:space="preserve">os datos en concreto para tomar los distintos puntos que interceptan las líneas equipotenciales los cuales se midieron en 4 voltajes diferentes que son (5, 4, 3,2) con el objetivo primordial de taburlalo en un listado con las diferentes medidas en los respectivos ejes x,y.  </w:t>
+        <w:t xml:space="preserve">os datos en concreto para tomar los distintos puntos que interceptan las líneas equipotenciales los cuales se midieron en 4 voltajes diferentes que son (5, 4, 3,2) con el objetivo primordial de </w:t>
+      </w:r>
+      <w:r>
+        <w:rPr>
+          <w:rFonts w:ascii="Arial" w:eastAsia="Gungsuh" w:hAnsi="Arial" w:cs="Arial"/>
+          <w:sz w:val="32"/>
+          <w:szCs w:val="32"/>
+        </w:rPr>
+        <w:t>tabularlo</w:t>
+      </w:r>
+      <w:r>
+        <w:rPr>
+          <w:rFonts w:ascii="Arial" w:eastAsia="Gungsuh" w:hAnsi="Arial" w:cs="Arial"/>
+          <w:sz w:val="32"/>
+          <w:szCs w:val="32"/>
+        </w:rPr>
+        <w:t xml:space="preserve"> en un listado con las diferentes medidas en los respectivos ejes x,y.  </w:t>
       </w:r>
     </w:p>
     <w:p>
@@ -1489,7 +1527,25 @@
           <w:sz w:val="32"/>
           <w:szCs w:val="32"/>
         </w:rPr>
-        <w:t xml:space="preserve"> fortalecer y ampliar el conocimiento del estudiante sobre esta interesante temática podiendo tabular correctamente los datos </w:t>
+        <w:t xml:space="preserve"> fortalecer y ampliar el conocimiento del estudiante sobre esta interesante temática </w:t>
+      </w:r>
+      <w:proofErr w:type="spellStart"/>
+      <w:r>
+        <w:rPr>
+          <w:rFonts w:ascii="Arial" w:eastAsia="Gungsuh" w:hAnsi="Arial" w:cs="Arial"/>
+          <w:sz w:val="32"/>
+          <w:szCs w:val="32"/>
+        </w:rPr>
+        <w:t>podiendo</w:t>
+      </w:r>
+      <w:proofErr w:type="spellEnd"/>
+      <w:r>
+        <w:rPr>
+          <w:rFonts w:ascii="Arial" w:eastAsia="Gungsuh" w:hAnsi="Arial" w:cs="Arial"/>
+          <w:sz w:val="32"/>
+          <w:szCs w:val="32"/>
+        </w:rPr>
+        <w:t xml:space="preserve"> tabular correctamente los datos </w:t>
       </w:r>
       <w:r>
         <w:rPr>
@@ -1884,39 +1940,7 @@
           <w:sz w:val="32"/>
           <w:szCs w:val="32"/>
         </w:rPr>
-        <w:t xml:space="preserve"> y manipulación</w:t>
-      </w:r>
-      <w:r>
-        <w:rPr>
-          <w:rFonts w:ascii="Arial" w:eastAsia="Gungsuh" w:hAnsi="Arial" w:cs="Arial"/>
-          <w:sz w:val="32"/>
-          <w:szCs w:val="32"/>
-        </w:rPr>
-        <w:t xml:space="preserve"> </w:t>
-      </w:r>
-      <w:r>
-        <w:rPr>
-          <w:rFonts w:ascii="Arial" w:eastAsia="Gungsuh" w:hAnsi="Arial" w:cs="Arial"/>
-          <w:sz w:val="32"/>
-          <w:szCs w:val="32"/>
-        </w:rPr>
-        <w:t xml:space="preserve"> las diversas herramientas de medición eléctrica</w:t>
-      </w:r>
-      <w:r>
-        <w:rPr>
-          <w:rFonts w:ascii="Arial" w:eastAsia="Gungsuh" w:hAnsi="Arial" w:cs="Arial"/>
-          <w:sz w:val="32"/>
-          <w:szCs w:val="32"/>
-        </w:rPr>
-        <w:t>, aplicando</w:t>
-      </w:r>
-      <w:r>
-        <w:rPr>
-          <w:rFonts w:ascii="Arial" w:eastAsia="Gungsuh" w:hAnsi="Arial" w:cs="Arial"/>
-          <w:sz w:val="32"/>
-          <w:szCs w:val="32"/>
-        </w:rPr>
-        <w:t xml:space="preserve"> al uso de líneas equipotenciales analizando y tabulando los datos obtenidos </w:t>
+        <w:t xml:space="preserve"> y manipulación  las diversas herramientas de medición eléctrica, aplicando al uso de líneas equipotenciales analizando y tabulando los datos obtenidos </w:t>
       </w:r>
       <w:r>
         <w:rPr>
@@ -2018,15 +2042,7 @@
           <w:sz w:val="32"/>
           <w:szCs w:val="32"/>
         </w:rPr>
-        <w:t>Adquirir conocimientos básicos en la destreza y manejo del multímetro para reali</w:t>
-      </w:r>
-      <w:r>
-        <w:rPr>
-          <w:rFonts w:ascii="Arial" w:eastAsia="Gungsuh" w:hAnsi="Arial" w:cs="Arial"/>
-          <w:sz w:val="32"/>
-          <w:szCs w:val="32"/>
-        </w:rPr>
-        <w:t>zar  mediciones  tabulando correctamente los datos obtenidos y realizar así un buen grafico de líneas equipotenciales.</w:t>
+        <w:t>Adquirir conocimientos básicos en la destreza y manejo del multímetro para realizar  mediciones  tabulando correctamente los datos obtenidos y realizar así un buen grafico de líneas equipotenciales.</w:t>
       </w:r>
     </w:p>
     <w:p>
@@ -2062,15 +2078,7 @@
           <w:sz w:val="32"/>
           <w:szCs w:val="32"/>
         </w:rPr>
-        <w:t>Utilizar de manera adecuada la fuente de voltaje estableciendo con facilidad el voltaje deseado logrando el funcionamiento de cualquier artefacto</w:t>
-      </w:r>
-      <w:r>
-        <w:rPr>
-          <w:rFonts w:ascii="Arial" w:eastAsia="Gungsuh" w:hAnsi="Arial" w:cs="Arial"/>
-          <w:sz w:val="32"/>
-          <w:szCs w:val="32"/>
-        </w:rPr>
-        <w:t xml:space="preserve">. </w:t>
+        <w:t xml:space="preserve">Utilizar de manera adecuada la fuente de voltaje estableciendo con facilidad el voltaje deseado logrando el funcionamiento de cualquier artefacto. </w:t>
       </w:r>
     </w:p>
     <w:p>
@@ -2404,7 +2412,25 @@
           <w:sz w:val="32"/>
           <w:szCs w:val="40"/>
         </w:rPr>
-        <w:t>Es el lugar geométrico de los puntos de un campo escalar en los cuales el "potencial de campo" o valor numérico de la función que representa el campo, es constante. Las superficies equipotenciales pueden calcularse empleando la ecuación de Poisson.</w:t>
+        <w:t xml:space="preserve">Es el lugar geométrico de los puntos de un campo escalar en los cuales el "potencial de campo" o valor numérico de la función que representa el campo, es constante. Las superficies equipotenciales pueden calcularse empleando la ecuación de </w:t>
+      </w:r>
+      <w:proofErr w:type="spellStart"/>
+      <w:r>
+        <w:rPr>
+          <w:rFonts w:ascii="Arial" w:eastAsia="Gungsuh" w:hAnsi="Arial" w:cs="Arial"/>
+          <w:sz w:val="32"/>
+          <w:szCs w:val="40"/>
+        </w:rPr>
+        <w:t>Poisson</w:t>
+      </w:r>
+      <w:proofErr w:type="spellEnd"/>
+      <w:r>
+        <w:rPr>
+          <w:rFonts w:ascii="Arial" w:eastAsia="Gungsuh" w:hAnsi="Arial" w:cs="Arial"/>
+          <w:sz w:val="32"/>
+          <w:szCs w:val="40"/>
+        </w:rPr>
+        <w:t>.</w:t>
       </w:r>
       <w:r>
         <w:rPr>
@@ -2790,6 +2816,7 @@
           <w:szCs w:val="40"/>
         </w:rPr>
       </w:pPr>
+      <w:proofErr w:type="gramStart"/>
       <w:r>
         <w:rPr>
           <w:rFonts w:ascii="Arial" w:eastAsia="Gungsuh" w:hAnsi="Arial" w:cs="Arial"/>
@@ -2797,7 +2824,34 @@
           <w:szCs w:val="40"/>
         </w:rPr>
         <w:lastRenderedPageBreak/>
-        <w:t>de modo que el radio r determina el potencial. Por lo tanto las líneas equipotenciales son círculos y la superficie de una esfera centrada sobre la carga es una superficie equipotencial. Las líneas discontinua ilustran la escala del voltaje a iguales incrementos. Con incrementos lineales de r las líneas equipotenciales se van separando cada vez más.</w:t>
+        <w:t>de</w:t>
+      </w:r>
+      <w:proofErr w:type="gramEnd"/>
+      <w:r>
+        <w:rPr>
+          <w:rFonts w:ascii="Arial" w:eastAsia="Gungsuh" w:hAnsi="Arial" w:cs="Arial"/>
+          <w:sz w:val="32"/>
+          <w:szCs w:val="40"/>
+        </w:rPr>
+        <w:t xml:space="preserve"> modo que el radio r determina el potencial. Por lo tanto las líneas equipotenciales son círculos y la superficie de una esfera centrada sobre la carga es una superficie equipotencial. Las líneas </w:t>
+      </w:r>
+      <w:proofErr w:type="gramStart"/>
+      <w:r>
+        <w:rPr>
+          <w:rFonts w:ascii="Arial" w:eastAsia="Gungsuh" w:hAnsi="Arial" w:cs="Arial"/>
+          <w:sz w:val="32"/>
+          <w:szCs w:val="40"/>
+        </w:rPr>
+        <w:t>discontinua</w:t>
+      </w:r>
+      <w:proofErr w:type="gramEnd"/>
+      <w:r>
+        <w:rPr>
+          <w:rFonts w:ascii="Arial" w:eastAsia="Gungsuh" w:hAnsi="Arial" w:cs="Arial"/>
+          <w:sz w:val="32"/>
+          <w:szCs w:val="40"/>
+        </w:rPr>
+        <w:t xml:space="preserve"> ilustran la escala del voltaje a iguales incrementos. Con incrementos lineales de r las líneas equipotenciales se van separando cada vez más.</w:t>
       </w:r>
       <w:r>
         <w:rPr>
@@ -3584,6 +3638,77 @@
         </w:rPr>
         <w:t xml:space="preserve">Angulo de metal </w:t>
       </w:r>
+      <w:r>
+        <w:rPr>
+          <w:rFonts w:ascii="Arial" w:eastAsia="Gungsuh" w:hAnsi="Arial" w:cs="Arial"/>
+          <w:b/>
+          <w:sz w:val="32"/>
+          <w:szCs w:val="40"/>
+        </w:rPr>
+        <w:t xml:space="preserve"> </w:t>
+      </w:r>
+    </w:p>
+    <w:p>
+      <w:pPr>
+        <w:jc w:val="both"/>
+        <w:rPr>
+          <w:rFonts w:ascii="Arial" w:eastAsia="Gungsuh" w:hAnsi="Arial" w:cs="Arial"/>
+          <w:b/>
+          <w:sz w:val="32"/>
+          <w:szCs w:val="40"/>
+        </w:rPr>
+      </w:pPr>
+      <w:r>
+        <w:rPr>
+          <w:rFonts w:ascii="Arial" w:eastAsia="Gungsuh" w:hAnsi="Arial" w:cs="Arial"/>
+          <w:b/>
+          <w:noProof/>
+          <w:sz w:val="32"/>
+          <w:szCs w:val="40"/>
+          <w:lang w:eastAsia="es-CO"/>
+        </w:rPr>
+        <w:drawing>
+          <wp:inline distT="0" distB="0" distL="0" distR="0">
+            <wp:extent cx="5686425" cy="1143000"/>
+            <wp:effectExtent l="0" t="0" r="9525" b="0"/>
+            <wp:docPr id="3" name="Imagen 3"/>
+            <wp:cNvGraphicFramePr>
+              <a:graphicFrameLocks xmlns:a="http://schemas.openxmlformats.org/drawingml/2006/main" noChangeAspect="1"/>
+            </wp:cNvGraphicFramePr>
+            <a:graphic xmlns:a="http://schemas.openxmlformats.org/drawingml/2006/main">
+              <a:graphicData uri="http://schemas.openxmlformats.org/drawingml/2006/picture">
+                <pic:pic xmlns:pic="http://schemas.openxmlformats.org/drawingml/2006/picture">
+                  <pic:nvPicPr>
+                    <pic:cNvPr id="3" name="Captura.PNG"/>
+                    <pic:cNvPicPr/>
+                  </pic:nvPicPr>
+                  <pic:blipFill>
+                    <a:blip r:embed="rId14">
+                      <a:extLst>
+                        <a:ext uri="{28A0092B-C50C-407E-A947-70E740481C1C}">
+                          <a14:useLocalDpi xmlns:a14="http://schemas.microsoft.com/office/drawing/2010/main" val="0"/>
+                        </a:ext>
+                      </a:extLst>
+                    </a:blip>
+                    <a:stretch>
+                      <a:fillRect/>
+                    </a:stretch>
+                  </pic:blipFill>
+                  <pic:spPr>
+                    <a:xfrm>
+                      <a:off x="0" y="0"/>
+                      <a:ext cx="5686425" cy="1143000"/>
+                    </a:xfrm>
+                    <a:prstGeom prst="rect">
+                      <a:avLst/>
+                    </a:prstGeom>
+                  </pic:spPr>
+                </pic:pic>
+              </a:graphicData>
+            </a:graphic>
+          </wp:inline>
+        </w:drawing>
+      </w:r>
     </w:p>
     <w:p>
       <w:pPr>
@@ -3740,7 +3865,7 @@
         </w:rPr>
         <w:drawing>
           <wp:inline distT="0" distB="0" distL="0" distR="0" wp14:anchorId="72DE9E1D">
-            <wp:extent cx="3981450" cy="2809875"/>
+            <wp:extent cx="3981450" cy="1419225"/>
             <wp:effectExtent l="0" t="0" r="0" b="9525"/>
             <wp:docPr id="11" name="Imagen 11"/>
             <wp:cNvGraphicFramePr>
@@ -3756,7 +3881,7 @@
                     </pic:cNvPicPr>
                   </pic:nvPicPr>
                   <pic:blipFill>
-                    <a:blip r:embed="rId14">
+                    <a:blip r:embed="rId15">
                       <a:extLst>
                         <a:ext uri="{28A0092B-C50C-407E-A947-70E740481C1C}">
                           <a14:useLocalDpi xmlns:a14="http://schemas.microsoft.com/office/drawing/2010/main" val="0"/>
@@ -3771,7 +3896,7 @@
                   <pic:spPr bwMode="auto">
                     <a:xfrm>
                       <a:off x="0" y="0"/>
-                      <a:ext cx="3981450" cy="2809875"/>
+                      <a:ext cx="3981450" cy="1419225"/>
                     </a:xfrm>
                     <a:prstGeom prst="rect">
                       <a:avLst/>
@@ -3859,6 +3984,79 @@
     </w:p>
     <w:p>
       <w:pPr>
+        <w:rPr>
+          <w:rFonts w:ascii="Arial" w:eastAsia="Gungsuh" w:hAnsi="Arial" w:cs="Arial"/>
+          <w:b/>
+          <w:sz w:val="32"/>
+          <w:szCs w:val="40"/>
+        </w:rPr>
+      </w:pPr>
+      <w:bookmarkStart w:id="0" w:name="_GoBack"/>
+      <w:r>
+        <w:rPr>
+          <w:rFonts w:ascii="Arial" w:eastAsia="Gungsuh" w:hAnsi="Arial" w:cs="Arial"/>
+          <w:b/>
+          <w:noProof/>
+          <w:sz w:val="32"/>
+          <w:szCs w:val="40"/>
+          <w:lang w:eastAsia="es-CO"/>
+        </w:rPr>
+        <w:drawing>
+          <wp:inline distT="0" distB="0" distL="0" distR="0">
+            <wp:extent cx="5612130" cy="4190365"/>
+            <wp:effectExtent l="0" t="0" r="7620" b="635"/>
+            <wp:docPr id="12" name="Imagen 12"/>
+            <wp:cNvGraphicFramePr>
+              <a:graphicFrameLocks xmlns:a="http://schemas.openxmlformats.org/drawingml/2006/main" noChangeAspect="1"/>
+            </wp:cNvGraphicFramePr>
+            <a:graphic xmlns:a="http://schemas.openxmlformats.org/drawingml/2006/main">
+              <a:graphicData uri="http://schemas.openxmlformats.org/drawingml/2006/picture">
+                <pic:pic xmlns:pic="http://schemas.openxmlformats.org/drawingml/2006/picture">
+                  <pic:nvPicPr>
+                    <pic:cNvPr id="12" name="Capturacuadrado.PNG"/>
+                    <pic:cNvPicPr/>
+                  </pic:nvPicPr>
+                  <pic:blipFill>
+                    <a:blip r:embed="rId16">
+                      <a:extLst>
+                        <a:ext uri="{28A0092B-C50C-407E-A947-70E740481C1C}">
+                          <a14:useLocalDpi xmlns:a14="http://schemas.microsoft.com/office/drawing/2010/main" val="0"/>
+                        </a:ext>
+                      </a:extLst>
+                    </a:blip>
+                    <a:stretch>
+                      <a:fillRect/>
+                    </a:stretch>
+                  </pic:blipFill>
+                  <pic:spPr>
+                    <a:xfrm>
+                      <a:off x="0" y="0"/>
+                      <a:ext cx="5612130" cy="4190365"/>
+                    </a:xfrm>
+                    <a:prstGeom prst="rect">
+                      <a:avLst/>
+                    </a:prstGeom>
+                  </pic:spPr>
+                </pic:pic>
+              </a:graphicData>
+            </a:graphic>
+          </wp:inline>
+        </w:drawing>
+      </w:r>
+      <w:bookmarkEnd w:id="0"/>
+    </w:p>
+    <w:p>
+      <w:pPr>
+        <w:rPr>
+          <w:rFonts w:ascii="Arial" w:eastAsia="Gungsuh" w:hAnsi="Arial" w:cs="Arial"/>
+          <w:b/>
+          <w:sz w:val="32"/>
+          <w:szCs w:val="40"/>
+        </w:rPr>
+      </w:pPr>
+    </w:p>
+    <w:p>
+      <w:pPr>
         <w:pStyle w:val="Prrafodelista"/>
         <w:numPr>
           <w:ilvl w:val="0"/>
@@ -3998,8 +4196,6 @@
         </w:rPr>
         <w:t xml:space="preserve">    </w:t>
       </w:r>
-      <w:bookmarkStart w:id="0" w:name="_GoBack"/>
-      <w:bookmarkEnd w:id="0"/>
     </w:p>
     <w:p>
       <w:pPr>
@@ -6665,7 +6861,7 @@
 </file>
 
 <file path=customXml/itemProps1.xml><?xml version="1.0" encoding="utf-8"?>
-<ds:datastoreItem xmlns:ds="http://schemas.openxmlformats.org/officeDocument/2006/customXml" ds:itemID="{3CD8648D-E435-4CFB-BECD-99EDCC496AFD}">
+<ds:datastoreItem xmlns:ds="http://schemas.openxmlformats.org/officeDocument/2006/customXml" ds:itemID="{DDAB18BF-C530-4097-A10B-33EBF4A4159E}">
   <ds:schemaRefs>
     <ds:schemaRef ds:uri="http://schemas.openxmlformats.org/officeDocument/2006/bibliography"/>
   </ds:schemaRefs>

</xml_diff>

<commit_message>
Conclusiones terminadas ( falta montaje,procedimiento y discusiones)
</commit_message>
<xml_diff>
--- a/Lineasequipotenciales.docx
+++ b/Lineasequipotenciales.docx
@@ -4139,354 +4139,942 @@
         </w:rPr>
         <w:t xml:space="preserve">   </w:t>
       </w:r>
+    </w:p>
+    <w:p>
+      <w:pPr>
+        <w:pStyle w:val="Prrafodelista"/>
+        <w:jc w:val="both"/>
+        <w:rPr>
+          <w:rFonts w:ascii="Arial" w:eastAsia="Gungsuh" w:hAnsi="Arial" w:cs="Arial"/>
+          <w:b/>
+          <w:sz w:val="32"/>
+          <w:szCs w:val="40"/>
+        </w:rPr>
+      </w:pPr>
+    </w:p>
+    <w:p>
+      <w:pPr>
+        <w:pStyle w:val="Prrafodelista"/>
+        <w:numPr>
+          <w:ilvl w:val="0"/>
+          <w:numId w:val="6"/>
+        </w:numPr>
+        <w:jc w:val="center"/>
+        <w:rPr>
+          <w:rFonts w:ascii="Arial" w:eastAsia="Gungsuh" w:hAnsi="Arial" w:cs="Arial"/>
+          <w:b/>
+          <w:sz w:val="40"/>
+          <w:szCs w:val="40"/>
+        </w:rPr>
+      </w:pPr>
+      <w:r>
+        <w:rPr>
+          <w:rFonts w:ascii="Arial" w:eastAsia="Gungsuh" w:hAnsi="Arial" w:cs="Arial"/>
+          <w:b/>
+          <w:sz w:val="40"/>
+          <w:szCs w:val="40"/>
+        </w:rPr>
+        <w:lastRenderedPageBreak/>
+        <w:t xml:space="preserve"> Montaje </w:t>
+      </w:r>
+    </w:p>
+    <w:p>
+      <w:pPr>
+        <w:pStyle w:val="Prrafodelista"/>
+        <w:jc w:val="both"/>
+        <w:rPr>
+          <w:rFonts w:ascii="Arial" w:eastAsia="Gungsuh" w:hAnsi="Arial" w:cs="Arial"/>
+          <w:b/>
+          <w:sz w:val="32"/>
+          <w:szCs w:val="40"/>
+        </w:rPr>
+      </w:pPr>
+      <w:r>
+        <w:rPr>
+          <w:rFonts w:ascii="Arial" w:eastAsia="Gungsuh" w:hAnsi="Arial" w:cs="Arial"/>
+          <w:b/>
+          <w:sz w:val="32"/>
+          <w:szCs w:val="40"/>
+        </w:rPr>
+        <w:t xml:space="preserve"> </w:t>
+      </w:r>
+      <w:r>
+        <w:rPr>
+          <w:rFonts w:ascii="Arial" w:eastAsia="Gungsuh" w:hAnsi="Arial" w:cs="Arial"/>
+          <w:b/>
+          <w:sz w:val="32"/>
+          <w:szCs w:val="40"/>
+        </w:rPr>
+        <w:t xml:space="preserve">  </w:t>
+      </w:r>
+      <w:r>
+        <w:rPr>
+          <w:rFonts w:ascii="Arial" w:eastAsia="Gungsuh" w:hAnsi="Arial" w:cs="Arial"/>
+          <w:b/>
+          <w:sz w:val="32"/>
+          <w:szCs w:val="40"/>
+        </w:rPr>
+        <w:t xml:space="preserve">    </w:t>
+      </w:r>
+    </w:p>
+    <w:p>
+      <w:pPr>
+        <w:jc w:val="both"/>
+        <w:rPr>
+          <w:rFonts w:ascii="Arial" w:eastAsia="Gungsuh" w:hAnsi="Arial" w:cs="Arial"/>
+          <w:sz w:val="32"/>
+          <w:szCs w:val="40"/>
+        </w:rPr>
+      </w:pPr>
+    </w:p>
+    <w:p>
+      <w:pPr>
+        <w:jc w:val="both"/>
+        <w:rPr>
+          <w:rFonts w:ascii="Arial" w:eastAsia="Gungsuh" w:hAnsi="Arial" w:cs="Arial"/>
+          <w:b/>
+          <w:sz w:val="32"/>
+          <w:szCs w:val="40"/>
+        </w:rPr>
+      </w:pPr>
+    </w:p>
+    <w:p>
+      <w:pPr>
+        <w:jc w:val="both"/>
+        <w:rPr>
+          <w:rFonts w:ascii="Arial" w:eastAsia="Gungsuh" w:hAnsi="Arial" w:cs="Arial"/>
+          <w:sz w:val="32"/>
+          <w:szCs w:val="40"/>
+        </w:rPr>
+      </w:pPr>
+    </w:p>
+    <w:p>
+      <w:pPr>
+        <w:pStyle w:val="Prrafodelista"/>
+        <w:rPr>
+          <w:rFonts w:ascii="Arial" w:eastAsia="Gungsuh" w:hAnsi="Arial" w:cs="Arial"/>
+          <w:b/>
+          <w:sz w:val="32"/>
+          <w:szCs w:val="40"/>
+        </w:rPr>
+      </w:pPr>
+    </w:p>
+    <w:p>
+      <w:pPr>
+        <w:pStyle w:val="Prrafodelista"/>
+        <w:rPr>
+          <w:rFonts w:ascii="Arial" w:eastAsia="Gungsuh" w:hAnsi="Arial" w:cs="Arial"/>
+          <w:b/>
+          <w:sz w:val="32"/>
+          <w:szCs w:val="40"/>
+        </w:rPr>
+      </w:pPr>
+    </w:p>
+    <w:p>
+      <w:pPr>
+        <w:jc w:val="both"/>
+        <w:rPr>
+          <w:rFonts w:ascii="Arial" w:eastAsia="Gungsuh" w:hAnsi="Arial" w:cs="Arial"/>
+          <w:b/>
+          <w:sz w:val="32"/>
+          <w:szCs w:val="40"/>
+        </w:rPr>
+      </w:pPr>
+    </w:p>
+    <w:p>
+      <w:pPr>
+        <w:jc w:val="both"/>
+        <w:rPr>
+          <w:rFonts w:ascii="Arial" w:eastAsia="Gungsuh" w:hAnsi="Arial" w:cs="Arial"/>
+          <w:b/>
+          <w:sz w:val="32"/>
+          <w:szCs w:val="40"/>
+        </w:rPr>
+      </w:pPr>
+    </w:p>
+    <w:p>
+      <w:pPr>
+        <w:pStyle w:val="Prrafodelista"/>
+        <w:jc w:val="both"/>
+        <w:rPr>
+          <w:rFonts w:ascii="Arial" w:eastAsia="Gungsuh" w:hAnsi="Arial" w:cs="Arial"/>
+          <w:sz w:val="32"/>
+          <w:szCs w:val="40"/>
+        </w:rPr>
+      </w:pPr>
+    </w:p>
+    <w:p>
+      <w:pPr>
+        <w:rPr>
+          <w:rFonts w:ascii="Arial" w:eastAsia="Gungsuh" w:hAnsi="Arial" w:cs="Arial"/>
+          <w:b/>
+          <w:sz w:val="40"/>
+          <w:szCs w:val="40"/>
+        </w:rPr>
+      </w:pPr>
+    </w:p>
+    <w:p>
+      <w:pPr>
+        <w:jc w:val="both"/>
+        <w:rPr>
+          <w:rFonts w:ascii="Arial" w:eastAsia="Gungsuh" w:hAnsi="Arial" w:cs="Arial"/>
+          <w:b/>
+          <w:sz w:val="32"/>
+          <w:szCs w:val="32"/>
+        </w:rPr>
+      </w:pPr>
+    </w:p>
+    <w:p>
+      <w:pPr>
+        <w:rPr>
+          <w:rFonts w:ascii="Arial" w:eastAsia="Gungsuh" w:hAnsi="Arial" w:cs="Arial"/>
+          <w:sz w:val="32"/>
+          <w:szCs w:val="32"/>
+        </w:rPr>
+      </w:pPr>
+    </w:p>
+    <w:p>
+      <w:pPr>
+        <w:jc w:val="both"/>
+        <w:rPr>
+          <w:rFonts w:ascii="Arial" w:eastAsia="Gungsuh" w:hAnsi="Arial" w:cs="Arial"/>
+          <w:sz w:val="32"/>
+          <w:szCs w:val="32"/>
+        </w:rPr>
+      </w:pPr>
+    </w:p>
+    <w:p>
+      <w:pPr>
+        <w:jc w:val="center"/>
+        <w:rPr>
+          <w:rFonts w:ascii="Arial" w:eastAsia="Gungsuh" w:hAnsi="Arial" w:cs="Arial"/>
+          <w:b/>
+          <w:sz w:val="40"/>
+          <w:szCs w:val="40"/>
+        </w:rPr>
+      </w:pPr>
+    </w:p>
+    <w:p>
+      <w:pPr>
+        <w:rPr>
+          <w:rFonts w:ascii="Arial" w:eastAsia="Gungsuh" w:hAnsi="Arial" w:cs="Arial"/>
+          <w:b/>
+          <w:sz w:val="40"/>
+          <w:szCs w:val="40"/>
+        </w:rPr>
+      </w:pPr>
+    </w:p>
+    <w:p>
+      <w:pPr>
+        <w:rPr>
+          <w:rFonts w:ascii="Arial" w:eastAsia="Gungsuh" w:hAnsi="Arial" w:cs="Arial"/>
+          <w:b/>
+          <w:sz w:val="40"/>
+          <w:szCs w:val="32"/>
+        </w:rPr>
+      </w:pPr>
+    </w:p>
+    <w:p>
+      <w:pPr>
+        <w:rPr>
+          <w:rFonts w:ascii="Arial" w:eastAsia="Gungsuh" w:hAnsi="Arial" w:cs="Arial"/>
+          <w:b/>
+          <w:sz w:val="40"/>
+          <w:szCs w:val="32"/>
+        </w:rPr>
+      </w:pPr>
+      <w:r>
+        <w:rPr>
+          <w:rFonts w:ascii="Arial" w:eastAsia="Gungsuh" w:hAnsi="Arial" w:cs="Arial"/>
+          <w:b/>
+          <w:sz w:val="40"/>
+          <w:szCs w:val="32"/>
+        </w:rPr>
+        <w:t xml:space="preserve"> </w:t>
+      </w:r>
+    </w:p>
+    <w:p>
+      <w:pPr>
+        <w:rPr>
+          <w:rFonts w:ascii="Arial" w:eastAsia="Gungsuh" w:hAnsi="Arial" w:cs="Arial"/>
+          <w:b/>
+          <w:sz w:val="40"/>
+          <w:szCs w:val="32"/>
+        </w:rPr>
+      </w:pPr>
+    </w:p>
+    <w:p>
+      <w:pPr>
+        <w:rPr>
+          <w:rFonts w:ascii="Arial" w:eastAsia="Gungsuh" w:hAnsi="Arial" w:cs="Arial"/>
+          <w:b/>
+          <w:sz w:val="40"/>
+          <w:szCs w:val="32"/>
+        </w:rPr>
+      </w:pPr>
+    </w:p>
+    <w:p>
+      <w:pPr>
+        <w:jc w:val="both"/>
+        <w:rPr>
+          <w:rFonts w:ascii="Arial" w:eastAsia="Gungsuh" w:hAnsi="Arial" w:cs="Arial"/>
+          <w:sz w:val="32"/>
+          <w:szCs w:val="32"/>
+        </w:rPr>
+      </w:pPr>
+      <w:r>
+        <w:rPr>
+          <w:rFonts w:ascii="Arial" w:eastAsia="Gungsuh" w:hAnsi="Arial" w:cs="Arial"/>
+          <w:sz w:val="32"/>
+          <w:szCs w:val="32"/>
+        </w:rPr>
+        <w:t>.</w:t>
+      </w:r>
+    </w:p>
+    <w:p>
+      <w:pPr>
+        <w:jc w:val="both"/>
+        <w:rPr>
+          <w:rFonts w:ascii="Arial" w:eastAsia="Gungsuh" w:hAnsi="Arial" w:cs="Arial"/>
+          <w:sz w:val="32"/>
+          <w:szCs w:val="32"/>
+        </w:rPr>
+      </w:pPr>
+    </w:p>
+    <w:p>
+      <w:pPr>
+        <w:pStyle w:val="Prrafodelista"/>
+        <w:numPr>
+          <w:ilvl w:val="0"/>
+          <w:numId w:val="6"/>
+        </w:numPr>
+        <w:jc w:val="center"/>
+        <w:rPr>
+          <w:rFonts w:ascii="Arial" w:eastAsia="Gungsuh" w:hAnsi="Arial" w:cs="Arial"/>
+          <w:sz w:val="32"/>
+          <w:szCs w:val="32"/>
+        </w:rPr>
+      </w:pPr>
+      <w:r>
+        <w:rPr>
+          <w:rFonts w:ascii="Arial" w:eastAsia="Gungsuh" w:hAnsi="Arial" w:cs="Arial"/>
+          <w:b/>
+          <w:sz w:val="40"/>
+          <w:szCs w:val="32"/>
+        </w:rPr>
+        <w:lastRenderedPageBreak/>
+        <w:t xml:space="preserve"> Procedimiento</w:t>
+      </w:r>
+    </w:p>
+    <w:p>
+      <w:pPr>
+        <w:jc w:val="both"/>
+        <w:rPr>
+          <w:rFonts w:ascii="Arial" w:eastAsia="Gungsuh" w:hAnsi="Arial" w:cs="Arial"/>
+          <w:sz w:val="32"/>
+          <w:szCs w:val="32"/>
+        </w:rPr>
+      </w:pPr>
+    </w:p>
+    <w:p>
+      <w:pPr>
+        <w:pStyle w:val="Prrafodelista"/>
+        <w:jc w:val="both"/>
+        <w:rPr>
+          <w:rFonts w:ascii="Arial" w:eastAsia="Gungsuh" w:hAnsi="Arial" w:cs="Arial"/>
+          <w:b/>
+          <w:sz w:val="40"/>
+          <w:szCs w:val="40"/>
+        </w:rPr>
+      </w:pPr>
+    </w:p>
+    <w:p>
+      <w:pPr>
+        <w:pStyle w:val="Prrafodelista"/>
+        <w:jc w:val="both"/>
+        <w:rPr>
+          <w:rFonts w:ascii="Arial" w:eastAsia="Gungsuh" w:hAnsi="Arial" w:cs="Arial"/>
+          <w:b/>
+          <w:sz w:val="40"/>
+          <w:szCs w:val="40"/>
+        </w:rPr>
+      </w:pPr>
+    </w:p>
+    <w:p>
+      <w:pPr>
+        <w:jc w:val="both"/>
+        <w:rPr>
+          <w:rFonts w:ascii="Arial" w:eastAsia="Gungsuh" w:hAnsi="Arial" w:cs="Arial"/>
+          <w:b/>
+          <w:sz w:val="40"/>
+          <w:szCs w:val="40"/>
+        </w:rPr>
+      </w:pPr>
+    </w:p>
+    <w:p>
+      <w:pPr>
+        <w:pStyle w:val="Prrafodelista"/>
+        <w:rPr>
+          <w:rFonts w:ascii="Arial" w:hAnsi="Arial" w:cs="Arial"/>
+          <w:b/>
+          <w:sz w:val="40"/>
+          <w:szCs w:val="40"/>
+        </w:rPr>
+      </w:pPr>
+    </w:p>
+    <w:p>
+      <w:pPr>
+        <w:pStyle w:val="Prrafodelista"/>
+        <w:rPr>
+          <w:rFonts w:ascii="Arial" w:hAnsi="Arial" w:cs="Arial"/>
+          <w:b/>
+          <w:sz w:val="40"/>
+          <w:szCs w:val="40"/>
+        </w:rPr>
+      </w:pPr>
+    </w:p>
+    <w:p>
+      <w:pPr>
+        <w:pStyle w:val="Prrafodelista"/>
+        <w:rPr>
+          <w:rFonts w:ascii="Arial" w:hAnsi="Arial" w:cs="Arial"/>
+          <w:b/>
+          <w:sz w:val="40"/>
+          <w:szCs w:val="40"/>
+        </w:rPr>
+      </w:pPr>
+    </w:p>
+    <w:p>
+      <w:pPr>
+        <w:pStyle w:val="Prrafodelista"/>
+        <w:rPr>
+          <w:rFonts w:ascii="Arial" w:hAnsi="Arial" w:cs="Arial"/>
+          <w:b/>
+          <w:sz w:val="40"/>
+          <w:szCs w:val="40"/>
+        </w:rPr>
+      </w:pPr>
+    </w:p>
+    <w:p>
+      <w:pPr>
+        <w:pStyle w:val="Prrafodelista"/>
+        <w:rPr>
+          <w:rFonts w:ascii="Arial" w:hAnsi="Arial" w:cs="Arial"/>
+          <w:b/>
+          <w:sz w:val="40"/>
+          <w:szCs w:val="40"/>
+        </w:rPr>
+      </w:pPr>
+    </w:p>
+    <w:p>
+      <w:pPr>
+        <w:pStyle w:val="Prrafodelista"/>
+        <w:rPr>
+          <w:rFonts w:ascii="Arial" w:hAnsi="Arial" w:cs="Arial"/>
+          <w:b/>
+          <w:sz w:val="40"/>
+          <w:szCs w:val="40"/>
+        </w:rPr>
+      </w:pPr>
+    </w:p>
+    <w:p>
+      <w:pPr>
+        <w:pStyle w:val="Prrafodelista"/>
+        <w:rPr>
+          <w:rFonts w:ascii="Arial" w:hAnsi="Arial" w:cs="Arial"/>
+          <w:b/>
+          <w:sz w:val="40"/>
+          <w:szCs w:val="40"/>
+        </w:rPr>
+      </w:pPr>
+    </w:p>
+    <w:p>
+      <w:pPr>
+        <w:pStyle w:val="Prrafodelista"/>
+        <w:rPr>
+          <w:rFonts w:ascii="Arial" w:hAnsi="Arial" w:cs="Arial"/>
+          <w:b/>
+          <w:sz w:val="40"/>
+          <w:szCs w:val="40"/>
+        </w:rPr>
+      </w:pPr>
+    </w:p>
+    <w:p>
+      <w:pPr>
+        <w:pStyle w:val="Prrafodelista"/>
+        <w:rPr>
+          <w:rFonts w:ascii="Arial" w:hAnsi="Arial" w:cs="Arial"/>
+          <w:b/>
+          <w:sz w:val="40"/>
+          <w:szCs w:val="40"/>
+        </w:rPr>
+      </w:pPr>
+    </w:p>
+    <w:p>
+      <w:pPr>
+        <w:pStyle w:val="Prrafodelista"/>
+        <w:rPr>
+          <w:rFonts w:ascii="Arial" w:hAnsi="Arial" w:cs="Arial"/>
+          <w:b/>
+          <w:sz w:val="40"/>
+          <w:szCs w:val="40"/>
+        </w:rPr>
+      </w:pPr>
+    </w:p>
+    <w:p>
+      <w:pPr>
+        <w:pStyle w:val="Prrafodelista"/>
+        <w:rPr>
+          <w:rFonts w:ascii="Arial" w:hAnsi="Arial" w:cs="Arial"/>
+          <w:b/>
+          <w:sz w:val="40"/>
+          <w:szCs w:val="40"/>
+        </w:rPr>
+      </w:pPr>
+    </w:p>
+    <w:p>
+      <w:pPr>
+        <w:pStyle w:val="Prrafodelista"/>
+        <w:rPr>
+          <w:rFonts w:ascii="Arial" w:hAnsi="Arial" w:cs="Arial"/>
+          <w:b/>
+          <w:sz w:val="40"/>
+          <w:szCs w:val="40"/>
+        </w:rPr>
+      </w:pPr>
+    </w:p>
+    <w:p>
+      <w:pPr>
+        <w:pStyle w:val="Prrafodelista"/>
+        <w:rPr>
+          <w:rFonts w:ascii="Arial" w:hAnsi="Arial" w:cs="Arial"/>
+          <w:b/>
+          <w:sz w:val="40"/>
+          <w:szCs w:val="40"/>
+        </w:rPr>
+      </w:pPr>
+    </w:p>
+    <w:p>
+      <w:pPr>
+        <w:pStyle w:val="Prrafodelista"/>
+        <w:rPr>
+          <w:rFonts w:ascii="Arial" w:hAnsi="Arial" w:cs="Arial"/>
+          <w:b/>
+          <w:sz w:val="40"/>
+          <w:szCs w:val="40"/>
+        </w:rPr>
+      </w:pPr>
+    </w:p>
+    <w:p>
+      <w:pPr>
+        <w:pStyle w:val="Prrafodelista"/>
+        <w:rPr>
+          <w:rFonts w:ascii="Arial" w:hAnsi="Arial" w:cs="Arial"/>
+          <w:b/>
+          <w:sz w:val="40"/>
+          <w:szCs w:val="40"/>
+        </w:rPr>
+      </w:pPr>
+    </w:p>
+    <w:p>
+      <w:pPr>
+        <w:pStyle w:val="Prrafodelista"/>
+        <w:rPr>
+          <w:rFonts w:ascii="Arial" w:hAnsi="Arial" w:cs="Arial"/>
+          <w:b/>
+          <w:sz w:val="40"/>
+          <w:szCs w:val="40"/>
+        </w:rPr>
+      </w:pPr>
+    </w:p>
+    <w:p>
+      <w:pPr>
+        <w:pStyle w:val="Prrafodelista"/>
+        <w:rPr>
+          <w:rFonts w:ascii="Arial" w:hAnsi="Arial" w:cs="Arial"/>
+          <w:b/>
+          <w:sz w:val="40"/>
+          <w:szCs w:val="40"/>
+        </w:rPr>
+      </w:pPr>
+    </w:p>
+    <w:p>
+      <w:pPr>
+        <w:pStyle w:val="Prrafodelista"/>
+        <w:rPr>
+          <w:rFonts w:ascii="Arial" w:hAnsi="Arial" w:cs="Arial"/>
+          <w:b/>
+          <w:sz w:val="40"/>
+          <w:szCs w:val="40"/>
+        </w:rPr>
+      </w:pPr>
+    </w:p>
+    <w:p>
+      <w:pPr>
+        <w:pStyle w:val="Prrafodelista"/>
+        <w:rPr>
+          <w:rFonts w:ascii="Arial" w:hAnsi="Arial" w:cs="Arial"/>
+          <w:b/>
+          <w:sz w:val="40"/>
+          <w:szCs w:val="40"/>
+        </w:rPr>
+      </w:pPr>
+    </w:p>
+    <w:p>
+      <w:pPr>
+        <w:pStyle w:val="Prrafodelista"/>
+        <w:rPr>
+          <w:rFonts w:ascii="Arial" w:hAnsi="Arial" w:cs="Arial"/>
+          <w:b/>
+          <w:sz w:val="40"/>
+          <w:szCs w:val="40"/>
+        </w:rPr>
+      </w:pPr>
+    </w:p>
+    <w:p>
+      <w:pPr>
+        <w:pStyle w:val="Prrafodelista"/>
+        <w:numPr>
+          <w:ilvl w:val="0"/>
+          <w:numId w:val="6"/>
+        </w:numPr>
+        <w:jc w:val="center"/>
+        <w:rPr>
+          <w:rFonts w:ascii="Arial" w:hAnsi="Arial" w:cs="Arial"/>
+          <w:b/>
+          <w:sz w:val="40"/>
+          <w:szCs w:val="40"/>
+        </w:rPr>
+      </w:pPr>
+      <w:r>
+        <w:rPr>
+          <w:rFonts w:ascii="Arial" w:hAnsi="Arial" w:cs="Arial"/>
+          <w:b/>
+          <w:sz w:val="40"/>
+          <w:szCs w:val="40"/>
+        </w:rPr>
+        <w:lastRenderedPageBreak/>
+        <w:t xml:space="preserve"> Discusiones </w:t>
+      </w:r>
+    </w:p>
+    <w:p>
+      <w:pPr>
+        <w:jc w:val="center"/>
+        <w:rPr>
+          <w:rFonts w:ascii="Arial" w:hAnsi="Arial" w:cs="Arial"/>
+          <w:b/>
+          <w:sz w:val="40"/>
+          <w:szCs w:val="40"/>
+        </w:rPr>
+      </w:pPr>
+    </w:p>
+    <w:p>
+      <w:pPr>
+        <w:jc w:val="center"/>
+        <w:rPr>
+          <w:rFonts w:ascii="Arial" w:hAnsi="Arial" w:cs="Arial"/>
+          <w:b/>
+          <w:sz w:val="40"/>
+          <w:szCs w:val="40"/>
+        </w:rPr>
+      </w:pPr>
+    </w:p>
+    <w:p>
+      <w:pPr>
+        <w:jc w:val="center"/>
+        <w:rPr>
+          <w:rFonts w:ascii="Arial" w:hAnsi="Arial" w:cs="Arial"/>
+          <w:b/>
+          <w:sz w:val="40"/>
+          <w:szCs w:val="40"/>
+        </w:rPr>
+      </w:pPr>
+    </w:p>
+    <w:p>
+      <w:pPr>
+        <w:jc w:val="center"/>
+        <w:rPr>
+          <w:rFonts w:ascii="Arial" w:hAnsi="Arial" w:cs="Arial"/>
+          <w:b/>
+          <w:sz w:val="40"/>
+          <w:szCs w:val="40"/>
+        </w:rPr>
+      </w:pPr>
+    </w:p>
+    <w:p>
+      <w:pPr>
+        <w:jc w:val="center"/>
+        <w:rPr>
+          <w:rFonts w:ascii="Arial" w:hAnsi="Arial" w:cs="Arial"/>
+          <w:b/>
+          <w:sz w:val="40"/>
+          <w:szCs w:val="40"/>
+        </w:rPr>
+      </w:pPr>
+    </w:p>
+    <w:p>
+      <w:pPr>
+        <w:jc w:val="center"/>
+        <w:rPr>
+          <w:rFonts w:ascii="Arial" w:hAnsi="Arial" w:cs="Arial"/>
+          <w:b/>
+          <w:sz w:val="40"/>
+          <w:szCs w:val="40"/>
+        </w:rPr>
+      </w:pPr>
+    </w:p>
+    <w:p>
+      <w:pPr>
+        <w:jc w:val="center"/>
+        <w:rPr>
+          <w:rFonts w:ascii="Arial" w:hAnsi="Arial" w:cs="Arial"/>
+          <w:b/>
+          <w:sz w:val="40"/>
+          <w:szCs w:val="40"/>
+        </w:rPr>
+      </w:pPr>
+    </w:p>
+    <w:p>
+      <w:pPr>
+        <w:jc w:val="center"/>
+        <w:rPr>
+          <w:rFonts w:ascii="Arial" w:hAnsi="Arial" w:cs="Arial"/>
+          <w:b/>
+          <w:sz w:val="40"/>
+          <w:szCs w:val="40"/>
+        </w:rPr>
+      </w:pPr>
+    </w:p>
+    <w:p>
+      <w:pPr>
+        <w:jc w:val="center"/>
+        <w:rPr>
+          <w:rFonts w:ascii="Arial" w:hAnsi="Arial" w:cs="Arial"/>
+          <w:b/>
+          <w:sz w:val="40"/>
+          <w:szCs w:val="40"/>
+        </w:rPr>
+      </w:pPr>
+    </w:p>
+    <w:p>
+      <w:pPr>
+        <w:jc w:val="center"/>
+        <w:rPr>
+          <w:rFonts w:ascii="Arial" w:hAnsi="Arial" w:cs="Arial"/>
+          <w:b/>
+          <w:sz w:val="40"/>
+          <w:szCs w:val="40"/>
+        </w:rPr>
+      </w:pPr>
+    </w:p>
+    <w:p>
+      <w:pPr>
+        <w:jc w:val="center"/>
+        <w:rPr>
+          <w:rFonts w:ascii="Arial" w:hAnsi="Arial" w:cs="Arial"/>
+          <w:b/>
+          <w:sz w:val="40"/>
+          <w:szCs w:val="40"/>
+        </w:rPr>
+      </w:pPr>
+    </w:p>
+    <w:p>
+      <w:pPr>
+        <w:jc w:val="center"/>
+        <w:rPr>
+          <w:rFonts w:ascii="Arial" w:hAnsi="Arial" w:cs="Arial"/>
+          <w:b/>
+          <w:sz w:val="40"/>
+          <w:szCs w:val="40"/>
+        </w:rPr>
+      </w:pPr>
+    </w:p>
+    <w:p>
+      <w:pPr>
+        <w:jc w:val="center"/>
+        <w:rPr>
+          <w:rFonts w:ascii="Arial" w:hAnsi="Arial" w:cs="Arial"/>
+          <w:b/>
+          <w:sz w:val="40"/>
+          <w:szCs w:val="40"/>
+        </w:rPr>
+      </w:pPr>
+    </w:p>
+    <w:p>
+      <w:pPr>
+        <w:jc w:val="center"/>
+        <w:rPr>
+          <w:rFonts w:ascii="Arial" w:hAnsi="Arial" w:cs="Arial"/>
+          <w:b/>
+          <w:sz w:val="40"/>
+          <w:szCs w:val="40"/>
+        </w:rPr>
+      </w:pPr>
+    </w:p>
+    <w:p>
+      <w:pPr>
+        <w:jc w:val="center"/>
+        <w:rPr>
+          <w:rFonts w:ascii="Arial" w:hAnsi="Arial" w:cs="Arial"/>
+          <w:b/>
+          <w:sz w:val="40"/>
+          <w:szCs w:val="40"/>
+        </w:rPr>
+      </w:pPr>
+    </w:p>
+    <w:p>
+      <w:pPr>
+        <w:jc w:val="center"/>
+        <w:rPr>
+          <w:rFonts w:ascii="Arial" w:hAnsi="Arial" w:cs="Arial"/>
+          <w:b/>
+          <w:sz w:val="40"/>
+          <w:szCs w:val="40"/>
+        </w:rPr>
+      </w:pPr>
+    </w:p>
+    <w:p>
+      <w:pPr>
+        <w:jc w:val="center"/>
+        <w:rPr>
+          <w:rFonts w:ascii="Arial" w:hAnsi="Arial" w:cs="Arial"/>
+          <w:b/>
+          <w:sz w:val="40"/>
+          <w:szCs w:val="40"/>
+        </w:rPr>
+      </w:pPr>
+    </w:p>
+    <w:p>
+      <w:pPr>
+        <w:jc w:val="center"/>
+        <w:rPr>
+          <w:rFonts w:ascii="Arial" w:hAnsi="Arial" w:cs="Arial"/>
+          <w:b/>
+          <w:sz w:val="40"/>
+          <w:szCs w:val="40"/>
+        </w:rPr>
+      </w:pPr>
+    </w:p>
+    <w:p>
+      <w:pPr>
+        <w:jc w:val="center"/>
+        <w:rPr>
+          <w:rFonts w:ascii="Arial" w:hAnsi="Arial" w:cs="Arial"/>
+          <w:b/>
+          <w:sz w:val="40"/>
+          <w:szCs w:val="40"/>
+        </w:rPr>
+      </w:pPr>
+    </w:p>
+    <w:p>
+      <w:pPr>
+        <w:pStyle w:val="Prrafodelista"/>
+        <w:numPr>
+          <w:ilvl w:val="0"/>
+          <w:numId w:val="6"/>
+        </w:numPr>
+        <w:jc w:val="center"/>
+        <w:rPr>
+          <w:rFonts w:ascii="Arial" w:hAnsi="Arial" w:cs="Arial"/>
+          <w:b/>
+          <w:sz w:val="40"/>
+          <w:szCs w:val="40"/>
+        </w:rPr>
+      </w:pPr>
+      <w:r>
+        <w:rPr>
+          <w:rFonts w:ascii="Arial" w:hAnsi="Arial" w:cs="Arial"/>
+          <w:b/>
+          <w:sz w:val="40"/>
+          <w:szCs w:val="40"/>
+        </w:rPr>
+        <w:lastRenderedPageBreak/>
+        <w:t xml:space="preserve">Conclusiones </w:t>
+      </w:r>
+      <w:r>
+        <w:rPr>
+          <w:rFonts w:ascii="Arial" w:hAnsi="Arial" w:cs="Arial"/>
+          <w:b/>
+          <w:sz w:val="40"/>
+          <w:szCs w:val="40"/>
+        </w:rPr>
+        <w:t xml:space="preserve">  </w:t>
+      </w:r>
+      <w:r>
+        <w:rPr>
+          <w:rFonts w:ascii="Arial" w:hAnsi="Arial" w:cs="Arial"/>
+          <w:b/>
+          <w:sz w:val="40"/>
+          <w:szCs w:val="40"/>
+        </w:rPr>
+        <w:t xml:space="preserve"> </w:t>
+      </w:r>
+    </w:p>
+    <w:p>
+      <w:pPr>
+        <w:rPr>
+          <w:rFonts w:ascii="Arial" w:hAnsi="Arial" w:cs="Arial"/>
+          <w:b/>
+          <w:sz w:val="40"/>
+          <w:szCs w:val="40"/>
+        </w:rPr>
+      </w:pPr>
+    </w:p>
+    <w:p>
+      <w:pPr>
+        <w:jc w:val="both"/>
+        <w:rPr>
+          <w:rFonts w:ascii="Arial" w:hAnsi="Arial" w:cs="Arial"/>
+          <w:sz w:val="32"/>
+          <w:szCs w:val="32"/>
+        </w:rPr>
+      </w:pPr>
+      <w:r>
+        <w:rPr>
+          <w:rFonts w:ascii="Arial" w:hAnsi="Arial" w:cs="Arial"/>
+          <w:sz w:val="32"/>
+          <w:szCs w:val="32"/>
+        </w:rPr>
+        <w:t>En esta segunda experiencia en el laboratorio de física de campos podemos aclarar que a través del desarrollo y la práctica se amplió el conocimiento de líneas equipotenciales siendo estas la representación gráfica de superficies equipotenciales las cuales son superficies tridimensionales con un mismo valor de potencial eléctrico. Se alcanzó con mayor claridad la utilización de instrumentos de medición eléctrica como el multímetro, la fuente de voltaje interpretando de manera correcta la lectura de la medición representada a través de estos artefactos para así construir y diseñar líneas equipotenciales en la hoja milimetrada.</w:t>
+      </w:r>
+      <w:r>
+        <w:rPr>
+          <w:rFonts w:ascii="Arial" w:hAnsi="Arial" w:cs="Arial"/>
+          <w:sz w:val="32"/>
+          <w:szCs w:val="32"/>
+        </w:rPr>
+        <w:t xml:space="preserve">    </w:t>
+      </w:r>
+      <w:r>
+        <w:rPr>
+          <w:rFonts w:ascii="Arial" w:hAnsi="Arial" w:cs="Arial"/>
+          <w:sz w:val="32"/>
+          <w:szCs w:val="32"/>
+        </w:rPr>
+        <w:t xml:space="preserve">  </w:t>
+      </w:r>
+      <w:r>
+        <w:rPr>
+          <w:rFonts w:ascii="Arial" w:hAnsi="Arial" w:cs="Arial"/>
+          <w:sz w:val="32"/>
+          <w:szCs w:val="32"/>
+        </w:rPr>
+        <w:t xml:space="preserve">  </w:t>
+      </w:r>
+      <w:r>
+        <w:rPr>
+          <w:rFonts w:ascii="Arial" w:hAnsi="Arial" w:cs="Arial"/>
+          <w:sz w:val="32"/>
+          <w:szCs w:val="32"/>
+        </w:rPr>
+        <w:t xml:space="preserve">  </w:t>
+      </w:r>
       <w:bookmarkStart w:id="0" w:name="_GoBack"/>
       <w:bookmarkEnd w:id="0"/>
     </w:p>
     <w:p>
       <w:pPr>
-        <w:pStyle w:val="Prrafodelista"/>
-        <w:jc w:val="both"/>
-        <w:rPr>
-          <w:rFonts w:ascii="Arial" w:eastAsia="Gungsuh" w:hAnsi="Arial" w:cs="Arial"/>
-          <w:b/>
-          <w:sz w:val="32"/>
-          <w:szCs w:val="40"/>
-        </w:rPr>
-      </w:pPr>
-    </w:p>
-    <w:p>
-      <w:pPr>
-        <w:pStyle w:val="Prrafodelista"/>
-        <w:jc w:val="both"/>
-        <w:rPr>
-          <w:rFonts w:ascii="Arial" w:eastAsia="Gungsuh" w:hAnsi="Arial" w:cs="Arial"/>
-          <w:b/>
-          <w:sz w:val="32"/>
-          <w:szCs w:val="40"/>
-        </w:rPr>
-      </w:pPr>
-    </w:p>
-    <w:p>
-      <w:pPr>
-        <w:pStyle w:val="Prrafodelista"/>
-        <w:jc w:val="both"/>
-        <w:rPr>
-          <w:rFonts w:ascii="Arial" w:eastAsia="Gungsuh" w:hAnsi="Arial" w:cs="Arial"/>
-          <w:b/>
-          <w:sz w:val="32"/>
-          <w:szCs w:val="40"/>
-        </w:rPr>
-      </w:pPr>
-      <w:r>
-        <w:rPr>
-          <w:rFonts w:ascii="Arial" w:eastAsia="Gungsuh" w:hAnsi="Arial" w:cs="Arial"/>
-          <w:b/>
-          <w:sz w:val="32"/>
-          <w:szCs w:val="40"/>
-        </w:rPr>
-        <w:t xml:space="preserve"> </w:t>
-      </w:r>
-      <w:r>
-        <w:rPr>
-          <w:rFonts w:ascii="Arial" w:eastAsia="Gungsuh" w:hAnsi="Arial" w:cs="Arial"/>
-          <w:b/>
-          <w:sz w:val="32"/>
-          <w:szCs w:val="40"/>
-        </w:rPr>
-        <w:t xml:space="preserve">  </w:t>
-      </w:r>
-      <w:r>
-        <w:rPr>
-          <w:rFonts w:ascii="Arial" w:eastAsia="Gungsuh" w:hAnsi="Arial" w:cs="Arial"/>
-          <w:b/>
-          <w:sz w:val="32"/>
-          <w:szCs w:val="40"/>
-        </w:rPr>
-        <w:t xml:space="preserve">    </w:t>
-      </w:r>
-    </w:p>
-    <w:p>
-      <w:pPr>
-        <w:jc w:val="both"/>
-        <w:rPr>
-          <w:rFonts w:ascii="Arial" w:eastAsia="Gungsuh" w:hAnsi="Arial" w:cs="Arial"/>
-          <w:sz w:val="32"/>
-          <w:szCs w:val="40"/>
-        </w:rPr>
-      </w:pPr>
-    </w:p>
-    <w:p>
-      <w:pPr>
-        <w:jc w:val="both"/>
-        <w:rPr>
-          <w:rFonts w:ascii="Arial" w:eastAsia="Gungsuh" w:hAnsi="Arial" w:cs="Arial"/>
-          <w:b/>
-          <w:sz w:val="32"/>
-          <w:szCs w:val="40"/>
-        </w:rPr>
-      </w:pPr>
-    </w:p>
-    <w:p>
-      <w:pPr>
-        <w:jc w:val="both"/>
-        <w:rPr>
-          <w:rFonts w:ascii="Arial" w:eastAsia="Gungsuh" w:hAnsi="Arial" w:cs="Arial"/>
-          <w:sz w:val="32"/>
-          <w:szCs w:val="40"/>
-        </w:rPr>
-      </w:pPr>
-    </w:p>
-    <w:p>
-      <w:pPr>
-        <w:pStyle w:val="Prrafodelista"/>
-        <w:rPr>
-          <w:rFonts w:ascii="Arial" w:eastAsia="Gungsuh" w:hAnsi="Arial" w:cs="Arial"/>
-          <w:b/>
-          <w:sz w:val="32"/>
-          <w:szCs w:val="40"/>
-        </w:rPr>
-      </w:pPr>
-    </w:p>
-    <w:p>
-      <w:pPr>
-        <w:pStyle w:val="Prrafodelista"/>
-        <w:rPr>
-          <w:rFonts w:ascii="Arial" w:eastAsia="Gungsuh" w:hAnsi="Arial" w:cs="Arial"/>
-          <w:b/>
-          <w:sz w:val="32"/>
-          <w:szCs w:val="40"/>
-        </w:rPr>
-      </w:pPr>
-    </w:p>
-    <w:p>
-      <w:pPr>
-        <w:jc w:val="both"/>
-        <w:rPr>
-          <w:rFonts w:ascii="Arial" w:eastAsia="Gungsuh" w:hAnsi="Arial" w:cs="Arial"/>
-          <w:b/>
-          <w:sz w:val="32"/>
-          <w:szCs w:val="40"/>
-        </w:rPr>
-      </w:pPr>
-    </w:p>
-    <w:p>
-      <w:pPr>
-        <w:jc w:val="both"/>
-        <w:rPr>
-          <w:rFonts w:ascii="Arial" w:eastAsia="Gungsuh" w:hAnsi="Arial" w:cs="Arial"/>
-          <w:b/>
-          <w:sz w:val="32"/>
-          <w:szCs w:val="40"/>
-        </w:rPr>
-      </w:pPr>
-    </w:p>
-    <w:p>
-      <w:pPr>
-        <w:pStyle w:val="Prrafodelista"/>
-        <w:jc w:val="both"/>
-        <w:rPr>
-          <w:rFonts w:ascii="Arial" w:eastAsia="Gungsuh" w:hAnsi="Arial" w:cs="Arial"/>
-          <w:sz w:val="32"/>
-          <w:szCs w:val="40"/>
-        </w:rPr>
-      </w:pPr>
-    </w:p>
-    <w:p>
-      <w:pPr>
-        <w:rPr>
-          <w:rFonts w:ascii="Arial" w:eastAsia="Gungsuh" w:hAnsi="Arial" w:cs="Arial"/>
-          <w:b/>
-          <w:sz w:val="40"/>
-          <w:szCs w:val="40"/>
-        </w:rPr>
-      </w:pPr>
-    </w:p>
-    <w:p>
-      <w:pPr>
-        <w:jc w:val="both"/>
-        <w:rPr>
-          <w:rFonts w:ascii="Arial" w:eastAsia="Gungsuh" w:hAnsi="Arial" w:cs="Arial"/>
-          <w:b/>
-          <w:sz w:val="32"/>
-          <w:szCs w:val="32"/>
-        </w:rPr>
-      </w:pPr>
-    </w:p>
-    <w:p>
-      <w:pPr>
-        <w:rPr>
-          <w:rFonts w:ascii="Arial" w:eastAsia="Gungsuh" w:hAnsi="Arial" w:cs="Arial"/>
-          <w:sz w:val="32"/>
-          <w:szCs w:val="32"/>
-        </w:rPr>
-      </w:pPr>
-    </w:p>
-    <w:p>
-      <w:pPr>
-        <w:jc w:val="both"/>
-        <w:rPr>
-          <w:rFonts w:ascii="Arial" w:eastAsia="Gungsuh" w:hAnsi="Arial" w:cs="Arial"/>
-          <w:sz w:val="32"/>
-          <w:szCs w:val="32"/>
-        </w:rPr>
-      </w:pPr>
-    </w:p>
-    <w:p>
-      <w:pPr>
         <w:jc w:val="center"/>
-        <w:rPr>
-          <w:rFonts w:ascii="Arial" w:eastAsia="Gungsuh" w:hAnsi="Arial" w:cs="Arial"/>
-          <w:b/>
-          <w:sz w:val="40"/>
-          <w:szCs w:val="40"/>
-        </w:rPr>
-      </w:pPr>
-    </w:p>
-    <w:p>
-      <w:pPr>
-        <w:rPr>
-          <w:rFonts w:ascii="Arial" w:eastAsia="Gungsuh" w:hAnsi="Arial" w:cs="Arial"/>
-          <w:b/>
-          <w:sz w:val="40"/>
-          <w:szCs w:val="40"/>
-        </w:rPr>
-      </w:pPr>
-    </w:p>
-    <w:p>
-      <w:pPr>
-        <w:rPr>
-          <w:rFonts w:ascii="Arial" w:eastAsia="Gungsuh" w:hAnsi="Arial" w:cs="Arial"/>
-          <w:b/>
-          <w:sz w:val="40"/>
-          <w:szCs w:val="32"/>
-        </w:rPr>
-      </w:pPr>
-    </w:p>
-    <w:p>
-      <w:pPr>
-        <w:rPr>
-          <w:rFonts w:ascii="Arial" w:eastAsia="Gungsuh" w:hAnsi="Arial" w:cs="Arial"/>
-          <w:b/>
-          <w:sz w:val="40"/>
-          <w:szCs w:val="32"/>
-        </w:rPr>
-      </w:pPr>
-      <w:r>
-        <w:rPr>
-          <w:rFonts w:ascii="Arial" w:eastAsia="Gungsuh" w:hAnsi="Arial" w:cs="Arial"/>
-          <w:b/>
-          <w:sz w:val="40"/>
-          <w:szCs w:val="32"/>
-        </w:rPr>
-        <w:t xml:space="preserve"> </w:t>
-      </w:r>
-    </w:p>
-    <w:p>
-      <w:pPr>
-        <w:rPr>
-          <w:rFonts w:ascii="Arial" w:eastAsia="Gungsuh" w:hAnsi="Arial" w:cs="Arial"/>
-          <w:b/>
-          <w:sz w:val="40"/>
-          <w:szCs w:val="32"/>
-        </w:rPr>
-      </w:pPr>
-    </w:p>
-    <w:p>
-      <w:pPr>
-        <w:rPr>
-          <w:rFonts w:ascii="Arial" w:eastAsia="Gungsuh" w:hAnsi="Arial" w:cs="Arial"/>
-          <w:b/>
-          <w:sz w:val="40"/>
-          <w:szCs w:val="32"/>
-        </w:rPr>
-      </w:pPr>
-    </w:p>
-    <w:p>
-      <w:pPr>
-        <w:jc w:val="both"/>
-        <w:rPr>
-          <w:rFonts w:ascii="Arial" w:eastAsia="Gungsuh" w:hAnsi="Arial" w:cs="Arial"/>
-          <w:sz w:val="32"/>
-          <w:szCs w:val="32"/>
-        </w:rPr>
-      </w:pPr>
-      <w:r>
-        <w:rPr>
-          <w:rFonts w:ascii="Arial" w:eastAsia="Gungsuh" w:hAnsi="Arial" w:cs="Arial"/>
-          <w:sz w:val="32"/>
-          <w:szCs w:val="32"/>
-        </w:rPr>
-        <w:t>.</w:t>
-      </w:r>
-    </w:p>
-    <w:p>
-      <w:pPr>
-        <w:jc w:val="both"/>
-        <w:rPr>
-          <w:rFonts w:ascii="Arial" w:eastAsia="Gungsuh" w:hAnsi="Arial" w:cs="Arial"/>
-          <w:sz w:val="32"/>
-          <w:szCs w:val="32"/>
-        </w:rPr>
-      </w:pPr>
-    </w:p>
-    <w:p>
-      <w:pPr>
-        <w:jc w:val="both"/>
-        <w:rPr>
-          <w:rFonts w:ascii="Arial" w:eastAsia="Gungsuh" w:hAnsi="Arial" w:cs="Arial"/>
-          <w:sz w:val="32"/>
-          <w:szCs w:val="32"/>
-        </w:rPr>
-      </w:pPr>
-    </w:p>
-    <w:p>
-      <w:pPr>
-        <w:jc w:val="both"/>
-        <w:rPr>
-          <w:rFonts w:ascii="Arial" w:eastAsia="Gungsuh" w:hAnsi="Arial" w:cs="Arial"/>
-          <w:sz w:val="32"/>
-          <w:szCs w:val="32"/>
-        </w:rPr>
-      </w:pPr>
-    </w:p>
-    <w:p>
-      <w:pPr>
-        <w:pStyle w:val="Prrafodelista"/>
-        <w:jc w:val="both"/>
-        <w:rPr>
-          <w:rFonts w:ascii="Arial" w:eastAsia="Gungsuh" w:hAnsi="Arial" w:cs="Arial"/>
-          <w:b/>
-          <w:sz w:val="40"/>
-          <w:szCs w:val="40"/>
-        </w:rPr>
-      </w:pPr>
-    </w:p>
-    <w:p>
-      <w:pPr>
-        <w:pStyle w:val="Prrafodelista"/>
-        <w:jc w:val="both"/>
-        <w:rPr>
-          <w:rFonts w:ascii="Arial" w:eastAsia="Gungsuh" w:hAnsi="Arial" w:cs="Arial"/>
-          <w:b/>
-          <w:sz w:val="40"/>
-          <w:szCs w:val="40"/>
-        </w:rPr>
-      </w:pPr>
-    </w:p>
-    <w:p>
-      <w:pPr>
-        <w:jc w:val="both"/>
-        <w:rPr>
-          <w:rFonts w:ascii="Arial" w:eastAsia="Gungsuh" w:hAnsi="Arial" w:cs="Arial"/>
-          <w:b/>
-          <w:sz w:val="40"/>
-          <w:szCs w:val="40"/>
-        </w:rPr>
-      </w:pPr>
-    </w:p>
-    <w:p>
-      <w:pPr>
-        <w:pStyle w:val="Prrafodelista"/>
         <w:rPr>
           <w:rFonts w:ascii="Arial" w:hAnsi="Arial" w:cs="Arial"/>
           <w:b/>
@@ -4661,8 +5249,8 @@
   <w:abstractNum w:abstractNumId="1" w15:restartNumberingAfterBreak="0">
     <w:nsid w:val="12045062"/>
     <w:multiLevelType w:val="hybridMultilevel"/>
-    <w:tmpl w:val="9140EC02"/>
-    <w:lvl w:ilvl="0" w:tplc="240A000F">
+    <w:tmpl w:val="4F4ED45E"/>
+    <w:lvl w:ilvl="0" w:tplc="A9E4458E">
       <w:start w:val="1"/>
       <w:numFmt w:val="decimal"/>
       <w:lvlText w:val="%1."/>
@@ -4672,6 +5260,8 @@
       </w:pPr>
       <w:rPr>
         <w:rFonts w:hint="default"/>
+        <w:b/>
+        <w:sz w:val="40"/>
       </w:rPr>
     </w:lvl>
     <w:lvl w:ilvl="1" w:tplc="240A0019">
@@ -6869,7 +7459,7 @@
 </file>
 
 <file path=customXml/itemProps1.xml><?xml version="1.0" encoding="utf-8"?>
-<ds:datastoreItem xmlns:ds="http://schemas.openxmlformats.org/officeDocument/2006/customXml" ds:itemID="{1AD2CD7D-167B-4BE8-A052-E9D4EBBABCD4}">
+<ds:datastoreItem xmlns:ds="http://schemas.openxmlformats.org/officeDocument/2006/customXml" ds:itemID="{A6D51323-BA5B-45D9-817D-E1097F176179}">
   <ds:schemaRefs>
     <ds:schemaRef ds:uri="http://schemas.openxmlformats.org/officeDocument/2006/bibliography"/>
   </ds:schemaRefs>

</xml_diff>

<commit_message>
Grafico de lineas equipotenciales anexado en el informe
</commit_message>
<xml_diff>
--- a/Lineasequipotenciales.docx
+++ b/Lineasequipotenciales.docx
@@ -4465,16 +4465,95 @@
         <w:lastRenderedPageBreak/>
         <w:t xml:space="preserve"> Procedimiento</w:t>
       </w:r>
-    </w:p>
-    <w:p>
-      <w:pPr>
-        <w:jc w:val="both"/>
-        <w:rPr>
-          <w:rFonts w:ascii="Arial" w:eastAsia="Gungsuh" w:hAnsi="Arial" w:cs="Arial"/>
-          <w:sz w:val="32"/>
-          <w:szCs w:val="32"/>
-        </w:rPr>
-      </w:pPr>
+      <w:r>
+        <w:rPr>
+          <w:rFonts w:ascii="Arial" w:eastAsia="Gungsuh" w:hAnsi="Arial" w:cs="Arial"/>
+          <w:b/>
+          <w:sz w:val="40"/>
+          <w:szCs w:val="32"/>
+        </w:rPr>
+        <w:t xml:space="preserve"> </w:t>
+      </w:r>
+    </w:p>
+    <w:p>
+      <w:pPr>
+        <w:pStyle w:val="Prrafodelista"/>
+        <w:rPr>
+          <w:rFonts w:ascii="Arial" w:eastAsia="Gungsuh" w:hAnsi="Arial" w:cs="Arial"/>
+          <w:sz w:val="32"/>
+          <w:szCs w:val="32"/>
+        </w:rPr>
+      </w:pPr>
+    </w:p>
+    <w:p>
+      <w:pPr>
+        <w:jc w:val="both"/>
+        <w:rPr>
+          <w:rFonts w:ascii="Arial" w:eastAsia="Gungsuh" w:hAnsi="Arial" w:cs="Arial"/>
+          <w:sz w:val="32"/>
+          <w:szCs w:val="32"/>
+        </w:rPr>
+      </w:pPr>
+      <w:r>
+        <w:rPr>
+          <w:rFonts w:ascii="Arial" w:eastAsia="Gungsuh" w:hAnsi="Arial" w:cs="Arial"/>
+          <w:noProof/>
+          <w:sz w:val="32"/>
+          <w:szCs w:val="32"/>
+          <w:lang w:eastAsia="es-CO"/>
+        </w:rPr>
+        <w:drawing>
+          <wp:inline distT="0" distB="0" distL="0" distR="0">
+            <wp:extent cx="5676900" cy="4362450"/>
+            <wp:effectExtent l="0" t="0" r="0" b="0"/>
+            <wp:docPr id="14" name="Imagen 14"/>
+            <wp:cNvGraphicFramePr>
+              <a:graphicFrameLocks xmlns:a="http://schemas.openxmlformats.org/drawingml/2006/main" noChangeAspect="1"/>
+            </wp:cNvGraphicFramePr>
+            <a:graphic xmlns:a="http://schemas.openxmlformats.org/drawingml/2006/main">
+              <a:graphicData uri="http://schemas.openxmlformats.org/drawingml/2006/picture">
+                <pic:pic xmlns:pic="http://schemas.openxmlformats.org/drawingml/2006/picture">
+                  <pic:nvPicPr>
+                    <pic:cNvPr id="14" name="Graficolineasequipotenciales.PNG"/>
+                    <pic:cNvPicPr/>
+                  </pic:nvPicPr>
+                  <pic:blipFill>
+                    <a:blip r:embed="rId17">
+                      <a:extLst>
+                        <a:ext uri="{28A0092B-C50C-407E-A947-70E740481C1C}">
+                          <a14:useLocalDpi xmlns:a14="http://schemas.microsoft.com/office/drawing/2010/main" val="0"/>
+                        </a:ext>
+                      </a:extLst>
+                    </a:blip>
+                    <a:stretch>
+                      <a:fillRect/>
+                    </a:stretch>
+                  </pic:blipFill>
+                  <pic:spPr>
+                    <a:xfrm>
+                      <a:off x="0" y="0"/>
+                      <a:ext cx="5676900" cy="4362450"/>
+                    </a:xfrm>
+                    <a:prstGeom prst="rect">
+                      <a:avLst/>
+                    </a:prstGeom>
+                  </pic:spPr>
+                </pic:pic>
+              </a:graphicData>
+            </a:graphic>
+          </wp:inline>
+        </w:drawing>
+      </w:r>
+      <w:r>
+        <w:rPr>
+          <w:rFonts w:ascii="Arial" w:eastAsia="Gungsuh" w:hAnsi="Arial" w:cs="Arial"/>
+          <w:sz w:val="32"/>
+          <w:szCs w:val="32"/>
+        </w:rPr>
+        <w:t xml:space="preserve">   </w:t>
+      </w:r>
+      <w:bookmarkStart w:id="0" w:name="_GoBack"/>
+      <w:bookmarkEnd w:id="0"/>
     </w:p>
     <w:p>
       <w:pPr>
@@ -4753,7 +4832,6 @@
           <w:sz w:val="40"/>
           <w:szCs w:val="40"/>
         </w:rPr>
-        <w:lastRenderedPageBreak/>
         <w:t xml:space="preserve"> Discusiones </w:t>
       </w:r>
     </w:p>
@@ -4988,7 +5066,6 @@
           <w:sz w:val="40"/>
           <w:szCs w:val="40"/>
         </w:rPr>
-        <w:lastRenderedPageBreak/>
         <w:t xml:space="preserve">Conclusiones </w:t>
       </w:r>
       <w:r>
@@ -5069,8 +5146,6 @@
         </w:rPr>
         <w:t xml:space="preserve">  </w:t>
       </w:r>
-      <w:bookmarkStart w:id="0" w:name="_GoBack"/>
-      <w:bookmarkEnd w:id="0"/>
     </w:p>
     <w:p>
       <w:pPr>
@@ -7459,7 +7534,7 @@
 </file>
 
 <file path=customXml/itemProps1.xml><?xml version="1.0" encoding="utf-8"?>
-<ds:datastoreItem xmlns:ds="http://schemas.openxmlformats.org/officeDocument/2006/customXml" ds:itemID="{A6D51323-BA5B-45D9-817D-E1097F176179}">
+<ds:datastoreItem xmlns:ds="http://schemas.openxmlformats.org/officeDocument/2006/customXml" ds:itemID="{61C946E6-C3E0-4570-8084-00C058B3CF93}">
   <ds:schemaRefs>
     <ds:schemaRef ds:uri="http://schemas.openxmlformats.org/officeDocument/2006/bibliography"/>
   </ds:schemaRefs>

</xml_diff>

<commit_message>
Correcciones realizadas en el informe
</commit_message>
<xml_diff>
--- a/Lineasequipotenciales.docx
+++ b/Lineasequipotenciales.docx
@@ -1105,7 +1105,7 @@
           <w:sz w:val="36"/>
           <w:szCs w:val="36"/>
         </w:rPr>
-        <w:t>..19</w:t>
+        <w:t>..13</w:t>
       </w:r>
     </w:p>
     <w:p>
@@ -1155,7 +1155,7 @@
           <w:sz w:val="36"/>
           <w:szCs w:val="36"/>
         </w:rPr>
-        <w:t>20</w:t>
+        <w:t>14</w:t>
       </w:r>
     </w:p>
     <w:p>
@@ -1187,16 +1187,7 @@
           <w:sz w:val="36"/>
           <w:szCs w:val="36"/>
         </w:rPr>
-        <w:t>…21</w:t>
-      </w:r>
-      <w:r>
-        <w:rPr>
-          <w:rFonts w:ascii="Arabic Typesetting" w:hAnsi="Arabic Typesetting" w:cs="Arabic Typesetting"/>
-          <w:b/>
-          <w:sz w:val="36"/>
-          <w:szCs w:val="36"/>
-        </w:rPr>
-        <w:t xml:space="preserve"> </w:t>
+        <w:t>…16</w:t>
       </w:r>
     </w:p>
     <w:p>
@@ -1219,7 +1210,16 @@
           <w:sz w:val="36"/>
           <w:szCs w:val="36"/>
         </w:rPr>
-        <w:t>Conclusiones……………………………………………………………………….22</w:t>
+        <w:t>Conclusion</w:t>
+      </w:r>
+      <w:r>
+        <w:rPr>
+          <w:rFonts w:ascii="Arabic Typesetting" w:hAnsi="Arabic Typesetting" w:cs="Arabic Typesetting"/>
+          <w:b/>
+          <w:sz w:val="36"/>
+          <w:szCs w:val="36"/>
+        </w:rPr>
+        <w:t>es……………………………………………………………………….17</w:t>
       </w:r>
     </w:p>
     <w:p/>
@@ -4552,192 +4552,36 @@
         </w:rPr>
         <w:t xml:space="preserve">   </w:t>
       </w:r>
-      <w:bookmarkStart w:id="0" w:name="_GoBack"/>
-      <w:bookmarkEnd w:id="0"/>
-    </w:p>
-    <w:p>
-      <w:pPr>
-        <w:pStyle w:val="Prrafodelista"/>
-        <w:jc w:val="both"/>
-        <w:rPr>
-          <w:rFonts w:ascii="Arial" w:eastAsia="Gungsuh" w:hAnsi="Arial" w:cs="Arial"/>
-          <w:b/>
-          <w:sz w:val="40"/>
-          <w:szCs w:val="40"/>
-        </w:rPr>
-      </w:pPr>
-    </w:p>
-    <w:p>
-      <w:pPr>
-        <w:pStyle w:val="Prrafodelista"/>
-        <w:jc w:val="both"/>
-        <w:rPr>
-          <w:rFonts w:ascii="Arial" w:eastAsia="Gungsuh" w:hAnsi="Arial" w:cs="Arial"/>
-          <w:b/>
-          <w:sz w:val="40"/>
-          <w:szCs w:val="40"/>
-        </w:rPr>
-      </w:pPr>
-    </w:p>
-    <w:p>
-      <w:pPr>
-        <w:jc w:val="both"/>
-        <w:rPr>
-          <w:rFonts w:ascii="Arial" w:eastAsia="Gungsuh" w:hAnsi="Arial" w:cs="Arial"/>
-          <w:b/>
-          <w:sz w:val="40"/>
-          <w:szCs w:val="40"/>
-        </w:rPr>
-      </w:pPr>
-    </w:p>
-    <w:p>
-      <w:pPr>
-        <w:pStyle w:val="Prrafodelista"/>
-        <w:rPr>
-          <w:rFonts w:ascii="Arial" w:hAnsi="Arial" w:cs="Arial"/>
-          <w:b/>
-          <w:sz w:val="40"/>
-          <w:szCs w:val="40"/>
-        </w:rPr>
-      </w:pPr>
-    </w:p>
-    <w:p>
-      <w:pPr>
-        <w:pStyle w:val="Prrafodelista"/>
-        <w:rPr>
-          <w:rFonts w:ascii="Arial" w:hAnsi="Arial" w:cs="Arial"/>
-          <w:b/>
-          <w:sz w:val="40"/>
-          <w:szCs w:val="40"/>
-        </w:rPr>
-      </w:pPr>
-    </w:p>
-    <w:p>
-      <w:pPr>
-        <w:pStyle w:val="Prrafodelista"/>
-        <w:rPr>
-          <w:rFonts w:ascii="Arial" w:hAnsi="Arial" w:cs="Arial"/>
-          <w:b/>
-          <w:sz w:val="40"/>
-          <w:szCs w:val="40"/>
-        </w:rPr>
-      </w:pPr>
-    </w:p>
-    <w:p>
-      <w:pPr>
-        <w:pStyle w:val="Prrafodelista"/>
-        <w:rPr>
-          <w:rFonts w:ascii="Arial" w:hAnsi="Arial" w:cs="Arial"/>
-          <w:b/>
-          <w:sz w:val="40"/>
-          <w:szCs w:val="40"/>
-        </w:rPr>
-      </w:pPr>
-    </w:p>
-    <w:p>
-      <w:pPr>
-        <w:pStyle w:val="Prrafodelista"/>
-        <w:rPr>
-          <w:rFonts w:ascii="Arial" w:hAnsi="Arial" w:cs="Arial"/>
-          <w:b/>
-          <w:sz w:val="40"/>
-          <w:szCs w:val="40"/>
-        </w:rPr>
-      </w:pPr>
-    </w:p>
-    <w:p>
-      <w:pPr>
-        <w:pStyle w:val="Prrafodelista"/>
-        <w:rPr>
-          <w:rFonts w:ascii="Arial" w:hAnsi="Arial" w:cs="Arial"/>
-          <w:b/>
-          <w:sz w:val="40"/>
-          <w:szCs w:val="40"/>
-        </w:rPr>
-      </w:pPr>
-    </w:p>
-    <w:p>
-      <w:pPr>
-        <w:pStyle w:val="Prrafodelista"/>
-        <w:rPr>
-          <w:rFonts w:ascii="Arial" w:hAnsi="Arial" w:cs="Arial"/>
-          <w:b/>
-          <w:sz w:val="40"/>
-          <w:szCs w:val="40"/>
-        </w:rPr>
-      </w:pPr>
-    </w:p>
-    <w:p>
-      <w:pPr>
-        <w:pStyle w:val="Prrafodelista"/>
-        <w:rPr>
-          <w:rFonts w:ascii="Arial" w:hAnsi="Arial" w:cs="Arial"/>
-          <w:b/>
-          <w:sz w:val="40"/>
-          <w:szCs w:val="40"/>
-        </w:rPr>
-      </w:pPr>
-    </w:p>
-    <w:p>
-      <w:pPr>
-        <w:pStyle w:val="Prrafodelista"/>
-        <w:rPr>
-          <w:rFonts w:ascii="Arial" w:hAnsi="Arial" w:cs="Arial"/>
-          <w:b/>
-          <w:sz w:val="40"/>
-          <w:szCs w:val="40"/>
-        </w:rPr>
-      </w:pPr>
-    </w:p>
-    <w:p>
-      <w:pPr>
-        <w:pStyle w:val="Prrafodelista"/>
-        <w:rPr>
-          <w:rFonts w:ascii="Arial" w:hAnsi="Arial" w:cs="Arial"/>
-          <w:b/>
-          <w:sz w:val="40"/>
-          <w:szCs w:val="40"/>
-        </w:rPr>
-      </w:pPr>
-    </w:p>
-    <w:p>
-      <w:pPr>
-        <w:pStyle w:val="Prrafodelista"/>
-        <w:rPr>
-          <w:rFonts w:ascii="Arial" w:hAnsi="Arial" w:cs="Arial"/>
-          <w:b/>
-          <w:sz w:val="40"/>
-          <w:szCs w:val="40"/>
-        </w:rPr>
-      </w:pPr>
-    </w:p>
-    <w:p>
-      <w:pPr>
-        <w:pStyle w:val="Prrafodelista"/>
-        <w:rPr>
-          <w:rFonts w:ascii="Arial" w:hAnsi="Arial" w:cs="Arial"/>
-          <w:b/>
-          <w:sz w:val="40"/>
-          <w:szCs w:val="40"/>
-        </w:rPr>
-      </w:pPr>
-    </w:p>
-    <w:p>
-      <w:pPr>
-        <w:pStyle w:val="Prrafodelista"/>
-        <w:rPr>
-          <w:rFonts w:ascii="Arial" w:hAnsi="Arial" w:cs="Arial"/>
-          <w:b/>
-          <w:sz w:val="40"/>
-          <w:szCs w:val="40"/>
-        </w:rPr>
-      </w:pPr>
-    </w:p>
-    <w:p>
-      <w:pPr>
-        <w:pStyle w:val="Prrafodelista"/>
-        <w:rPr>
-          <w:rFonts w:ascii="Arial" w:hAnsi="Arial" w:cs="Arial"/>
+    </w:p>
+    <w:p>
+      <w:pPr>
+        <w:pStyle w:val="Prrafodelista"/>
+        <w:jc w:val="both"/>
+        <w:rPr>
+          <w:rFonts w:ascii="Arial" w:eastAsia="Gungsuh" w:hAnsi="Arial" w:cs="Arial"/>
+          <w:b/>
+          <w:sz w:val="40"/>
+          <w:szCs w:val="40"/>
+        </w:rPr>
+      </w:pPr>
+    </w:p>
+    <w:p>
+      <w:pPr>
+        <w:pStyle w:val="Prrafodelista"/>
+        <w:jc w:val="both"/>
+        <w:rPr>
+          <w:rFonts w:ascii="Arial" w:eastAsia="Gungsuh" w:hAnsi="Arial" w:cs="Arial"/>
+          <w:b/>
+          <w:sz w:val="40"/>
+          <w:szCs w:val="40"/>
+        </w:rPr>
+      </w:pPr>
+    </w:p>
+    <w:p>
+      <w:pPr>
+        <w:jc w:val="both"/>
+        <w:rPr>
+          <w:rFonts w:ascii="Arial" w:eastAsia="Gungsuh" w:hAnsi="Arial" w:cs="Arial"/>
           <w:b/>
           <w:sz w:val="40"/>
           <w:szCs w:val="40"/>
@@ -4832,12 +4676,13 @@
           <w:sz w:val="40"/>
           <w:szCs w:val="40"/>
         </w:rPr>
-        <w:t xml:space="preserve"> Discusiones </w:t>
-      </w:r>
-    </w:p>
-    <w:p>
-      <w:pPr>
-        <w:jc w:val="center"/>
+        <w:lastRenderedPageBreak/>
+        <w:t xml:space="preserve"> Discusiones</w:t>
+      </w:r>
+    </w:p>
+    <w:p>
+      <w:pPr>
+        <w:pStyle w:val="Prrafodelista"/>
         <w:rPr>
           <w:rFonts w:ascii="Arial" w:hAnsi="Arial" w:cs="Arial"/>
           <w:b/>
@@ -4848,7 +4693,7 @@
     </w:p>
     <w:p>
       <w:pPr>
-        <w:jc w:val="center"/>
+        <w:pStyle w:val="Prrafodelista"/>
         <w:rPr>
           <w:rFonts w:ascii="Arial" w:hAnsi="Arial" w:cs="Arial"/>
           <w:b/>
@@ -4859,7 +4704,7 @@
     </w:p>
     <w:p>
       <w:pPr>
-        <w:jc w:val="center"/>
+        <w:pStyle w:val="Prrafodelista"/>
         <w:rPr>
           <w:rFonts w:ascii="Arial" w:hAnsi="Arial" w:cs="Arial"/>
           <w:b/>
@@ -4870,7 +4715,7 @@
     </w:p>
     <w:p>
       <w:pPr>
-        <w:jc w:val="center"/>
+        <w:pStyle w:val="Prrafodelista"/>
         <w:rPr>
           <w:rFonts w:ascii="Arial" w:hAnsi="Arial" w:cs="Arial"/>
           <w:b/>
@@ -4881,7 +4726,7 @@
     </w:p>
     <w:p>
       <w:pPr>
-        <w:jc w:val="center"/>
+        <w:pStyle w:val="Prrafodelista"/>
         <w:rPr>
           <w:rFonts w:ascii="Arial" w:hAnsi="Arial" w:cs="Arial"/>
           <w:b/>
@@ -4892,7 +4737,7 @@
     </w:p>
     <w:p>
       <w:pPr>
-        <w:jc w:val="center"/>
+        <w:pStyle w:val="Prrafodelista"/>
         <w:rPr>
           <w:rFonts w:ascii="Arial" w:hAnsi="Arial" w:cs="Arial"/>
           <w:b/>
@@ -4903,7 +4748,7 @@
     </w:p>
     <w:p>
       <w:pPr>
-        <w:jc w:val="center"/>
+        <w:pStyle w:val="Prrafodelista"/>
         <w:rPr>
           <w:rFonts w:ascii="Arial" w:hAnsi="Arial" w:cs="Arial"/>
           <w:b/>
@@ -4914,7 +4759,7 @@
     </w:p>
     <w:p>
       <w:pPr>
-        <w:jc w:val="center"/>
+        <w:pStyle w:val="Prrafodelista"/>
         <w:rPr>
           <w:rFonts w:ascii="Arial" w:hAnsi="Arial" w:cs="Arial"/>
           <w:b/>
@@ -4925,7 +4770,7 @@
     </w:p>
     <w:p>
       <w:pPr>
-        <w:jc w:val="center"/>
+        <w:pStyle w:val="Prrafodelista"/>
         <w:rPr>
           <w:rFonts w:ascii="Arial" w:hAnsi="Arial" w:cs="Arial"/>
           <w:b/>
@@ -4936,7 +4781,7 @@
     </w:p>
     <w:p>
       <w:pPr>
-        <w:jc w:val="center"/>
+        <w:pStyle w:val="Prrafodelista"/>
         <w:rPr>
           <w:rFonts w:ascii="Arial" w:hAnsi="Arial" w:cs="Arial"/>
           <w:b/>
@@ -4947,7 +4792,39 @@
     </w:p>
     <w:p>
       <w:pPr>
-        <w:jc w:val="center"/>
+        <w:pStyle w:val="Prrafodelista"/>
+        <w:rPr>
+          <w:rFonts w:ascii="Arial" w:hAnsi="Arial" w:cs="Arial"/>
+          <w:b/>
+          <w:sz w:val="40"/>
+          <w:szCs w:val="40"/>
+        </w:rPr>
+      </w:pPr>
+    </w:p>
+    <w:p>
+      <w:pPr>
+        <w:pStyle w:val="Prrafodelista"/>
+        <w:rPr>
+          <w:rFonts w:ascii="Arial" w:hAnsi="Arial" w:cs="Arial"/>
+          <w:b/>
+          <w:sz w:val="40"/>
+          <w:szCs w:val="40"/>
+        </w:rPr>
+      </w:pPr>
+    </w:p>
+    <w:p>
+      <w:pPr>
+        <w:pStyle w:val="Prrafodelista"/>
+        <w:rPr>
+          <w:rFonts w:ascii="Arial" w:hAnsi="Arial" w:cs="Arial"/>
+          <w:b/>
+          <w:sz w:val="40"/>
+          <w:szCs w:val="40"/>
+        </w:rPr>
+      </w:pPr>
+    </w:p>
+    <w:p>
+      <w:pPr>
         <w:rPr>
           <w:rFonts w:ascii="Arial" w:hAnsi="Arial" w:cs="Arial"/>
           <w:b/>
@@ -5066,29 +4943,87 @@
           <w:sz w:val="40"/>
           <w:szCs w:val="40"/>
         </w:rPr>
-        <w:t xml:space="preserve">Conclusiones </w:t>
-      </w:r>
-      <w:r>
+        <w:lastRenderedPageBreak/>
+        <w:t xml:space="preserve"> Conclusiones </w:t>
+      </w:r>
+    </w:p>
+    <w:p>
+      <w:pPr>
+        <w:pStyle w:val="Prrafodelista"/>
         <w:rPr>
           <w:rFonts w:ascii="Arial" w:hAnsi="Arial" w:cs="Arial"/>
           <w:b/>
           <w:sz w:val="40"/>
           <w:szCs w:val="40"/>
         </w:rPr>
+      </w:pPr>
+    </w:p>
+    <w:p>
+      <w:pPr>
+        <w:jc w:val="both"/>
+        <w:rPr>
+          <w:rFonts w:ascii="Arial" w:hAnsi="Arial" w:cs="Arial"/>
+          <w:sz w:val="32"/>
+          <w:szCs w:val="40"/>
+        </w:rPr>
+      </w:pPr>
+      <w:r>
+        <w:rPr>
+          <w:rFonts w:ascii="Arial" w:hAnsi="Arial" w:cs="Arial"/>
+          <w:sz w:val="32"/>
+          <w:szCs w:val="40"/>
+        </w:rPr>
+        <w:t xml:space="preserve">En esta segunda experiencia en el laboratorio de física de campos podemos aclarar que a través del desarrollo y la práctica se amplió el conocimiento de líneas equipotenciales siendo estas la representación gráfica de superficies equipotenciales las cuales son superficies tridimensionales con un mismo valor de potencial eléctrico. Se alcanzó con mayor claridad la utilización de instrumentos de medición eléctrica como el multímetro, la fuente de voltaje interpretando de manera correcta la lectura de la medición representada a través de estos artefactos para así construir y diseñar líneas equipotenciales en la hoja milimetrada.    </w:t>
+      </w:r>
+      <w:r>
+        <w:rPr>
+          <w:rFonts w:ascii="Arial" w:hAnsi="Arial" w:cs="Arial"/>
+          <w:sz w:val="32"/>
+          <w:szCs w:val="40"/>
+        </w:rPr>
+        <w:t xml:space="preserve">   </w:t>
+      </w:r>
+      <w:bookmarkStart w:id="0" w:name="_GoBack"/>
+      <w:bookmarkEnd w:id="0"/>
+      <w:r>
+        <w:rPr>
+          <w:rFonts w:ascii="Arial" w:hAnsi="Arial" w:cs="Arial"/>
+          <w:sz w:val="32"/>
+          <w:szCs w:val="40"/>
+        </w:rPr>
+        <w:t xml:space="preserve">    </w:t>
+      </w:r>
+      <w:r>
+        <w:rPr>
+          <w:rFonts w:ascii="Arial" w:hAnsi="Arial" w:cs="Arial"/>
+          <w:sz w:val="32"/>
+          <w:szCs w:val="40"/>
+        </w:rPr>
+        <w:t xml:space="preserve"> </w:t>
+      </w:r>
+      <w:r>
+        <w:rPr>
+          <w:rFonts w:ascii="Arial" w:hAnsi="Arial" w:cs="Arial"/>
+          <w:sz w:val="32"/>
+          <w:szCs w:val="40"/>
+        </w:rPr>
         <w:t xml:space="preserve">  </w:t>
       </w:r>
-      <w:r>
+    </w:p>
+    <w:p>
+      <w:pPr>
+        <w:jc w:val="center"/>
         <w:rPr>
           <w:rFonts w:ascii="Arial" w:hAnsi="Arial" w:cs="Arial"/>
           <w:b/>
           <w:sz w:val="40"/>
           <w:szCs w:val="40"/>
         </w:rPr>
-        <w:t xml:space="preserve"> </w:t>
-      </w:r>
-    </w:p>
-    <w:p>
-      <w:pPr>
+      </w:pPr>
+    </w:p>
+    <w:p>
+      <w:pPr>
+        <w:jc w:val="center"/>
         <w:rPr>
           <w:rFonts w:ascii="Arial" w:hAnsi="Arial" w:cs="Arial"/>
           <w:b/>
@@ -5099,53 +5034,91 @@
     </w:p>
     <w:p>
       <w:pPr>
-        <w:jc w:val="both"/>
+        <w:jc w:val="center"/>
         <w:rPr>
           <w:rFonts w:ascii="Arial" w:hAnsi="Arial" w:cs="Arial"/>
-          <w:sz w:val="32"/>
-          <w:szCs w:val="32"/>
-        </w:rPr>
-      </w:pPr>
-      <w:r>
+          <w:b/>
+          <w:sz w:val="40"/>
+          <w:szCs w:val="40"/>
+        </w:rPr>
+      </w:pPr>
+    </w:p>
+    <w:p>
+      <w:pPr>
+        <w:jc w:val="center"/>
         <w:rPr>
           <w:rFonts w:ascii="Arial" w:hAnsi="Arial" w:cs="Arial"/>
-          <w:sz w:val="32"/>
-          <w:szCs w:val="32"/>
-        </w:rPr>
-        <w:t>En esta segunda experiencia en el laboratorio de física de campos podemos aclarar que a través del desarrollo y la práctica se amplió el conocimiento de líneas equipotenciales siendo estas la representación gráfica de superficies equipotenciales las cuales son superficies tridimensionales con un mismo valor de potencial eléctrico. Se alcanzó con mayor claridad la utilización de instrumentos de medición eléctrica como el multímetro, la fuente de voltaje interpretando de manera correcta la lectura de la medición representada a través de estos artefactos para así construir y diseñar líneas equipotenciales en la hoja milimetrada.</w:t>
-      </w:r>
-      <w:r>
+          <w:b/>
+          <w:sz w:val="40"/>
+          <w:szCs w:val="40"/>
+        </w:rPr>
+      </w:pPr>
+    </w:p>
+    <w:p>
+      <w:pPr>
+        <w:jc w:val="center"/>
         <w:rPr>
           <w:rFonts w:ascii="Arial" w:hAnsi="Arial" w:cs="Arial"/>
-          <w:sz w:val="32"/>
-          <w:szCs w:val="32"/>
-        </w:rPr>
-        <w:t xml:space="preserve">    </w:t>
-      </w:r>
-      <w:r>
+          <w:b/>
+          <w:sz w:val="40"/>
+          <w:szCs w:val="40"/>
+        </w:rPr>
+      </w:pPr>
+    </w:p>
+    <w:p>
+      <w:pPr>
+        <w:jc w:val="center"/>
         <w:rPr>
           <w:rFonts w:ascii="Arial" w:hAnsi="Arial" w:cs="Arial"/>
-          <w:sz w:val="32"/>
-          <w:szCs w:val="32"/>
-        </w:rPr>
-        <w:t xml:space="preserve">  </w:t>
-      </w:r>
-      <w:r>
+          <w:b/>
+          <w:sz w:val="40"/>
+          <w:szCs w:val="40"/>
+        </w:rPr>
+      </w:pPr>
+    </w:p>
+    <w:p>
+      <w:pPr>
+        <w:jc w:val="center"/>
         <w:rPr>
           <w:rFonts w:ascii="Arial" w:hAnsi="Arial" w:cs="Arial"/>
-          <w:sz w:val="32"/>
-          <w:szCs w:val="32"/>
-        </w:rPr>
-        <w:t xml:space="preserve">  </w:t>
-      </w:r>
-      <w:r>
+          <w:b/>
+          <w:sz w:val="40"/>
+          <w:szCs w:val="40"/>
+        </w:rPr>
+      </w:pPr>
+    </w:p>
+    <w:p>
+      <w:pPr>
+        <w:jc w:val="center"/>
         <w:rPr>
           <w:rFonts w:ascii="Arial" w:hAnsi="Arial" w:cs="Arial"/>
-          <w:sz w:val="32"/>
-          <w:szCs w:val="32"/>
-        </w:rPr>
-        <w:t xml:space="preserve">  </w:t>
-      </w:r>
+          <w:b/>
+          <w:sz w:val="40"/>
+          <w:szCs w:val="40"/>
+        </w:rPr>
+      </w:pPr>
+    </w:p>
+    <w:p>
+      <w:pPr>
+        <w:jc w:val="center"/>
+        <w:rPr>
+          <w:rFonts w:ascii="Arial" w:hAnsi="Arial" w:cs="Arial"/>
+          <w:b/>
+          <w:sz w:val="40"/>
+          <w:szCs w:val="40"/>
+        </w:rPr>
+      </w:pPr>
+    </w:p>
+    <w:p>
+      <w:pPr>
+        <w:jc w:val="center"/>
+        <w:rPr>
+          <w:rFonts w:ascii="Arial" w:hAnsi="Arial" w:cs="Arial"/>
+          <w:b/>
+          <w:sz w:val="40"/>
+          <w:szCs w:val="40"/>
+        </w:rPr>
+      </w:pPr>
     </w:p>
     <w:p>
       <w:pPr>
@@ -7534,7 +7507,7 @@
 </file>
 
 <file path=customXml/itemProps1.xml><?xml version="1.0" encoding="utf-8"?>
-<ds:datastoreItem xmlns:ds="http://schemas.openxmlformats.org/officeDocument/2006/customXml" ds:itemID="{61C946E6-C3E0-4570-8084-00C058B3CF93}">
+<ds:datastoreItem xmlns:ds="http://schemas.openxmlformats.org/officeDocument/2006/customXml" ds:itemID="{F06C8BFA-1464-4CF9-8C0D-3A280FA83172}">
   <ds:schemaRefs>
     <ds:schemaRef ds:uri="http://schemas.openxmlformats.org/officeDocument/2006/bibliography"/>
   </ds:schemaRefs>

</xml_diff>